<commit_message>
Removed old projects from resume and updated to include ongoing projects
</commit_message>
<xml_diff>
--- a/Ravish_Chawla_resume.docx
+++ b/Ravish_Chawla_resume.docx
@@ -207,10 +207,7 @@
         </w:rPr>
       </w:pPr>
       <w:r>
-        <w:t>Masters</w:t>
-      </w:r>
-      <w:r>
-        <w:t xml:space="preserve"> of Science in </w:t>
+        <w:t xml:space="preserve">Masters of Science in </w:t>
       </w:r>
       <w:r>
         <w:rPr>
@@ -240,10 +237,7 @@
       </w:r>
       <w:r>
         <w:tab/>
-        <w:t xml:space="preserve">         </w:t>
-      </w:r>
-      <w:r>
-        <w:t>(2015 – present</w:t>
+        <w:t xml:space="preserve">         (2015 – present</w:t>
       </w:r>
       <w:r>
         <w:t>)</w:t>
@@ -608,16 +602,28 @@
           <w:rFonts w:asciiTheme="minorHAnsi" w:eastAsiaTheme="minorEastAsia" w:hAnsiTheme="minorHAnsi" w:cstheme="minorBidi"/>
           <w:color w:val="000000" w:themeColor="text1"/>
         </w:rPr>
-        <w:t>As a Software Developer at Zynga, I worked on Cross Platform Game develo</w:t>
-      </w:r>
-      <w:bookmarkStart w:id="0" w:name="_GoBack"/>
-      <w:bookmarkEnd w:id="0"/>
+        <w:t>W</w:t>
+      </w:r>
       <w:r>
         <w:rPr>
           <w:rFonts w:asciiTheme="minorHAnsi" w:eastAsiaTheme="minorEastAsia" w:hAnsiTheme="minorHAnsi" w:cstheme="minorBidi"/>
           <w:color w:val="000000" w:themeColor="text1"/>
         </w:rPr>
-        <w:t>pment using the Unity Game Studio. I created and developed several services and features for the mobile game Zynga Poker as part of a team. Many of these features were released in the Production app, and are currently being used by millions of users.</w:t>
+        <w:t xml:space="preserve">orked on Cross Platform Game development using the Unity Game </w:t>
+      </w:r>
+      <w:r>
+        <w:rPr>
+          <w:rFonts w:asciiTheme="minorHAnsi" w:eastAsiaTheme="minorEastAsia" w:hAnsiTheme="minorHAnsi" w:cstheme="minorBidi"/>
+          <w:color w:val="000000" w:themeColor="text1"/>
+        </w:rPr>
+        <w:t>Studio. C</w:t>
+      </w:r>
+      <w:r>
+        <w:rPr>
+          <w:rFonts w:asciiTheme="minorHAnsi" w:eastAsiaTheme="minorEastAsia" w:hAnsiTheme="minorHAnsi" w:cstheme="minorBidi"/>
+          <w:color w:val="000000" w:themeColor="text1"/>
+        </w:rPr>
+        <w:t>reated and developed several services and features for the mobile game Zynga Poker as part of a team. Many of these features were released in the Production app, and are currently being used by millions of users.</w:t>
       </w:r>
     </w:p>
     <w:p>
@@ -637,7 +643,14 @@
           <w:rFonts w:asciiTheme="minorHAnsi" w:eastAsiaTheme="minorEastAsia" w:hAnsiTheme="minorHAnsi" w:cstheme="minorBidi"/>
           <w:color w:val="000000" w:themeColor="text1"/>
         </w:rPr>
-        <w:t>I gained experience in working with the Unity Game Studio, C# and Mono, and backend languages such as PHP and JavaScript. Most of the features I worked on were full scale and comprised multiple areas of the development platform.</w:t>
+        <w:t>G</w:t>
+      </w:r>
+      <w:r>
+        <w:rPr>
+          <w:rFonts w:asciiTheme="minorHAnsi" w:eastAsiaTheme="minorEastAsia" w:hAnsiTheme="minorHAnsi" w:cstheme="minorBidi"/>
+          <w:color w:val="000000" w:themeColor="text1"/>
+        </w:rPr>
+        <w:t>ained experience in working with the Unity Game Studio, C# and Mono, and backend languages such as PHP and JavaScript. Most of the features I worked on were full scale and comprised multiple areas of the development platform.</w:t>
       </w:r>
     </w:p>
     <w:p>
@@ -657,7 +670,14 @@
           <w:rFonts w:asciiTheme="minorHAnsi" w:eastAsiaTheme="minorEastAsia" w:hAnsiTheme="minorHAnsi" w:cstheme="minorBidi"/>
           <w:color w:val="000000" w:themeColor="text1"/>
         </w:rPr>
-        <w:t>As a member of a small team, I gained experience in how to work alongside other developers and engineers. As a team, we worked on several features that required long hours of development. We completed our work in a shorter period of time by working on different components that tied together while maintaining coherence to make sure that each member of the team contributed to, and was aware of the final product.</w:t>
+        <w:t xml:space="preserve">As a member of a small team, I gained experience in how to work alongside other developers and engineers. </w:t>
+      </w:r>
+      <w:r>
+        <w:rPr>
+          <w:rFonts w:asciiTheme="minorHAnsi" w:eastAsiaTheme="minorEastAsia" w:hAnsiTheme="minorHAnsi" w:cstheme="minorBidi"/>
+          <w:color w:val="000000" w:themeColor="text1"/>
+        </w:rPr>
+        <w:t>Our team worked on the Social Hub for Zynga Poker. We completed development of this project within 3 months, and completed its release to the Production game on iOS, Android, and Windows Phone.</w:t>
       </w:r>
     </w:p>
     <w:p>
@@ -765,28 +785,7 @@
           <w:b/>
           <w:u w:val="single"/>
         </w:rPr>
-        <w:t>Skills and</w:t>
-      </w:r>
-      <w:r>
-        <w:rPr>
-          <w:b/>
-          <w:u w:val="single"/>
-        </w:rPr>
-        <w:t>,</w:t>
-      </w:r>
-      <w:r>
-        <w:rPr>
-          <w:b/>
-          <w:u w:val="single"/>
-        </w:rPr>
-        <w:t xml:space="preserve"> </w:t>
-      </w:r>
-      <w:r>
-        <w:rPr>
-          <w:b/>
-          <w:u w:val="single"/>
-        </w:rPr>
-        <w:t>Knowledge</w:t>
+        <w:t>Ongoing Projects</w:t>
       </w:r>
       <w:r>
         <w:rPr>
@@ -893,24 +892,7 @@
         <w:ind w:left="540" w:hanging="270"/>
       </w:pPr>
       <w:r>
-        <w:t xml:space="preserve">Programming in </w:t>
-      </w:r>
-      <w:r>
-        <w:rPr>
-          <w:b/>
-          <w:bCs/>
-        </w:rPr>
-        <w:t>Assembly, C, PHP, HTML, CSS, JavaScript, Python, Java, C#</w:t>
-      </w:r>
-      <w:r>
-        <w:t xml:space="preserve">, </w:t>
-      </w:r>
-      <w:r>
-        <w:rPr>
-          <w:b/>
-          <w:bCs/>
-        </w:rPr>
-        <w:t>Android, XNA, and Unity3D</w:t>
+        <w:t>Augmented Reality project in which a 3D Imaging camera is being used to map Factory manufactured products and detect Foreign Object Damage (FOD). We are using a tablet/computer to virtually project the detected objects onto the environment via the screen.</w:t>
       </w:r>
     </w:p>
     <w:p>
@@ -926,64 +908,134 @@
         <w:ind w:left="540" w:hanging="270"/>
       </w:pPr>
       <w:r>
-        <w:t xml:space="preserve">Programming in </w:t>
-      </w:r>
-      <w:r>
-        <w:rPr>
-          <w:b/>
-        </w:rPr>
-        <w:t>SQL</w:t>
-      </w:r>
-      <w:r>
-        <w:t xml:space="preserve"> and Knowledge of</w:t>
-      </w:r>
-      <w:r>
+        <w:t>Currently taking courses for Computer Vision, and Machine Learning for Finance and Trading.</w:t>
+      </w:r>
+    </w:p>
+    <w:p>
+      <w:pPr>
+        <w:rPr>
+          <w:b/>
+          <w:u w:val="single"/>
+        </w:rPr>
+      </w:pPr>
+      <w:r>
+        <w:rPr>
+          <w:b/>
+          <w:u w:val="single"/>
+        </w:rPr>
+        <w:t>Skills and</w:t>
+      </w:r>
+      <w:r>
+        <w:rPr>
+          <w:b/>
+          <w:u w:val="single"/>
+        </w:rPr>
+        <w:t>,</w:t>
+      </w:r>
+      <w:r>
+        <w:rPr>
+          <w:b/>
+          <w:u w:val="single"/>
+        </w:rPr>
         <w:t xml:space="preserve"> </w:t>
       </w:r>
       <w:r>
         <w:rPr>
           <w:b/>
-        </w:rPr>
-        <w:t>relational</w:t>
-      </w:r>
-      <w:r>
-        <w:t xml:space="preserve">, </w:t>
-      </w:r>
-      <w:r>
-        <w:rPr>
-          <w:b/>
-        </w:rPr>
-        <w:t>Big</w:t>
-      </w:r>
-      <w:r>
-        <w:t xml:space="preserve"> </w:t>
-      </w:r>
-      <w:r>
-        <w:rPr>
-          <w:b/>
-        </w:rPr>
-        <w:t>Data</w:t>
-      </w:r>
-      <w:r>
-        <w:t xml:space="preserve">, </w:t>
-      </w:r>
-      <w:r>
-        <w:rPr>
-          <w:b/>
-        </w:rPr>
-        <w:t>NOSQL</w:t>
-      </w:r>
-      <w:r>
-        <w:t xml:space="preserve"> Databases</w:t>
-      </w:r>
-      <w:r>
-        <w:t xml:space="preserve">, and </w:t>
-      </w:r>
-      <w:r>
-        <w:rPr>
-          <w:b/>
-        </w:rPr>
-        <w:t>Data Mining ETL Processes</w:t>
+          <w:u w:val="single"/>
+        </w:rPr>
+        <w:t>Knowledge</w:t>
+      </w:r>
+      <w:r>
+        <w:rPr>
+          <w:b/>
+          <w:u w:val="single"/>
+        </w:rPr>
+        <w:tab/>
+      </w:r>
+      <w:r>
+        <w:rPr>
+          <w:b/>
+          <w:u w:val="single"/>
+        </w:rPr>
+        <w:tab/>
+      </w:r>
+      <w:r>
+        <w:rPr>
+          <w:b/>
+          <w:u w:val="single"/>
+        </w:rPr>
+        <w:tab/>
+      </w:r>
+      <w:r>
+        <w:rPr>
+          <w:b/>
+          <w:u w:val="single"/>
+        </w:rPr>
+        <w:tab/>
+      </w:r>
+      <w:r>
+        <w:rPr>
+          <w:b/>
+          <w:u w:val="single"/>
+        </w:rPr>
+        <w:tab/>
+      </w:r>
+      <w:r>
+        <w:rPr>
+          <w:b/>
+          <w:u w:val="single"/>
+        </w:rPr>
+        <w:tab/>
+      </w:r>
+      <w:r>
+        <w:rPr>
+          <w:b/>
+          <w:u w:val="single"/>
+        </w:rPr>
+        <w:tab/>
+      </w:r>
+      <w:r>
+        <w:rPr>
+          <w:b/>
+          <w:u w:val="single"/>
+        </w:rPr>
+        <w:tab/>
+      </w:r>
+      <w:r>
+        <w:rPr>
+          <w:b/>
+          <w:u w:val="single"/>
+        </w:rPr>
+        <w:tab/>
+      </w:r>
+      <w:r>
+        <w:rPr>
+          <w:b/>
+          <w:u w:val="single"/>
+        </w:rPr>
+        <w:tab/>
+      </w:r>
+      <w:r>
+        <w:rPr>
+          <w:b/>
+          <w:u w:val="single"/>
+        </w:rPr>
+        <w:tab/>
+      </w:r>
+      <w:r>
+        <w:rPr>
+          <w:b/>
+          <w:u w:val="single"/>
+        </w:rPr>
+        <w:tab/>
+      </w:r>
+      <w:r>
+        <w:rPr>
+          <w:b/>
+          <w:u w:val="single"/>
+        </w:rPr>
+        <w:tab/>
       </w:r>
     </w:p>
     <w:p>
@@ -999,43 +1051,24 @@
         <w:ind w:left="540" w:hanging="270"/>
       </w:pPr>
       <w:r>
-        <w:t xml:space="preserve">Knowledge of </w:t>
-      </w:r>
-      <w:r>
-        <w:rPr>
-          <w:b/>
-        </w:rPr>
-        <w:t xml:space="preserve">Computer Networking </w:t>
-      </w:r>
-      <w:r>
-        <w:t xml:space="preserve">principles, with </w:t>
-      </w:r>
-      <w:r>
-        <w:rPr>
-          <w:b/>
-        </w:rPr>
-        <w:t>S</w:t>
-      </w:r>
-      <w:r>
-        <w:rPr>
-          <w:b/>
-        </w:rPr>
-        <w:t>ocket programming, Networking Stack implementation</w:t>
-      </w:r>
-      <w:r>
-        <w:rPr>
-          <w:b/>
-        </w:rPr>
+        <w:t xml:space="preserve">Programming in </w:t>
+      </w:r>
+      <w:r>
+        <w:rPr>
+          <w:b/>
+          <w:bCs/>
+        </w:rPr>
+        <w:t>Assembly, C, PHP, HTML, CSS, JavaScript, Python, Java, C#</w:t>
+      </w:r>
+      <w:r>
         <w:t xml:space="preserve">, </w:t>
       </w:r>
       <w:r>
-        <w:t xml:space="preserve">and the </w:t>
-      </w:r>
-      <w:r>
-        <w:rPr>
-          <w:b/>
-        </w:rPr>
-        <w:t>P2P Architecture</w:t>
+        <w:rPr>
+          <w:b/>
+          <w:bCs/>
+        </w:rPr>
+        <w:t>Android, XNA, and Unity3D</w:t>
       </w:r>
     </w:p>
     <w:p>
@@ -1051,28 +1084,64 @@
         <w:ind w:left="540" w:hanging="270"/>
       </w:pPr>
       <w:r>
-        <w:t xml:space="preserve">Design Practice on Important Algorithms based on </w:t>
-      </w:r>
-      <w:r>
-        <w:rPr>
-          <w:b/>
-        </w:rPr>
-        <w:t>Dynamic Programming</w:t>
-      </w:r>
-      <w:r>
-        <w:t xml:space="preserve">, Graph techniques, and </w:t>
-      </w:r>
-      <w:r>
-        <w:rPr>
-          <w:b/>
-        </w:rPr>
-        <w:t>P/</w:t>
-      </w:r>
-      <w:r>
-        <w:rPr>
-          <w:b/>
-        </w:rPr>
-        <w:t xml:space="preserve">NP </w:t>
+        <w:t xml:space="preserve">Programming in </w:t>
+      </w:r>
+      <w:r>
+        <w:rPr>
+          <w:b/>
+        </w:rPr>
+        <w:t>SQL</w:t>
+      </w:r>
+      <w:r>
+        <w:t xml:space="preserve"> and Knowledge of</w:t>
+      </w:r>
+      <w:r>
+        <w:t xml:space="preserve"> </w:t>
+      </w:r>
+      <w:r>
+        <w:rPr>
+          <w:b/>
+        </w:rPr>
+        <w:t>relational</w:t>
+      </w:r>
+      <w:r>
+        <w:t xml:space="preserve">, </w:t>
+      </w:r>
+      <w:r>
+        <w:rPr>
+          <w:b/>
+        </w:rPr>
+        <w:t>Big</w:t>
+      </w:r>
+      <w:r>
+        <w:t xml:space="preserve"> </w:t>
+      </w:r>
+      <w:r>
+        <w:rPr>
+          <w:b/>
+        </w:rPr>
+        <w:t>Data</w:t>
+      </w:r>
+      <w:r>
+        <w:t xml:space="preserve">, </w:t>
+      </w:r>
+      <w:r>
+        <w:rPr>
+          <w:b/>
+        </w:rPr>
+        <w:t>NOSQL</w:t>
+      </w:r>
+      <w:r>
+        <w:t xml:space="preserve"> Databases</w:t>
+      </w:r>
+      <w:r>
+        <w:t xml:space="preserve">, and </w:t>
+      </w:r>
+      <w:r>
+        <w:rPr>
+          <w:b/>
+        </w:rPr>
+        <w:t>Data Mining ETL Processes</w:t>
       </w:r>
     </w:p>
     <w:p>
@@ -1088,6 +1157,95 @@
         <w:ind w:left="540" w:hanging="270"/>
       </w:pPr>
       <w:r>
+        <w:t xml:space="preserve">Knowledge of </w:t>
+      </w:r>
+      <w:r>
+        <w:rPr>
+          <w:b/>
+        </w:rPr>
+        <w:t xml:space="preserve">Computer Networking </w:t>
+      </w:r>
+      <w:r>
+        <w:t xml:space="preserve">principles, with </w:t>
+      </w:r>
+      <w:r>
+        <w:rPr>
+          <w:b/>
+        </w:rPr>
+        <w:t>S</w:t>
+      </w:r>
+      <w:r>
+        <w:rPr>
+          <w:b/>
+        </w:rPr>
+        <w:t>ocket programming, Networking Stack implementation</w:t>
+      </w:r>
+      <w:r>
+        <w:rPr>
+          <w:b/>
+        </w:rPr>
+        <w:t xml:space="preserve">, </w:t>
+      </w:r>
+      <w:r>
+        <w:t xml:space="preserve">and the </w:t>
+      </w:r>
+      <w:r>
+        <w:rPr>
+          <w:b/>
+        </w:rPr>
+        <w:t>P2P Architecture</w:t>
+      </w:r>
+    </w:p>
+    <w:p>
+      <w:pPr>
+        <w:pStyle w:val="ListParagraph"/>
+        <w:numPr>
+          <w:ilvl w:val="0"/>
+          <w:numId w:val="4"/>
+        </w:numPr>
+        <w:tabs>
+          <w:tab w:val="left" w:pos="180"/>
+        </w:tabs>
+        <w:ind w:left="540" w:hanging="270"/>
+      </w:pPr>
+      <w:r>
+        <w:t xml:space="preserve">Design Practice on Important Algorithms based on </w:t>
+      </w:r>
+      <w:r>
+        <w:rPr>
+          <w:b/>
+        </w:rPr>
+        <w:t>Dynamic Programming</w:t>
+      </w:r>
+      <w:r>
+        <w:t xml:space="preserve">, Graph techniques, and </w:t>
+      </w:r>
+      <w:r>
+        <w:rPr>
+          <w:b/>
+        </w:rPr>
+        <w:t>P/</w:t>
+      </w:r>
+      <w:r>
+        <w:rPr>
+          <w:b/>
+        </w:rPr>
+        <w:t xml:space="preserve">NP </w:t>
+      </w:r>
+    </w:p>
+    <w:p>
+      <w:pPr>
+        <w:pStyle w:val="ListParagraph"/>
+        <w:numPr>
+          <w:ilvl w:val="0"/>
+          <w:numId w:val="4"/>
+        </w:numPr>
+        <w:tabs>
+          <w:tab w:val="left" w:pos="180"/>
+        </w:tabs>
+        <w:ind w:left="540" w:hanging="270"/>
+      </w:pPr>
+      <w:r>
         <w:t>Financial Accounting</w:t>
       </w:r>
     </w:p>
@@ -1245,39 +1403,15 @@
           <w:numId w:val="15"/>
         </w:numPr>
         <w:ind w:left="540" w:hanging="270"/>
-      </w:pPr>
-      <w:r>
-        <w:t xml:space="preserve">Published </w:t>
-      </w:r>
-      <w:r>
-        <w:t>multiple</w:t>
-      </w:r>
-      <w:r>
-        <w:t xml:space="preserve"> </w:t>
-      </w:r>
-      <w:r>
-        <w:rPr>
-          <w:b/>
-        </w:rPr>
-        <w:t>App</w:t>
-      </w:r>
-      <w:r>
-        <w:rPr>
-          <w:b/>
-        </w:rPr>
-        <w:t>s</w:t>
-      </w:r>
-      <w:r>
-        <w:t xml:space="preserve"> on the </w:t>
-      </w:r>
-      <w:r>
-        <w:rPr>
-          <w:b/>
-        </w:rPr>
-        <w:t xml:space="preserve">Google Play Store </w:t>
-      </w:r>
-      <w:r>
-        <w:t xml:space="preserve">for Android </w:t>
+        <w:rPr>
+          <w:b/>
+        </w:rPr>
+      </w:pPr>
+      <w:r>
+        <w:rPr>
+          <w:b/>
+        </w:rPr>
+        <w:t>Social Hub for Zynga Poker</w:t>
       </w:r>
     </w:p>
     <w:p>
@@ -1289,57 +1423,63 @@
         </w:numPr>
       </w:pPr>
       <w:r>
-        <w:rPr>
-          <w:b/>
-        </w:rPr>
-        <w:t xml:space="preserve">Greenbook, </w:t>
-      </w:r>
-      <w:r>
-        <w:t xml:space="preserve">an app that </w:t>
-      </w:r>
-      <w:r>
-        <w:t>allows users to manage monetary transactions</w:t>
+        <w:t>Worked on the</w:t>
+      </w:r>
+      <w:r>
+        <w:t xml:space="preserve"> Social Hub for the Zynga Poker. The Social Hub (</w:t>
+      </w:r>
+      <w:r>
+        <w:t>part of the current release)</w:t>
+      </w:r>
+      <w:r>
+        <w:t xml:space="preserve"> is an area of the game which allows all users to interact with their game buddies, people they have played with recently, and their Facebook friends.</w:t>
+      </w:r>
+      <w:r>
+        <w:t xml:space="preserve"> </w:t>
       </w:r>
     </w:p>
     <w:p>
       <w:pPr>
         <w:pStyle w:val="ListParagraph"/>
         <w:numPr>
-          <w:ilvl w:val="2"/>
+          <w:ilvl w:val="1"/>
           <w:numId w:val="15"/>
         </w:numPr>
       </w:pPr>
       <w:r>
-        <w:t xml:space="preserve">App used the </w:t>
-      </w:r>
-      <w:r>
-        <w:rPr>
-          <w:b/>
-        </w:rPr>
-        <w:t>Parse</w:t>
-      </w:r>
-      <w:r>
-        <w:t xml:space="preserve"> backend service </w:t>
-      </w:r>
-      <w:r>
-        <w:t>to store data</w:t>
-      </w:r>
-      <w:r>
-        <w:t xml:space="preserve"> in the cloud</w:t>
-      </w:r>
-      <w:r>
-        <w:t xml:space="preserve">, and monetized through Google’s </w:t>
+        <w:t>Developed many of the core features of this project, ranging from backend services and API requests in PHP and Java to front-end components (</w:t>
+      </w:r>
+      <w:r>
+        <w:t xml:space="preserve">such as </w:t>
       </w:r>
       <w:proofErr w:type="spellStart"/>
       <w:r>
         <w:rPr>
           <w:b/>
         </w:rPr>
-        <w:t>AdMob</w:t>
+        <w:t>GameObjects</w:t>
       </w:r>
       <w:proofErr w:type="spellEnd"/>
       <w:r>
-        <w:t xml:space="preserve"> platform</w:t>
+        <w:t xml:space="preserve"> and Playmaker </w:t>
+      </w:r>
+      <w:r>
+        <w:rPr>
+          <w:b/>
+        </w:rPr>
+        <w:t>logic</w:t>
+      </w:r>
+      <w:r>
+        <w:t xml:space="preserve"> </w:t>
+      </w:r>
+      <w:r>
+        <w:rPr>
+          <w:b/>
+        </w:rPr>
+        <w:t>FSMs</w:t>
+      </w:r>
+      <w:r>
+        <w:t xml:space="preserve">) in Mono/C# with the Unity3D game engine. </w:t>
       </w:r>
     </w:p>
     <w:p>
@@ -1352,34 +1492,13 @@
         <w:ind w:left="540" w:hanging="270"/>
       </w:pPr>
       <w:r>
-        <w:t xml:space="preserve">Implemented </w:t>
-      </w:r>
-      <w:r>
-        <w:rPr>
-          <w:b/>
-        </w:rPr>
-        <w:t>Page Rank</w:t>
-      </w:r>
-      <w:r>
-        <w:t xml:space="preserve"> using </w:t>
-      </w:r>
-      <w:r>
-        <w:rPr>
-          <w:b/>
-        </w:rPr>
-        <w:t>Map Reduc</w:t>
-      </w:r>
-      <w:r>
-        <w:t xml:space="preserve">e in </w:t>
-      </w:r>
-      <w:r>
-        <w:rPr>
-          <w:b/>
-        </w:rPr>
-        <w:t>Hadoop</w:t>
-      </w:r>
-      <w:r>
-        <w:t xml:space="preserve">, to process the Wikipedia page-links dataset and Twitter-MemeTracker dataset. </w:t>
+        <w:t xml:space="preserve">Developed multiple apps for Web and Android, several of which have been published to the </w:t>
+      </w:r>
+      <w:r>
+        <w:rPr>
+          <w:b/>
+        </w:rPr>
+        <w:t>Google Play Store</w:t>
       </w:r>
     </w:p>
     <w:p>
@@ -1391,42 +1510,203 @@
         </w:numPr>
       </w:pPr>
       <w:r>
-        <w:t xml:space="preserve">The </w:t>
-      </w:r>
-      <w:r>
-        <w:rPr>
-          <w:b/>
-        </w:rPr>
-        <w:t>Page Rank</w:t>
-      </w:r>
-      <w:r>
-        <w:t xml:space="preserve"> algorithm ranked popularity of websites based on incoming hyperlinks to the site. The data collected from the </w:t>
-      </w:r>
-      <w:r>
-        <w:rPr>
-          <w:b/>
-        </w:rPr>
-        <w:t>Map Reduce implementation</w:t>
-      </w:r>
-      <w:r>
-        <w:t xml:space="preserve"> was then evaluated against an </w:t>
-      </w:r>
-      <w:r>
-        <w:rPr>
-          <w:b/>
-        </w:rPr>
-        <w:t xml:space="preserve">Apache </w:t>
+        <w:rPr>
+          <w:b/>
+        </w:rPr>
+        <w:t>Happening</w:t>
+      </w:r>
+      <w:r>
+        <w:t>, apps (</w:t>
+      </w:r>
+      <w:r>
+        <w:rPr>
+          <w:b/>
+        </w:rPr>
+        <w:t>Android</w:t>
+      </w:r>
+      <w:r>
+        <w:t xml:space="preserve">, iOS, and </w:t>
+      </w:r>
+      <w:r>
+        <w:rPr>
+          <w:b/>
+        </w:rPr>
+        <w:t>HTML5</w:t>
+      </w:r>
+      <w:r>
+        <w:t xml:space="preserve">) for an Events based Social Network and Advertising Platform. </w:t>
+      </w:r>
+    </w:p>
+    <w:p>
+      <w:pPr>
+        <w:pStyle w:val="ListParagraph"/>
+        <w:numPr>
+          <w:ilvl w:val="2"/>
+          <w:numId w:val="15"/>
+        </w:numPr>
+      </w:pPr>
+      <w:r>
+        <w:t xml:space="preserve">Developed a </w:t>
+      </w:r>
+      <w:r>
+        <w:rPr>
+          <w:b/>
+        </w:rPr>
+        <w:t>REST</w:t>
+      </w:r>
+      <w:r>
+        <w:t xml:space="preserve"> </w:t>
+      </w:r>
+      <w:r>
+        <w:rPr>
+          <w:b/>
+        </w:rPr>
+        <w:t>API</w:t>
+      </w:r>
+      <w:r>
+        <w:t xml:space="preserve"> using </w:t>
+      </w:r>
+      <w:r>
+        <w:rPr>
+          <w:b/>
+        </w:rPr>
+        <w:t>Node.js</w:t>
+      </w:r>
+      <w:r>
+        <w:t xml:space="preserve"> that used Social network integration with </w:t>
+      </w:r>
+      <w:r>
+        <w:rPr>
+          <w:b/>
+        </w:rPr>
+        <w:t>Graph API</w:t>
+      </w:r>
+      <w:r>
+        <w:t xml:space="preserve">, and a </w:t>
+      </w:r>
+      <w:r>
+        <w:rPr>
+          <w:b/>
+        </w:rPr>
+        <w:t>MongoDB</w:t>
+      </w:r>
+      <w:r>
+        <w:t xml:space="preserve"> database hosted on </w:t>
+      </w:r>
+      <w:r>
+        <w:rPr>
+          <w:b/>
+        </w:rPr>
+        <w:t>AWS</w:t>
+      </w:r>
+      <w:r>
+        <w:t xml:space="preserve"> services.</w:t>
+      </w:r>
+    </w:p>
+    <w:p>
+      <w:pPr>
+        <w:pStyle w:val="ListParagraph"/>
+        <w:numPr>
+          <w:ilvl w:val="1"/>
+          <w:numId w:val="15"/>
+        </w:numPr>
+      </w:pPr>
+      <w:r>
+        <w:t xml:space="preserve"> </w:t>
+      </w:r>
+      <w:r>
+        <w:rPr>
+          <w:b/>
+        </w:rPr>
+        <w:t>Campus Exchange</w:t>
+      </w:r>
+      <w:r>
+        <w:t>, app for a Campus-oriented Marketplace</w:t>
+      </w:r>
+      <w:bookmarkStart w:id="0" w:name="_GoBack"/>
+      <w:bookmarkEnd w:id="0"/>
+      <w:r>
+        <w:t xml:space="preserve"> for students in different universities. </w:t>
+      </w:r>
+    </w:p>
+    <w:p>
+      <w:pPr>
+        <w:pStyle w:val="ListParagraph"/>
+        <w:numPr>
+          <w:ilvl w:val="2"/>
+          <w:numId w:val="15"/>
+        </w:numPr>
+      </w:pPr>
+      <w:r>
+        <w:t xml:space="preserve">Developed a Web application using </w:t>
+      </w:r>
+      <w:r>
+        <w:rPr>
+          <w:b/>
+        </w:rPr>
+        <w:t>Angular.js</w:t>
+      </w:r>
+      <w:r>
+        <w:t xml:space="preserve"> with a fully functional REST API in PHP with a backend </w:t>
+      </w:r>
+      <w:r>
+        <w:rPr>
+          <w:b/>
+        </w:rPr>
+        <w:t>CouchDB</w:t>
+      </w:r>
+      <w:r>
+        <w:t xml:space="preserve"> database. The REST API had endpoints for proper user token-based Authentication and Authorization. </w:t>
+      </w:r>
+    </w:p>
+    <w:p>
+      <w:pPr>
+        <w:pStyle w:val="ListParagraph"/>
+        <w:numPr>
+          <w:ilvl w:val="1"/>
+          <w:numId w:val="15"/>
+        </w:numPr>
+      </w:pPr>
+      <w:r>
+        <w:rPr>
+          <w:b/>
+        </w:rPr>
+        <w:t xml:space="preserve">Greenbook, </w:t>
+      </w:r>
+      <w:r>
+        <w:t>an app that allows users to manage monetary transactions</w:t>
+      </w:r>
+    </w:p>
+    <w:p>
+      <w:pPr>
+        <w:pStyle w:val="ListParagraph"/>
+        <w:numPr>
+          <w:ilvl w:val="2"/>
+          <w:numId w:val="15"/>
+        </w:numPr>
+      </w:pPr>
+      <w:r>
+        <w:t xml:space="preserve">App used the </w:t>
+      </w:r>
+      <w:r>
+        <w:rPr>
+          <w:b/>
+        </w:rPr>
+        <w:t>Parse</w:t>
+      </w:r>
+      <w:r>
+        <w:t xml:space="preserve"> backend service to store data in the cloud, and monetized through Google’s </w:t>
       </w:r>
       <w:proofErr w:type="spellStart"/>
       <w:r>
         <w:rPr>
           <w:b/>
         </w:rPr>
-        <w:t>Giraph</w:t>
+        <w:t>AdMob</w:t>
       </w:r>
       <w:proofErr w:type="spellEnd"/>
       <w:r>
-        <w:t xml:space="preserve"> implementation to compare algorithms based on memory and speed. </w:t>
+        <w:t xml:space="preserve"> platform</w:t>
       </w:r>
     </w:p>
     <w:p>
@@ -1439,34 +1719,37 @@
         <w:ind w:left="540" w:hanging="270"/>
       </w:pPr>
       <w:r>
-        <w:t xml:space="preserve">Developed a </w:t>
-      </w:r>
-      <w:r>
-        <w:rPr>
-          <w:b/>
-        </w:rPr>
-        <w:t>Java</w:t>
-      </w:r>
-      <w:r>
-        <w:rPr>
-          <w:b/>
-        </w:rPr>
-        <w:t xml:space="preserve"> application</w:t>
-      </w:r>
-      <w:r>
-        <w:t xml:space="preserve"> </w:t>
-      </w:r>
-      <w:r>
-        <w:t>called GTPort which acts as a portal for professors for managin</w:t>
-      </w:r>
-      <w:r>
-        <w:t>g personal and grading profiles</w:t>
-      </w:r>
-      <w:r>
-        <w:t xml:space="preserve">  </w:t>
-      </w:r>
-      <w:r>
-        <w:tab/>
+        <w:t xml:space="preserve">Implemented </w:t>
+      </w:r>
+      <w:r>
+        <w:rPr>
+          <w:b/>
+        </w:rPr>
+        <w:t>Page Rank</w:t>
+      </w:r>
+      <w:r>
+        <w:t xml:space="preserve"> using </w:t>
+      </w:r>
+      <w:r>
+        <w:rPr>
+          <w:b/>
+        </w:rPr>
+        <w:t>Map Reduc</w:t>
+      </w:r>
+      <w:r>
+        <w:t xml:space="preserve">e in </w:t>
+      </w:r>
+      <w:r>
+        <w:rPr>
+          <w:b/>
+        </w:rPr>
+        <w:t>Hadoop</w:t>
+      </w:r>
+      <w:r>
+        <w:t>, to process t</w:t>
+      </w:r>
+      <w:r>
+        <w:t>he Wikipedia page-links dataset.</w:t>
       </w:r>
     </w:p>
     <w:p>
@@ -1478,22 +1761,42 @@
         </w:numPr>
       </w:pPr>
       <w:r>
-        <w:t xml:space="preserve">Application involved designing a database </w:t>
-      </w:r>
-      <w:r>
-        <w:t xml:space="preserve">using Java that implemented the </w:t>
-      </w:r>
-      <w:r>
-        <w:rPr>
-          <w:b/>
-        </w:rPr>
-        <w:t>PHP-</w:t>
-      </w:r>
-      <w:r>
-        <w:rPr>
-          <w:b/>
-        </w:rPr>
-        <w:t>MySQL Database System</w:t>
+        <w:t xml:space="preserve">The </w:t>
+      </w:r>
+      <w:r>
+        <w:rPr>
+          <w:b/>
+        </w:rPr>
+        <w:t>Page Rank</w:t>
+      </w:r>
+      <w:r>
+        <w:t xml:space="preserve"> algorithm ranked popularity of websites based on incoming hyperlinks to the site. The data collected from the </w:t>
+      </w:r>
+      <w:r>
+        <w:rPr>
+          <w:b/>
+        </w:rPr>
+        <w:t>Map Reduce implementation</w:t>
+      </w:r>
+      <w:r>
+        <w:t xml:space="preserve"> was then evaluated against an </w:t>
+      </w:r>
+      <w:r>
+        <w:rPr>
+          <w:b/>
+        </w:rPr>
+        <w:t xml:space="preserve">Apache </w:t>
+      </w:r>
+      <w:proofErr w:type="spellStart"/>
+      <w:r>
+        <w:rPr>
+          <w:b/>
+        </w:rPr>
+        <w:t>Giraph</w:t>
+      </w:r>
+      <w:proofErr w:type="spellEnd"/>
+      <w:r>
+        <w:t xml:space="preserve"> implementation to compare algorithms based on memory and speed. </w:t>
       </w:r>
     </w:p>
     <w:p>
@@ -1506,92 +1809,6 @@
         <w:ind w:left="540" w:hanging="270"/>
       </w:pPr>
       <w:r>
-        <w:t xml:space="preserve">Developed a BitTorrent protocol </w:t>
-      </w:r>
-      <w:r>
-        <w:t>program</w:t>
-      </w:r>
-      <w:r>
-        <w:t xml:space="preserve"> in </w:t>
-      </w:r>
-      <w:r>
-        <w:rPr>
-          <w:b/>
-        </w:rPr>
-        <w:t xml:space="preserve">C# </w:t>
-      </w:r>
-      <w:r>
-        <w:t>able</w:t>
-      </w:r>
-      <w:r>
-        <w:t xml:space="preserve"> to download and upload torrents </w:t>
-      </w:r>
-      <w:r>
-        <w:t>from a secure tracker while hand</w:t>
-      </w:r>
-      <w:r>
-        <w:t xml:space="preserve">ling </w:t>
-      </w:r>
-      <w:r>
-        <w:t>packet corruption and parallel</w:t>
-      </w:r>
-      <w:r>
-        <w:t xml:space="preserve"> </w:t>
-      </w:r>
-      <w:r>
-        <w:rPr>
-          <w:b/>
-        </w:rPr>
-        <w:t>TCP</w:t>
-      </w:r>
-      <w:r>
-        <w:t xml:space="preserve"> connections.</w:t>
-      </w:r>
-      <w:r>
-        <w:t xml:space="preserve"> </w:t>
-      </w:r>
-    </w:p>
-    <w:p>
-      <w:pPr>
-        <w:pStyle w:val="ListParagraph"/>
-        <w:numPr>
-          <w:ilvl w:val="0"/>
-          <w:numId w:val="6"/>
-        </w:numPr>
-        <w:ind w:left="540" w:hanging="270"/>
-        <w:rPr>
-          <w:b/>
-        </w:rPr>
-      </w:pPr>
-      <w:r>
-        <w:t xml:space="preserve">Developed several games in </w:t>
-      </w:r>
-      <w:r>
-        <w:rPr>
-          <w:b/>
-        </w:rPr>
-        <w:t>C</w:t>
-      </w:r>
-      <w:r>
-        <w:t xml:space="preserve"> for a Gameboy system that used </w:t>
-      </w:r>
-      <w:r>
-        <w:rPr>
-          <w:b/>
-        </w:rPr>
-        <w:t>Direct-Memory-Access (DMA)</w:t>
-      </w:r>
-    </w:p>
-    <w:p>
-      <w:pPr>
-        <w:pStyle w:val="ListParagraph"/>
-        <w:numPr>
-          <w:ilvl w:val="0"/>
-          <w:numId w:val="6"/>
-        </w:numPr>
-        <w:ind w:left="540" w:hanging="270"/>
-      </w:pPr>
-      <w:r>
         <w:t xml:space="preserve">Programmed </w:t>
       </w:r>
       <w:r>
@@ -1612,221 +1829,11 @@
       <w:r>
         <w:t xml:space="preserve"> that processed mechanical user input to drive a motorized bicycle by sending </w:t>
       </w:r>
-      <w:proofErr w:type="gramStart"/>
       <w:r>
         <w:t>varying</w:t>
       </w:r>
-      <w:proofErr w:type="gramEnd"/>
       <w:r>
         <w:t xml:space="preserve"> amounts of voltage to the motor driven from an external 12V battery supply.  </w:t>
-      </w:r>
-    </w:p>
-    <w:p>
-      <w:pPr>
-        <w:pStyle w:val="ListParagraph"/>
-        <w:numPr>
-          <w:ilvl w:val="0"/>
-          <w:numId w:val="6"/>
-        </w:numPr>
-        <w:ind w:left="540" w:hanging="270"/>
-      </w:pPr>
-      <w:r>
-        <w:t xml:space="preserve">Programmed </w:t>
-      </w:r>
-      <w:r>
-        <w:t xml:space="preserve">and implemented </w:t>
-      </w:r>
-      <w:r>
-        <w:t xml:space="preserve">important </w:t>
-      </w:r>
-      <w:r>
-        <w:rPr>
-          <w:b/>
-        </w:rPr>
-        <w:t>Algorithms</w:t>
-      </w:r>
-      <w:r>
-        <w:t xml:space="preserve"> and </w:t>
-      </w:r>
-      <w:r>
-        <w:rPr>
-          <w:b/>
-        </w:rPr>
-        <w:t>Data Structures</w:t>
-      </w:r>
-      <w:r>
-        <w:t xml:space="preserve"> in Java and C, such as</w:t>
-      </w:r>
-      <w:r>
-        <w:t xml:space="preserve"> </w:t>
-      </w:r>
-      <w:r>
-        <w:rPr>
-          <w:b/>
-        </w:rPr>
-        <w:t>Graph-Based searches</w:t>
-      </w:r>
-      <w:r>
-        <w:t xml:space="preserve">, </w:t>
-      </w:r>
-      <w:r>
-        <w:rPr>
-          <w:b/>
-        </w:rPr>
-        <w:t>Hash-Map Tables</w:t>
-      </w:r>
-      <w:r>
-        <w:t xml:space="preserve">, and </w:t>
-      </w:r>
-      <w:r>
-        <w:rPr>
-          <w:b/>
-        </w:rPr>
-        <w:t>Linked Lists</w:t>
-      </w:r>
-      <w:r>
-        <w:t xml:space="preserve"> </w:t>
-      </w:r>
-    </w:p>
-    <w:p>
-      <w:pPr>
-        <w:pStyle w:val="ListParagraph"/>
-        <w:numPr>
-          <w:ilvl w:val="0"/>
-          <w:numId w:val="6"/>
-        </w:numPr>
-        <w:ind w:left="540" w:hanging="270"/>
-      </w:pPr>
-      <w:r>
-        <w:t xml:space="preserve">Developed programs to run preset and randomized simulations on algorithms for </w:t>
-      </w:r>
-      <w:r>
-        <w:rPr>
-          <w:b/>
-        </w:rPr>
-        <w:t xml:space="preserve">Calculus </w:t>
-      </w:r>
-      <w:r>
-        <w:t xml:space="preserve">and </w:t>
-      </w:r>
-      <w:r>
-        <w:rPr>
-          <w:b/>
-        </w:rPr>
-        <w:t>Linear Algebra</w:t>
-      </w:r>
-      <w:r>
-        <w:t xml:space="preserve"> in </w:t>
-      </w:r>
-      <w:r>
-        <w:rPr>
-          <w:b/>
-        </w:rPr>
-        <w:t>C#</w:t>
-      </w:r>
-    </w:p>
-    <w:p>
-      <w:pPr>
-        <w:pStyle w:val="ListParagraph"/>
-        <w:numPr>
-          <w:ilvl w:val="0"/>
-          <w:numId w:val="6"/>
-        </w:numPr>
-        <w:ind w:left="540" w:hanging="270"/>
-      </w:pPr>
-      <w:r>
-        <w:t xml:space="preserve">Will have experience on how to build and design a </w:t>
-      </w:r>
-      <w:r>
-        <w:rPr>
-          <w:b/>
-        </w:rPr>
-        <w:t>Rest API</w:t>
-      </w:r>
-      <w:r>
-        <w:t>, and use one with native mobile apps, by the end of this semester.</w:t>
-      </w:r>
-    </w:p>
-    <w:p>
-      <w:pPr>
-        <w:pStyle w:val="ListParagraph"/>
-        <w:numPr>
-          <w:ilvl w:val="0"/>
-          <w:numId w:val="6"/>
-        </w:numPr>
-        <w:ind w:left="540" w:hanging="270"/>
-      </w:pPr>
-      <w:r>
-        <w:t xml:space="preserve">Developing a Web App as a project, that will use the </w:t>
-      </w:r>
-      <w:proofErr w:type="spellStart"/>
-      <w:r>
-        <w:rPr>
-          <w:b/>
-        </w:rPr>
-        <w:t>AngularJS</w:t>
-      </w:r>
-      <w:proofErr w:type="spellEnd"/>
-      <w:r>
-        <w:t xml:space="preserve"> Frontend framework, a </w:t>
-      </w:r>
-      <w:proofErr w:type="spellStart"/>
-      <w:r>
-        <w:rPr>
-          <w:b/>
-        </w:rPr>
-        <w:t>NodeJS</w:t>
-      </w:r>
-      <w:proofErr w:type="spellEnd"/>
-      <w:r>
-        <w:t xml:space="preserve"> Backend framework, and </w:t>
-      </w:r>
-      <w:r>
-        <w:rPr>
-          <w:b/>
-        </w:rPr>
-        <w:t>Amazon Web Services</w:t>
-      </w:r>
-      <w:r>
-        <w:t xml:space="preserve"> (</w:t>
-      </w:r>
-      <w:r>
-        <w:rPr>
-          <w:b/>
-        </w:rPr>
-        <w:t>S3</w:t>
-      </w:r>
-      <w:r>
-        <w:t xml:space="preserve"> Cloud storage and </w:t>
-      </w:r>
-      <w:proofErr w:type="spellStart"/>
-      <w:r>
-        <w:rPr>
-          <w:b/>
-        </w:rPr>
-        <w:t>DynamoDB</w:t>
-      </w:r>
-      <w:proofErr w:type="spellEnd"/>
-      <w:r>
-        <w:t xml:space="preserve"> </w:t>
-      </w:r>
-      <w:r>
-        <w:rPr>
-          <w:b/>
-        </w:rPr>
-        <w:t>NoSQL</w:t>
-      </w:r>
-      <w:r>
-        <w:t xml:space="preserve"> </w:t>
-      </w:r>
-      <w:r>
-        <w:rPr>
-          <w:b/>
-        </w:rPr>
-        <w:t>database</w:t>
-      </w:r>
-      <w:r>
-        <w:t>).</w:t>
       </w:r>
     </w:p>
     <w:sectPr>
@@ -2379,7 +2386,28 @@
 
 <file path=word/numbering.xml><?xml version="1.0" encoding="utf-8"?>
 <w:numbering xmlns:wpc="http://schemas.microsoft.com/office/word/2010/wordprocessingCanvas" xmlns:mc="http://schemas.openxmlformats.org/markup-compatibility/2006" xmlns:o="urn:schemas-microsoft-com:office:office" xmlns:r="http://schemas.openxmlformats.org/officeDocument/2006/relationships" xmlns:m="http://schemas.openxmlformats.org/officeDocument/2006/math" xmlns:v="urn:schemas-microsoft-com:vml" xmlns:wp14="http://schemas.microsoft.com/office/word/2010/wordprocessingDrawing" xmlns:wp="http://schemas.openxmlformats.org/drawingml/2006/wordprocessingDrawing" xmlns:w10="urn:schemas-microsoft-com:office:word" xmlns:w="http://schemas.openxmlformats.org/wordprocessingml/2006/main" xmlns:w14="http://schemas.microsoft.com/office/word/2010/wordml" xmlns:w15="http://schemas.microsoft.com/office/word/2012/wordml" xmlns:wpg="http://schemas.microsoft.com/office/word/2010/wordprocessingGroup" xmlns:wpi="http://schemas.microsoft.com/office/word/2010/wordprocessingInk" xmlns:wne="http://schemas.microsoft.com/office/word/2006/wordml" xmlns:wps="http://schemas.microsoft.com/office/word/2010/wordprocessingShape" mc:Ignorable="w14 w15 wp14">
-  <w:abstractNum w:abstractNumId="0">
+  <w:abstractNum w:abstractNumId="0" w15:restartNumberingAfterBreak="0">
+    <w:nsid w:val="FFFFFF89"/>
+    <w:multiLevelType w:val="singleLevel"/>
+    <w:tmpl w:val="9334B18E"/>
+    <w:lvl w:ilvl="0">
+      <w:start w:val="1"/>
+      <w:numFmt w:val="bullet"/>
+      <w:pStyle w:val="ListBullet"/>
+      <w:lvlText w:val=""/>
+      <w:lvlJc w:val="left"/>
+      <w:pPr>
+        <w:tabs>
+          <w:tab w:val="num" w:pos="360"/>
+        </w:tabs>
+        <w:ind w:left="360" w:hanging="360"/>
+      </w:pPr>
+      <w:rPr>
+        <w:rFonts w:ascii="Symbol" w:hAnsi="Symbol" w:hint="default"/>
+      </w:rPr>
+    </w:lvl>
+  </w:abstractNum>
+  <w:abstractNum w:abstractNumId="1" w15:restartNumberingAfterBreak="0">
     <w:nsid w:val="011836FD"/>
     <w:multiLevelType w:val="hybridMultilevel"/>
     <w:tmpl w:val="7C8C9C88"/>
@@ -2492,7 +2520,7 @@
       </w:rPr>
     </w:lvl>
   </w:abstractNum>
-  <w:abstractNum w:abstractNumId="1">
+  <w:abstractNum w:abstractNumId="2" w15:restartNumberingAfterBreak="0">
     <w:nsid w:val="0C944997"/>
     <w:multiLevelType w:val="hybridMultilevel"/>
     <w:tmpl w:val="E7B6D494"/>
@@ -2605,7 +2633,7 @@
       </w:rPr>
     </w:lvl>
   </w:abstractNum>
-  <w:abstractNum w:abstractNumId="2">
+  <w:abstractNum w:abstractNumId="3" w15:restartNumberingAfterBreak="0">
     <w:nsid w:val="0F473CE2"/>
     <w:multiLevelType w:val="hybridMultilevel"/>
     <w:tmpl w:val="CE8A438E"/>
@@ -2718,7 +2746,7 @@
       </w:rPr>
     </w:lvl>
   </w:abstractNum>
-  <w:abstractNum w:abstractNumId="3">
+  <w:abstractNum w:abstractNumId="4" w15:restartNumberingAfterBreak="0">
     <w:nsid w:val="1C7F6FE3"/>
     <w:multiLevelType w:val="hybridMultilevel"/>
     <w:tmpl w:val="559A8CC2"/>
@@ -2831,7 +2859,7 @@
       </w:rPr>
     </w:lvl>
   </w:abstractNum>
-  <w:abstractNum w:abstractNumId="4">
+  <w:abstractNum w:abstractNumId="5" w15:restartNumberingAfterBreak="0">
     <w:nsid w:val="21EC2614"/>
     <w:multiLevelType w:val="hybridMultilevel"/>
     <w:tmpl w:val="16482016"/>
@@ -2944,7 +2972,7 @@
       </w:rPr>
     </w:lvl>
   </w:abstractNum>
-  <w:abstractNum w:abstractNumId="5">
+  <w:abstractNum w:abstractNumId="6" w15:restartNumberingAfterBreak="0">
     <w:nsid w:val="2CFB42E2"/>
     <w:multiLevelType w:val="hybridMultilevel"/>
     <w:tmpl w:val="BC6615CA"/>
@@ -3057,7 +3085,7 @@
       </w:rPr>
     </w:lvl>
   </w:abstractNum>
-  <w:abstractNum w:abstractNumId="6">
+  <w:abstractNum w:abstractNumId="7" w15:restartNumberingAfterBreak="0">
     <w:nsid w:val="2FD3739E"/>
     <w:multiLevelType w:val="hybridMultilevel"/>
     <w:tmpl w:val="6B9A8AA0"/>
@@ -3170,7 +3198,7 @@
       </w:rPr>
     </w:lvl>
   </w:abstractNum>
-  <w:abstractNum w:abstractNumId="7">
+  <w:abstractNum w:abstractNumId="8" w15:restartNumberingAfterBreak="0">
     <w:nsid w:val="3D436403"/>
     <w:multiLevelType w:val="hybridMultilevel"/>
     <w:tmpl w:val="4A12EEA0"/>
@@ -3180,7 +3208,7 @@
       <w:lvlText w:val=""/>
       <w:lvlJc w:val="left"/>
       <w:pPr>
-        <w:ind w:left="630" w:hanging="360"/>
+        <w:ind w:left="1440" w:hanging="360"/>
       </w:pPr>
       <w:rPr>
         <w:rFonts w:ascii="Symbol" w:hAnsi="Symbol" w:hint="default"/>
@@ -3192,7 +3220,7 @@
       <w:lvlText w:val="o"/>
       <w:lvlJc w:val="left"/>
       <w:pPr>
-        <w:ind w:left="1080" w:hanging="360"/>
+        <w:ind w:left="1890" w:hanging="360"/>
       </w:pPr>
       <w:rPr>
         <w:rFonts w:ascii="Courier New" w:hAnsi="Courier New" w:cs="Courier New" w:hint="default"/>
@@ -3204,7 +3232,7 @@
       <w:lvlText w:val=""/>
       <w:lvlJc w:val="left"/>
       <w:pPr>
-        <w:ind w:left="2070" w:hanging="360"/>
+        <w:ind w:left="2880" w:hanging="360"/>
       </w:pPr>
       <w:rPr>
         <w:rFonts w:ascii="Wingdings" w:hAnsi="Wingdings" w:hint="default"/>
@@ -3216,7 +3244,7 @@
       <w:lvlText w:val=""/>
       <w:lvlJc w:val="left"/>
       <w:pPr>
-        <w:ind w:left="2790" w:hanging="360"/>
+        <w:ind w:left="3600" w:hanging="360"/>
       </w:pPr>
       <w:rPr>
         <w:rFonts w:ascii="Symbol" w:hAnsi="Symbol" w:hint="default"/>
@@ -3228,7 +3256,7 @@
       <w:lvlText w:val="o"/>
       <w:lvlJc w:val="left"/>
       <w:pPr>
-        <w:ind w:left="3510" w:hanging="360"/>
+        <w:ind w:left="4320" w:hanging="360"/>
       </w:pPr>
       <w:rPr>
         <w:rFonts w:ascii="Courier New" w:hAnsi="Courier New" w:cs="Courier New" w:hint="default"/>
@@ -3240,7 +3268,7 @@
       <w:lvlText w:val=""/>
       <w:lvlJc w:val="left"/>
       <w:pPr>
-        <w:ind w:left="4230" w:hanging="360"/>
+        <w:ind w:left="5040" w:hanging="360"/>
       </w:pPr>
       <w:rPr>
         <w:rFonts w:ascii="Wingdings" w:hAnsi="Wingdings" w:hint="default"/>
@@ -3252,7 +3280,7 @@
       <w:lvlText w:val=""/>
       <w:lvlJc w:val="left"/>
       <w:pPr>
-        <w:ind w:left="4950" w:hanging="360"/>
+        <w:ind w:left="5760" w:hanging="360"/>
       </w:pPr>
       <w:rPr>
         <w:rFonts w:ascii="Symbol" w:hAnsi="Symbol" w:hint="default"/>
@@ -3264,7 +3292,7 @@
       <w:lvlText w:val="o"/>
       <w:lvlJc w:val="left"/>
       <w:pPr>
-        <w:ind w:left="5670" w:hanging="360"/>
+        <w:ind w:left="6480" w:hanging="360"/>
       </w:pPr>
       <w:rPr>
         <w:rFonts w:ascii="Courier New" w:hAnsi="Courier New" w:cs="Courier New" w:hint="default"/>
@@ -3276,14 +3304,14 @@
       <w:lvlText w:val=""/>
       <w:lvlJc w:val="left"/>
       <w:pPr>
-        <w:ind w:left="6390" w:hanging="360"/>
+        <w:ind w:left="7200" w:hanging="360"/>
       </w:pPr>
       <w:rPr>
         <w:rFonts w:ascii="Wingdings" w:hAnsi="Wingdings" w:hint="default"/>
       </w:rPr>
     </w:lvl>
   </w:abstractNum>
-  <w:abstractNum w:abstractNumId="8">
+  <w:abstractNum w:abstractNumId="9" w15:restartNumberingAfterBreak="0">
     <w:nsid w:val="497F42DA"/>
     <w:multiLevelType w:val="hybridMultilevel"/>
     <w:tmpl w:val="D9D4533A"/>
@@ -3396,7 +3424,7 @@
       </w:rPr>
     </w:lvl>
   </w:abstractNum>
-  <w:abstractNum w:abstractNumId="9">
+  <w:abstractNum w:abstractNumId="10" w15:restartNumberingAfterBreak="0">
     <w:nsid w:val="4AB2472F"/>
     <w:multiLevelType w:val="hybridMultilevel"/>
     <w:tmpl w:val="23D03D6E"/>
@@ -3509,7 +3537,7 @@
       </w:rPr>
     </w:lvl>
   </w:abstractNum>
-  <w:abstractNum w:abstractNumId="10">
+  <w:abstractNum w:abstractNumId="11" w15:restartNumberingAfterBreak="0">
     <w:nsid w:val="57D723E0"/>
     <w:multiLevelType w:val="hybridMultilevel"/>
     <w:tmpl w:val="20FA8328"/>
@@ -3622,7 +3650,7 @@
       </w:rPr>
     </w:lvl>
   </w:abstractNum>
-  <w:abstractNum w:abstractNumId="11">
+  <w:abstractNum w:abstractNumId="12" w15:restartNumberingAfterBreak="0">
     <w:nsid w:val="58D53A02"/>
     <w:multiLevelType w:val="hybridMultilevel"/>
     <w:tmpl w:val="77709A42"/>
@@ -3735,7 +3763,7 @@
       </w:rPr>
     </w:lvl>
   </w:abstractNum>
-  <w:abstractNum w:abstractNumId="12">
+  <w:abstractNum w:abstractNumId="13" w15:restartNumberingAfterBreak="0">
     <w:nsid w:val="5C0325C8"/>
     <w:multiLevelType w:val="hybridMultilevel"/>
     <w:tmpl w:val="44B649DC"/>
@@ -3848,7 +3876,7 @@
       </w:rPr>
     </w:lvl>
   </w:abstractNum>
-  <w:abstractNum w:abstractNumId="13">
+  <w:abstractNum w:abstractNumId="14" w15:restartNumberingAfterBreak="0">
     <w:nsid w:val="6B2C34BD"/>
     <w:multiLevelType w:val="hybridMultilevel"/>
     <w:tmpl w:val="87D0B1F2"/>
@@ -3961,7 +3989,7 @@
       </w:rPr>
     </w:lvl>
   </w:abstractNum>
-  <w:abstractNum w:abstractNumId="14">
+  <w:abstractNum w:abstractNumId="15" w15:restartNumberingAfterBreak="0">
     <w:nsid w:val="6D220DBF"/>
     <w:multiLevelType w:val="hybridMultilevel"/>
     <w:tmpl w:val="2A882778"/>
@@ -4074,7 +4102,7 @@
       </w:rPr>
     </w:lvl>
   </w:abstractNum>
-  <w:abstractNum w:abstractNumId="15">
+  <w:abstractNum w:abstractNumId="16" w15:restartNumberingAfterBreak="0">
     <w:nsid w:val="731D74B4"/>
     <w:multiLevelType w:val="hybridMultilevel"/>
     <w:tmpl w:val="011259AE"/>
@@ -4187,7 +4215,7 @@
       </w:rPr>
     </w:lvl>
   </w:abstractNum>
-  <w:abstractNum w:abstractNumId="16">
+  <w:abstractNum w:abstractNumId="17" w15:restartNumberingAfterBreak="0">
     <w:nsid w:val="73C05828"/>
     <w:multiLevelType w:val="hybridMultilevel"/>
     <w:tmpl w:val="6E68277E"/>
@@ -4300,7 +4328,7 @@
       </w:rPr>
     </w:lvl>
   </w:abstractNum>
-  <w:abstractNum w:abstractNumId="17">
+  <w:abstractNum w:abstractNumId="18" w15:restartNumberingAfterBreak="0">
     <w:nsid w:val="746756B1"/>
     <w:multiLevelType w:val="hybridMultilevel"/>
     <w:tmpl w:val="1CEC1004"/>
@@ -4414,58 +4442,61 @@
     </w:lvl>
   </w:abstractNum>
   <w:num w:numId="1">
-    <w:abstractNumId w:val="0"/>
+    <w:abstractNumId w:val="1"/>
   </w:num>
   <w:num w:numId="2">
+    <w:abstractNumId w:val="14"/>
+  </w:num>
+  <w:num w:numId="3">
+    <w:abstractNumId w:val="2"/>
+  </w:num>
+  <w:num w:numId="4">
+    <w:abstractNumId w:val="7"/>
+  </w:num>
+  <w:num w:numId="5">
+    <w:abstractNumId w:val="9"/>
+  </w:num>
+  <w:num w:numId="6">
+    <w:abstractNumId w:val="8"/>
+  </w:num>
+  <w:num w:numId="7">
+    <w:abstractNumId w:val="6"/>
+  </w:num>
+  <w:num w:numId="8">
+    <w:abstractNumId w:val="4"/>
+  </w:num>
+  <w:num w:numId="9">
+    <w:abstractNumId w:val="17"/>
+  </w:num>
+  <w:num w:numId="10">
     <w:abstractNumId w:val="13"/>
   </w:num>
-  <w:num w:numId="3">
-    <w:abstractNumId w:val="1"/>
+  <w:num w:numId="11">
+    <w:abstractNumId w:val="12"/>
   </w:num>
-  <w:num w:numId="4">
-    <w:abstractNumId w:val="6"/>
+  <w:num w:numId="12">
+    <w:abstractNumId w:val="11"/>
   </w:num>
-  <w:num w:numId="5">
-    <w:abstractNumId w:val="8"/>
+  <w:num w:numId="13">
+    <w:abstractNumId w:val="16"/>
   </w:num>
-  <w:num w:numId="6">
-    <w:abstractNumId w:val="7"/>
-  </w:num>
-  <w:num w:numId="7">
+  <w:num w:numId="14">
     <w:abstractNumId w:val="5"/>
   </w:num>
-  <w:num w:numId="8">
+  <w:num w:numId="15">
+    <w:abstractNumId w:val="10"/>
+  </w:num>
+  <w:num w:numId="16">
     <w:abstractNumId w:val="3"/>
   </w:num>
-  <w:num w:numId="9">
-    <w:abstractNumId w:val="16"/>
+  <w:num w:numId="17">
+    <w:abstractNumId w:val="18"/>
   </w:num>
-  <w:num w:numId="10">
-    <w:abstractNumId w:val="12"/>
-  </w:num>
-  <w:num w:numId="11">
-    <w:abstractNumId w:val="11"/>
-  </w:num>
-  <w:num w:numId="12">
-    <w:abstractNumId w:val="10"/>
-  </w:num>
-  <w:num w:numId="13">
+  <w:num w:numId="18">
     <w:abstractNumId w:val="15"/>
   </w:num>
-  <w:num w:numId="14">
-    <w:abstractNumId w:val="4"/>
-  </w:num>
-  <w:num w:numId="15">
-    <w:abstractNumId w:val="9"/>
-  </w:num>
-  <w:num w:numId="16">
-    <w:abstractNumId w:val="2"/>
-  </w:num>
-  <w:num w:numId="17">
-    <w:abstractNumId w:val="17"/>
-  </w:num>
-  <w:num w:numId="18">
-    <w:abstractNumId w:val="14"/>
+  <w:num w:numId="19">
+    <w:abstractNumId w:val="0"/>
   </w:num>
 </w:numbering>
 </file>
@@ -4921,6 +4952,7 @@
   <w:style w:type="character" w:default="1" w:styleId="DefaultParagraphFont">
     <w:name w:val="Default Paragraph Font"/>
     <w:uiPriority w:val="1"/>
+    <w:semiHidden/>
     <w:unhideWhenUsed/>
   </w:style>
   <w:style w:type="table" w:default="1" w:styleId="TableNormal">
@@ -5162,6 +5194,19 @@
       <w:i/>
       <w:iCs/>
     </w:rPr>
+  </w:style>
+  <w:style w:type="paragraph" w:styleId="ListBullet">
+    <w:name w:val="List Bullet"/>
+    <w:basedOn w:val="Normal"/>
+    <w:uiPriority w:val="99"/>
+    <w:unhideWhenUsed/>
+    <w:rsid w:val="002C33A3"/>
+    <w:pPr>
+      <w:numPr>
+        <w:numId w:val="19"/>
+      </w:numPr>
+      <w:contextualSpacing/>
+    </w:pPr>
   </w:style>
 </w:styles>
 </file>
@@ -5456,7 +5501,7 @@
 </file>
 
 <file path=customXml/itemProps1.xml><?xml version="1.0" encoding="utf-8"?>
-<ds:datastoreItem xmlns:ds="http://schemas.openxmlformats.org/officeDocument/2006/customXml" ds:itemID="{27C9FC8A-9CC3-493F-A6B9-DB9F2C388BD2}">
+<ds:datastoreItem xmlns:ds="http://schemas.openxmlformats.org/officeDocument/2006/customXml" ds:itemID="{BF573ECB-02A3-4A15-AFA8-5C04923BB750}">
   <ds:schemaRefs>
     <ds:schemaRef ds:uri="http://schemas.openxmlformats.org/officeDocument/2006/bibliography"/>
   </ds:schemaRefs>

</xml_diff>

<commit_message>
Added more details about the bicycle project and added github tot profile
</commit_message>
<xml_diff>
--- a/Ravish_Chawla_resume.docx
+++ b/Ravish_Chawla_resume.docx
@@ -894,6 +894,8 @@
       <w:r>
         <w:t>Augmented Reality project in which a 3D Imaging camera is being used to map Factory manufactured products and detect Foreign Object Damage (FOD). We are using a tablet/computer to virtually project the detected objects onto the environment via the screen.</w:t>
       </w:r>
+      <w:bookmarkStart w:id="0" w:name="_GoBack"/>
+      <w:bookmarkEnd w:id="0"/>
     </w:p>
     <w:p>
       <w:pPr>
@@ -1621,12 +1623,7 @@
         <w:t>Campus Exchange</w:t>
       </w:r>
       <w:r>
-        <w:t>, app for a Campus-oriented Marketplace</w:t>
-      </w:r>
-      <w:bookmarkStart w:id="0" w:name="_GoBack"/>
-      <w:bookmarkEnd w:id="0"/>
-      <w:r>
-        <w:t xml:space="preserve"> for students in different universities. </w:t>
+        <w:t xml:space="preserve">, app for a Campus-oriented Marketplace for students in different universities. </w:t>
       </w:r>
     </w:p>
     <w:p>
@@ -1707,6 +1704,63 @@
       <w:proofErr w:type="spellEnd"/>
       <w:r>
         <w:t xml:space="preserve"> platform</w:t>
+      </w:r>
+    </w:p>
+    <w:p>
+      <w:pPr>
+        <w:pStyle w:val="ListParagraph"/>
+        <w:numPr>
+          <w:ilvl w:val="0"/>
+          <w:numId w:val="15"/>
+        </w:numPr>
+      </w:pPr>
+      <w:r>
+        <w:t xml:space="preserve">Built a Remote controlled </w:t>
+      </w:r>
+      <w:r>
+        <w:t xml:space="preserve">and battery </w:t>
+      </w:r>
+      <w:r>
+        <w:t>powered Moto</w:t>
+      </w:r>
+      <w:r>
+        <w:t>rized Bicycle</w:t>
+      </w:r>
+      <w:r>
+        <w:t xml:space="preserve">, programmed in </w:t>
+      </w:r>
+      <w:r>
+        <w:rPr>
+          <w:b/>
+        </w:rPr>
+        <w:t>C++</w:t>
+      </w:r>
+      <w:r>
+        <w:t xml:space="preserve"> on an </w:t>
+      </w:r>
+      <w:r>
+        <w:rPr>
+          <w:b/>
+        </w:rPr>
+        <w:t>Arduino</w:t>
+      </w:r>
+      <w:r>
+        <w:t xml:space="preserve">. </w:t>
+      </w:r>
+      <w:r>
+        <w:t xml:space="preserve">It was built to handle a person’s weight, and drove </w:t>
+      </w:r>
+      <w:r>
+        <w:t xml:space="preserve">without </w:t>
+      </w:r>
+      <w:r>
+        <w:t>interference</w:t>
+      </w:r>
+      <w:r>
+        <w:t>.</w:t>
+      </w:r>
+      <w:r>
+        <w:t xml:space="preserve"> Presented at the 2014 Georgia Tech Prototyping and Design Competition.</w:t>
       </w:r>
     </w:p>
     <w:p>
@@ -1797,43 +1851,6 @@
       <w:proofErr w:type="spellEnd"/>
       <w:r>
         <w:t xml:space="preserve"> implementation to compare algorithms based on memory and speed. </w:t>
-      </w:r>
-    </w:p>
-    <w:p>
-      <w:pPr>
-        <w:pStyle w:val="ListParagraph"/>
-        <w:numPr>
-          <w:ilvl w:val="0"/>
-          <w:numId w:val="6"/>
-        </w:numPr>
-        <w:ind w:left="540" w:hanging="270"/>
-      </w:pPr>
-      <w:r>
-        <w:t xml:space="preserve">Programmed </w:t>
-      </w:r>
-      <w:r>
-        <w:rPr>
-          <w:b/>
-        </w:rPr>
-        <w:t>C++ code</w:t>
-      </w:r>
-      <w:r>
-        <w:t xml:space="preserve"> for a </w:t>
-      </w:r>
-      <w:r>
-        <w:rPr>
-          <w:b/>
-        </w:rPr>
-        <w:t>Teensy 2.0 Arduino</w:t>
-      </w:r>
-      <w:r>
-        <w:t xml:space="preserve"> that processed mechanical user input to drive a motorized bicycle by sending </w:t>
-      </w:r>
-      <w:r>
-        <w:t>varying</w:t>
-      </w:r>
-      <w:r>
-        <w:t xml:space="preserve"> amounts of voltage to the motor driven from an external 12V battery supply.  </w:t>
       </w:r>
     </w:p>
     <w:sectPr>
@@ -1910,7 +1927,342 @@
       <mc:AlternateContent>
         <mc:Choice Requires="wps">
           <w:drawing>
-            <wp:anchor distT="0" distB="0" distL="114300" distR="114300" simplePos="0" relativeHeight="251659264" behindDoc="0" locked="0" layoutInCell="1" allowOverlap="1" wp14:anchorId="0B368C95" wp14:editId="46BBDBAA">
+            <wp:anchor distT="0" distB="0" distL="114300" distR="114300" simplePos="0" relativeHeight="251660288" behindDoc="0" locked="0" layoutInCell="1" allowOverlap="1" wp14:anchorId="2FE6D0B1" wp14:editId="2DC87584">
+              <wp:simplePos x="0" y="0"/>
+              <wp:positionH relativeFrom="margin">
+                <wp:posOffset>5463765</wp:posOffset>
+              </wp:positionH>
+              <wp:positionV relativeFrom="paragraph">
+                <wp:posOffset>-149382</wp:posOffset>
+              </wp:positionV>
+              <wp:extent cx="1860487" cy="813435"/>
+              <wp:effectExtent l="0" t="0" r="6985" b="5715"/>
+              <wp:wrapNone/>
+              <wp:docPr id="2" name="Text Box 2"/>
+              <wp:cNvGraphicFramePr/>
+              <a:graphic xmlns:a="http://schemas.openxmlformats.org/drawingml/2006/main">
+                <a:graphicData uri="http://schemas.microsoft.com/office/word/2010/wordprocessingShape">
+                  <wps:wsp>
+                    <wps:cNvSpPr txBox="1"/>
+                    <wps:spPr>
+                      <a:xfrm>
+                        <a:off x="0" y="0"/>
+                        <a:ext cx="1860487" cy="813435"/>
+                      </a:xfrm>
+                      <a:prstGeom prst="rect">
+                        <a:avLst/>
+                      </a:prstGeom>
+                      <a:solidFill>
+                        <a:schemeClr val="lt1"/>
+                      </a:solidFill>
+                      <a:ln w="6350">
+                        <a:noFill/>
+                      </a:ln>
+                      <a:effectLst/>
+                    </wps:spPr>
+                    <wps:style>
+                      <a:lnRef idx="0">
+                        <a:schemeClr val="accent1"/>
+                      </a:lnRef>
+                      <a:fillRef idx="0">
+                        <a:schemeClr val="accent1"/>
+                      </a:fillRef>
+                      <a:effectRef idx="0">
+                        <a:schemeClr val="accent1"/>
+                      </a:effectRef>
+                      <a:fontRef idx="minor">
+                        <a:schemeClr val="dk1"/>
+                      </a:fontRef>
+                    </wps:style>
+                    <wps:txbx>
+                      <w:txbxContent>
+                        <w:p>
+                          <w:pPr>
+                            <w:rPr>
+                              <w:sz w:val="18"/>
+                            </w:rPr>
+                          </w:pPr>
+                          <w:r>
+                            <w:rPr>
+                              <w:sz w:val="18"/>
+                            </w:rPr>
+                            <w:t>Phone:</w:t>
+                          </w:r>
+                          <w:r>
+                            <w:rPr>
+                              <w:sz w:val="18"/>
+                            </w:rPr>
+                            <w:t xml:space="preserve">     </w:t>
+                          </w:r>
+                          <w:r>
+                            <w:rPr>
+                              <w:sz w:val="18"/>
+                            </w:rPr>
+                            <w:t xml:space="preserve"> (678) 332 – 6565</w:t>
+                          </w:r>
+                        </w:p>
+                        <w:p>
+                          <w:pPr>
+                            <w:rPr>
+                              <w:sz w:val="18"/>
+                            </w:rPr>
+                          </w:pPr>
+                          <w:r>
+                            <w:rPr>
+                              <w:sz w:val="18"/>
+                            </w:rPr>
+                            <w:t xml:space="preserve">Email: </w:t>
+                          </w:r>
+                          <w:hyperlink r:id="rId1" w:history="1">
+                            <w:r>
+                              <w:rPr>
+                                <w:rStyle w:val="Hyperlink"/>
+                                <w:sz w:val="18"/>
+                              </w:rPr>
+                              <w:t>rchawla@gatech.edu</w:t>
+                            </w:r>
+                          </w:hyperlink>
+                        </w:p>
+                        <w:p>
+                          <w:pPr>
+                            <w:rPr>
+                              <w:rStyle w:val="Hyperlink"/>
+                              <w:sz w:val="18"/>
+                            </w:rPr>
+                          </w:pPr>
+                          <w:r>
+                            <w:rPr>
+                              <w:sz w:val="18"/>
+                            </w:rPr>
+                            <w:t xml:space="preserve">Site: </w:t>
+                          </w:r>
+                          <w:hyperlink r:id="rId2" w:history="1">
+                            <w:r>
+                              <w:rPr>
+                                <w:rStyle w:val="Hyperlink"/>
+                                <w:sz w:val="18"/>
+                              </w:rPr>
+                              <w:t>www.ravishchawla.com</w:t>
+                            </w:r>
+                          </w:hyperlink>
+                        </w:p>
+                        <w:p>
+                          <w:pPr>
+                            <w:rPr>
+                              <w:sz w:val="18"/>
+                            </w:rPr>
+                          </w:pPr>
+                          <w:proofErr w:type="spellStart"/>
+                          <w:r>
+                            <w:rPr>
+                              <w:sz w:val="18"/>
+                            </w:rPr>
+                            <w:t>Github</w:t>
+                          </w:r>
+                          <w:proofErr w:type="spellEnd"/>
+                          <w:r>
+                            <w:rPr>
+                              <w:sz w:val="18"/>
+                            </w:rPr>
+                            <w:t>:</w:t>
+                          </w:r>
+                          <w:r>
+                            <w:rPr>
+                              <w:sz w:val="18"/>
+                            </w:rPr>
+                            <w:t xml:space="preserve"> </w:t>
+                          </w:r>
+                          <w:hyperlink r:id="rId3" w:history="1">
+                            <w:r>
+                              <w:rPr>
+                                <w:rStyle w:val="Hyperlink"/>
+                                <w:sz w:val="18"/>
+                              </w:rPr>
+                              <w:t>www.github.com/rchawla8</w:t>
+                            </w:r>
+                          </w:hyperlink>
+                          <w:r>
+                            <w:rPr>
+                              <w:sz w:val="18"/>
+                            </w:rPr>
+                            <w:t xml:space="preserve"> </w:t>
+                          </w:r>
+                        </w:p>
+                        <w:p>
+                          <w:pPr>
+                            <w:rPr>
+                              <w:sz w:val="18"/>
+                            </w:rPr>
+                          </w:pPr>
+                        </w:p>
+                      </w:txbxContent>
+                    </wps:txbx>
+                    <wps:bodyPr rot="0" spcFirstLastPara="0" vertOverflow="overflow" horzOverflow="overflow" vert="horz" wrap="square" lIns="91440" tIns="45720" rIns="91440" bIns="45720" numCol="1" spcCol="0" rtlCol="0" fromWordArt="0" anchor="t" anchorCtr="0" forceAA="0" compatLnSpc="1">
+                      <a:prstTxWarp prst="textNoShape">
+                        <a:avLst/>
+                      </a:prstTxWarp>
+                      <a:noAutofit/>
+                    </wps:bodyPr>
+                  </wps:wsp>
+                </a:graphicData>
+              </a:graphic>
+              <wp14:sizeRelH relativeFrom="margin">
+                <wp14:pctWidth>0</wp14:pctWidth>
+              </wp14:sizeRelH>
+              <wp14:sizeRelV relativeFrom="margin">
+                <wp14:pctHeight>0</wp14:pctHeight>
+              </wp14:sizeRelV>
+            </wp:anchor>
+          </w:drawing>
+        </mc:Choice>
+        <mc:Fallback>
+          <w:pict>
+            <v:shapetype w14:anchorId="2FE6D0B1" id="_x0000_t202" coordsize="21600,21600" o:spt="202" path="m,l,21600r21600,l21600,xe">
+              <v:stroke joinstyle="miter"/>
+              <v:path gradientshapeok="t" o:connecttype="rect"/>
+            </v:shapetype>
+            <v:shape id="Text Box 2" o:spid="_x0000_s1026" type="#_x0000_t202" style="position:absolute;margin-left:430.2pt;margin-top:-11.75pt;width:146.5pt;height:64.05pt;z-index:251660288;visibility:visible;mso-wrap-style:square;mso-width-percent:0;mso-height-percent:0;mso-wrap-distance-left:9pt;mso-wrap-distance-top:0;mso-wrap-distance-right:9pt;mso-wrap-distance-bottom:0;mso-position-horizontal:absolute;mso-position-horizontal-relative:margin;mso-position-vertical:absolute;mso-position-vertical-relative:text;mso-width-percent:0;mso-height-percent:0;mso-width-relative:margin;mso-height-relative:margin;v-text-anchor:top" o:gfxdata="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" fillcolor="white [3201]" stroked="f" strokeweight=".5pt">
+              <v:textbox>
+                <w:txbxContent>
+                  <w:p>
+                    <w:pPr>
+                      <w:rPr>
+                        <w:sz w:val="18"/>
+                      </w:rPr>
+                    </w:pPr>
+                    <w:r>
+                      <w:rPr>
+                        <w:sz w:val="18"/>
+                      </w:rPr>
+                      <w:t>Phone:</w:t>
+                    </w:r>
+                    <w:r>
+                      <w:rPr>
+                        <w:sz w:val="18"/>
+                      </w:rPr>
+                      <w:t xml:space="preserve">     </w:t>
+                    </w:r>
+                    <w:r>
+                      <w:rPr>
+                        <w:sz w:val="18"/>
+                      </w:rPr>
+                      <w:t xml:space="preserve"> (678) 332 – 6565</w:t>
+                    </w:r>
+                  </w:p>
+                  <w:p>
+                    <w:pPr>
+                      <w:rPr>
+                        <w:sz w:val="18"/>
+                      </w:rPr>
+                    </w:pPr>
+                    <w:r>
+                      <w:rPr>
+                        <w:sz w:val="18"/>
+                      </w:rPr>
+                      <w:t xml:space="preserve">Email: </w:t>
+                    </w:r>
+                    <w:hyperlink r:id="rId4" w:history="1">
+                      <w:r>
+                        <w:rPr>
+                          <w:rStyle w:val="Hyperlink"/>
+                          <w:sz w:val="18"/>
+                        </w:rPr>
+                        <w:t>rchawla@gatech.edu</w:t>
+                      </w:r>
+                    </w:hyperlink>
+                  </w:p>
+                  <w:p>
+                    <w:pPr>
+                      <w:rPr>
+                        <w:rStyle w:val="Hyperlink"/>
+                        <w:sz w:val="18"/>
+                      </w:rPr>
+                    </w:pPr>
+                    <w:r>
+                      <w:rPr>
+                        <w:sz w:val="18"/>
+                      </w:rPr>
+                      <w:t xml:space="preserve">Site: </w:t>
+                    </w:r>
+                    <w:hyperlink r:id="rId5" w:history="1">
+                      <w:r>
+                        <w:rPr>
+                          <w:rStyle w:val="Hyperlink"/>
+                          <w:sz w:val="18"/>
+                        </w:rPr>
+                        <w:t>www.ravishchawla.com</w:t>
+                      </w:r>
+                    </w:hyperlink>
+                  </w:p>
+                  <w:p>
+                    <w:pPr>
+                      <w:rPr>
+                        <w:sz w:val="18"/>
+                      </w:rPr>
+                    </w:pPr>
+                    <w:proofErr w:type="spellStart"/>
+                    <w:r>
+                      <w:rPr>
+                        <w:sz w:val="18"/>
+                      </w:rPr>
+                      <w:t>Github</w:t>
+                    </w:r>
+                    <w:proofErr w:type="spellEnd"/>
+                    <w:r>
+                      <w:rPr>
+                        <w:sz w:val="18"/>
+                      </w:rPr>
+                      <w:t>:</w:t>
+                    </w:r>
+                    <w:r>
+                      <w:rPr>
+                        <w:sz w:val="18"/>
+                      </w:rPr>
+                      <w:t xml:space="preserve"> </w:t>
+                    </w:r>
+                    <w:hyperlink r:id="rId6" w:history="1">
+                      <w:r>
+                        <w:rPr>
+                          <w:rStyle w:val="Hyperlink"/>
+                          <w:sz w:val="18"/>
+                        </w:rPr>
+                        <w:t>www.github.com/rchawla8</w:t>
+                      </w:r>
+                    </w:hyperlink>
+                    <w:r>
+                      <w:rPr>
+                        <w:sz w:val="18"/>
+                      </w:rPr>
+                      <w:t xml:space="preserve"> </w:t>
+                    </w:r>
+                  </w:p>
+                  <w:p>
+                    <w:pPr>
+                      <w:rPr>
+                        <w:sz w:val="18"/>
+                      </w:rPr>
+                    </w:pPr>
+                  </w:p>
+                </w:txbxContent>
+              </v:textbox>
+              <w10:wrap anchorx="margin"/>
+            </v:shape>
+          </w:pict>
+        </mc:Fallback>
+      </mc:AlternateContent>
+    </w:r>
+    <w:r>
+      <w:rPr>
+        <w:noProof/>
+        <w:sz w:val="26"/>
+        <w:szCs w:val="32"/>
+        <w14:ligatures w14:val="none"/>
+        <w14:cntxtAlts w14:val="0"/>
+      </w:rPr>
+      <mc:AlternateContent>
+        <mc:Choice Requires="wps">
+          <w:drawing>
+            <wp:anchor distT="0" distB="0" distL="114300" distR="114300" simplePos="0" relativeHeight="251659264" behindDoc="0" locked="0" layoutInCell="1" allowOverlap="1" wp14:anchorId="0B368C95" wp14:editId="3D2BA4C6">
               <wp:simplePos x="0" y="0"/>
               <wp:positionH relativeFrom="column">
                 <wp:posOffset>-105466</wp:posOffset>
@@ -2033,11 +2385,7 @@
         </mc:Choice>
         <mc:Fallback>
           <w:pict>
-            <v:shapetype w14:anchorId="0B368C95" id="_x0000_t202" coordsize="21600,21600" o:spt="202" path="m,l,21600r21600,l21600,xe">
-              <v:stroke joinstyle="miter"/>
-              <v:path gradientshapeok="t" o:connecttype="rect"/>
-            </v:shapetype>
-            <v:shape id="Text Box 1" o:spid="_x0000_s1026" type="#_x0000_t202" style="position:absolute;margin-left:-8.3pt;margin-top:-11.75pt;width:181.95pt;height:69.2pt;z-index:251659264;visibility:visible;mso-wrap-style:square;mso-width-percent:0;mso-height-percent:0;mso-wrap-distance-left:9pt;mso-wrap-distance-top:0;mso-wrap-distance-right:9pt;mso-wrap-distance-bottom:0;mso-position-horizontal:absolute;mso-position-horizontal-relative:text;mso-position-vertical:absolute;mso-position-vertical-relative:text;mso-width-percent:0;mso-height-percent:0;mso-width-relative:margin;mso-height-relative:margin;v-text-anchor:top" o:gfxdata="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" fillcolor="white [3201]" stroked="f" strokeweight=".5pt">
+            <v:shape w14:anchorId="0B368C95" id="Text Box 1" o:spid="_x0000_s1027" type="#_x0000_t202" style="position:absolute;margin-left:-8.3pt;margin-top:-11.75pt;width:181.95pt;height:69.2pt;z-index:251659264;visibility:visible;mso-wrap-style:square;mso-width-percent:0;mso-height-percent:0;mso-wrap-distance-left:9pt;mso-wrap-distance-top:0;mso-wrap-distance-right:9pt;mso-wrap-distance-bottom:0;mso-position-horizontal:absolute;mso-position-horizontal-relative:text;mso-position-vertical:absolute;mso-position-vertical-relative:text;mso-width-percent:0;mso-height-percent:0;mso-width-relative:margin;mso-height-relative:margin;v-text-anchor:top" o:gfxdata="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" fillcolor="white [3201]" stroked="f" strokeweight=".5pt">
               <v:textbox>
                 <w:txbxContent>
                   <w:p>
@@ -2094,251 +2442,6 @@
                   </w:p>
                 </w:txbxContent>
               </v:textbox>
-            </v:shape>
-          </w:pict>
-        </mc:Fallback>
-      </mc:AlternateContent>
-    </w:r>
-    <w:r>
-      <w:rPr>
-        <w:noProof/>
-        <w:sz w:val="26"/>
-        <w:szCs w:val="32"/>
-        <w14:ligatures w14:val="none"/>
-        <w14:cntxtAlts w14:val="0"/>
-      </w:rPr>
-      <mc:AlternateContent>
-        <mc:Choice Requires="wps">
-          <w:drawing>
-            <wp:anchor distT="0" distB="0" distL="114300" distR="114300" simplePos="0" relativeHeight="251660288" behindDoc="0" locked="0" layoutInCell="1" allowOverlap="1" wp14:anchorId="2FE6D0B1" wp14:editId="44E0D82A">
-              <wp:simplePos x="0" y="0"/>
-              <wp:positionH relativeFrom="margin">
-                <wp:posOffset>5464866</wp:posOffset>
-              </wp:positionH>
-              <wp:positionV relativeFrom="paragraph">
-                <wp:posOffset>-150495</wp:posOffset>
-              </wp:positionV>
-              <wp:extent cx="1552471" cy="813917"/>
-              <wp:effectExtent l="0" t="0" r="0" b="5715"/>
-              <wp:wrapNone/>
-              <wp:docPr id="2" name="Text Box 2"/>
-              <wp:cNvGraphicFramePr/>
-              <a:graphic xmlns:a="http://schemas.openxmlformats.org/drawingml/2006/main">
-                <a:graphicData uri="http://schemas.microsoft.com/office/word/2010/wordprocessingShape">
-                  <wps:wsp>
-                    <wps:cNvSpPr txBox="1"/>
-                    <wps:spPr>
-                      <a:xfrm>
-                        <a:off x="0" y="0"/>
-                        <a:ext cx="1552471" cy="813917"/>
-                      </a:xfrm>
-                      <a:prstGeom prst="rect">
-                        <a:avLst/>
-                      </a:prstGeom>
-                      <a:solidFill>
-                        <a:schemeClr val="lt1"/>
-                      </a:solidFill>
-                      <a:ln w="6350">
-                        <a:noFill/>
-                      </a:ln>
-                      <a:effectLst/>
-                    </wps:spPr>
-                    <wps:style>
-                      <a:lnRef idx="0">
-                        <a:schemeClr val="accent1"/>
-                      </a:lnRef>
-                      <a:fillRef idx="0">
-                        <a:schemeClr val="accent1"/>
-                      </a:fillRef>
-                      <a:effectRef idx="0">
-                        <a:schemeClr val="accent1"/>
-                      </a:effectRef>
-                      <a:fontRef idx="minor">
-                        <a:schemeClr val="dk1"/>
-                      </a:fontRef>
-                    </wps:style>
-                    <wps:txbx>
-                      <w:txbxContent>
-                        <w:p>
-                          <w:pPr>
-                            <w:rPr>
-                              <w:sz w:val="18"/>
-                            </w:rPr>
-                          </w:pPr>
-                          <w:r>
-                            <w:rPr>
-                              <w:sz w:val="18"/>
-                            </w:rPr>
-                            <w:t>Phone:</w:t>
-                          </w:r>
-                          <w:r>
-                            <w:rPr>
-                              <w:sz w:val="18"/>
-                            </w:rPr>
-                            <w:t xml:space="preserve">     </w:t>
-                          </w:r>
-                          <w:r>
-                            <w:rPr>
-                              <w:sz w:val="18"/>
-                            </w:rPr>
-                            <w:t xml:space="preserve"> (678) 332 – 6565</w:t>
-                          </w:r>
-                        </w:p>
-                        <w:p>
-                          <w:pPr>
-                            <w:rPr>
-                              <w:sz w:val="18"/>
-                            </w:rPr>
-                          </w:pPr>
-                          <w:r>
-                            <w:rPr>
-                              <w:sz w:val="18"/>
-                            </w:rPr>
-                            <w:t xml:space="preserve">Email: </w:t>
-                          </w:r>
-                          <w:hyperlink r:id="rId1" w:history="1">
-                            <w:r>
-                              <w:rPr>
-                                <w:rStyle w:val="Hyperlink"/>
-                                <w:sz w:val="18"/>
-                              </w:rPr>
-                              <w:t>rchawla@gatech.edu</w:t>
-                            </w:r>
-                          </w:hyperlink>
-                        </w:p>
-                        <w:p>
-                          <w:pPr>
-                            <w:rPr>
-                              <w:sz w:val="18"/>
-                            </w:rPr>
-                          </w:pPr>
-                          <w:r>
-                            <w:rPr>
-                              <w:sz w:val="18"/>
-                            </w:rPr>
-                            <w:t xml:space="preserve">Site: </w:t>
-                          </w:r>
-                          <w:hyperlink r:id="rId2" w:history="1">
-                            <w:r>
-                              <w:rPr>
-                                <w:rStyle w:val="Hyperlink"/>
-                                <w:sz w:val="18"/>
-                              </w:rPr>
-                              <w:t>www.ravishchawla.com</w:t>
-                            </w:r>
-                          </w:hyperlink>
-                        </w:p>
-                        <w:p>
-                          <w:pPr>
-                            <w:rPr>
-                              <w:sz w:val="18"/>
-                            </w:rPr>
-                          </w:pPr>
-                        </w:p>
-                      </w:txbxContent>
-                    </wps:txbx>
-                    <wps:bodyPr rot="0" spcFirstLastPara="0" vertOverflow="overflow" horzOverflow="overflow" vert="horz" wrap="square" lIns="91440" tIns="45720" rIns="91440" bIns="45720" numCol="1" spcCol="0" rtlCol="0" fromWordArt="0" anchor="t" anchorCtr="0" forceAA="0" compatLnSpc="1">
-                      <a:prstTxWarp prst="textNoShape">
-                        <a:avLst/>
-                      </a:prstTxWarp>
-                      <a:noAutofit/>
-                    </wps:bodyPr>
-                  </wps:wsp>
-                </a:graphicData>
-              </a:graphic>
-              <wp14:sizeRelH relativeFrom="margin">
-                <wp14:pctWidth>0</wp14:pctWidth>
-              </wp14:sizeRelH>
-              <wp14:sizeRelV relativeFrom="margin">
-                <wp14:pctHeight>0</wp14:pctHeight>
-              </wp14:sizeRelV>
-            </wp:anchor>
-          </w:drawing>
-        </mc:Choice>
-        <mc:Fallback>
-          <w:pict>
-            <v:shape w14:anchorId="2FE6D0B1" id="Text Box 2" o:spid="_x0000_s1027" type="#_x0000_t202" style="position:absolute;margin-left:430.3pt;margin-top:-11.85pt;width:122.25pt;height:64.1pt;z-index:251660288;visibility:visible;mso-wrap-style:square;mso-width-percent:0;mso-height-percent:0;mso-wrap-distance-left:9pt;mso-wrap-distance-top:0;mso-wrap-distance-right:9pt;mso-wrap-distance-bottom:0;mso-position-horizontal:absolute;mso-position-horizontal-relative:margin;mso-position-vertical:absolute;mso-position-vertical-relative:text;mso-width-percent:0;mso-height-percent:0;mso-width-relative:margin;mso-height-relative:margin;v-text-anchor:top" o:gfxdata="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" fillcolor="white [3201]" stroked="f" strokeweight=".5pt">
-              <v:textbox>
-                <w:txbxContent>
-                  <w:p>
-                    <w:pPr>
-                      <w:rPr>
-                        <w:sz w:val="18"/>
-                      </w:rPr>
-                    </w:pPr>
-                    <w:r>
-                      <w:rPr>
-                        <w:sz w:val="18"/>
-                      </w:rPr>
-                      <w:t>Phone:</w:t>
-                    </w:r>
-                    <w:r>
-                      <w:rPr>
-                        <w:sz w:val="18"/>
-                      </w:rPr>
-                      <w:t xml:space="preserve">     </w:t>
-                    </w:r>
-                    <w:r>
-                      <w:rPr>
-                        <w:sz w:val="18"/>
-                      </w:rPr>
-                      <w:t xml:space="preserve"> (678) 332 – 6565</w:t>
-                    </w:r>
-                  </w:p>
-                  <w:p>
-                    <w:pPr>
-                      <w:rPr>
-                        <w:sz w:val="18"/>
-                      </w:rPr>
-                    </w:pPr>
-                    <w:r>
-                      <w:rPr>
-                        <w:sz w:val="18"/>
-                      </w:rPr>
-                      <w:t xml:space="preserve">Email: </w:t>
-                    </w:r>
-                    <w:hyperlink r:id="rId3" w:history="1">
-                      <w:r>
-                        <w:rPr>
-                          <w:rStyle w:val="Hyperlink"/>
-                          <w:sz w:val="18"/>
-                        </w:rPr>
-                        <w:t>rchawla@gatech.edu</w:t>
-                      </w:r>
-                    </w:hyperlink>
-                  </w:p>
-                  <w:p>
-                    <w:pPr>
-                      <w:rPr>
-                        <w:sz w:val="18"/>
-                      </w:rPr>
-                    </w:pPr>
-                    <w:r>
-                      <w:rPr>
-                        <w:sz w:val="18"/>
-                      </w:rPr>
-                      <w:t xml:space="preserve">Site: </w:t>
-                    </w:r>
-                    <w:hyperlink r:id="rId4" w:history="1">
-                      <w:r>
-                        <w:rPr>
-                          <w:rStyle w:val="Hyperlink"/>
-                          <w:sz w:val="18"/>
-                        </w:rPr>
-                        <w:t>www.ravishchawla.com</w:t>
-                      </w:r>
-                    </w:hyperlink>
-                  </w:p>
-                  <w:p>
-                    <w:pPr>
-                      <w:rPr>
-                        <w:sz w:val="18"/>
-                      </w:rPr>
-                    </w:pPr>
-                  </w:p>
-                </w:txbxContent>
-              </v:textbox>
-              <w10:wrap anchorx="margin"/>
             </v:shape>
           </w:pict>
         </mc:Fallback>
@@ -5501,7 +5604,7 @@
 </file>
 
 <file path=customXml/itemProps1.xml><?xml version="1.0" encoding="utf-8"?>
-<ds:datastoreItem xmlns:ds="http://schemas.openxmlformats.org/officeDocument/2006/customXml" ds:itemID="{BF573ECB-02A3-4A15-AFA8-5C04923BB750}">
+<ds:datastoreItem xmlns:ds="http://schemas.openxmlformats.org/officeDocument/2006/customXml" ds:itemID="{051E3D02-DE0D-4A9B-BA59-EA3DF7936627}">
   <ds:schemaRefs>
     <ds:schemaRef ds:uri="http://schemas.openxmlformats.org/officeDocument/2006/bibliography"/>
   </ds:schemaRefs>

</xml_diff>

<commit_message>
Removed some content and reevaluated syntax
</commit_message>
<xml_diff>
--- a/Ravish_Chawla_resume.docx
+++ b/Ravish_Chawla_resume.docx
@@ -31,7 +31,8 @@
       <w:pPr>
         <w:rPr>
           <w:b/>
-          <w:sz w:val="8"/>
+          <w:sz w:val="16"/>
+          <w:szCs w:val="16"/>
           <w:u w:val="single"/>
         </w:rPr>
       </w:pPr>
@@ -373,110 +374,120 @@
     </w:p>
     <w:p>
       <w:pPr>
-        <w:rPr>
-          <w:u w:val="single"/>
-        </w:rPr>
-      </w:pPr>
-      <w:r>
-        <w:rPr>
-          <w:b/>
-          <w:u w:val="single"/>
-        </w:rPr>
-        <w:t>Work Experience</w:t>
-      </w:r>
-      <w:r>
-        <w:rPr>
-          <w:b/>
-          <w:u w:val="single"/>
-        </w:rPr>
-        <w:tab/>
-      </w:r>
-      <w:r>
-        <w:rPr>
-          <w:b/>
-          <w:u w:val="single"/>
-        </w:rPr>
-        <w:tab/>
-      </w:r>
-      <w:r>
-        <w:rPr>
-          <w:b/>
-          <w:u w:val="single"/>
-        </w:rPr>
-        <w:tab/>
-      </w:r>
-      <w:r>
-        <w:rPr>
-          <w:b/>
-          <w:u w:val="single"/>
-        </w:rPr>
-        <w:tab/>
-      </w:r>
-      <w:r>
-        <w:rPr>
-          <w:b/>
-          <w:u w:val="single"/>
-        </w:rPr>
-        <w:tab/>
-      </w:r>
-      <w:r>
-        <w:rPr>
-          <w:b/>
-          <w:u w:val="single"/>
-        </w:rPr>
-        <w:tab/>
-      </w:r>
-      <w:r>
-        <w:rPr>
-          <w:b/>
-          <w:u w:val="single"/>
-        </w:rPr>
-        <w:tab/>
-      </w:r>
-      <w:r>
-        <w:rPr>
-          <w:b/>
-          <w:u w:val="single"/>
-        </w:rPr>
-        <w:tab/>
-      </w:r>
-      <w:r>
-        <w:rPr>
-          <w:b/>
-          <w:u w:val="single"/>
-        </w:rPr>
-        <w:tab/>
-      </w:r>
-      <w:r>
-        <w:rPr>
-          <w:b/>
-          <w:u w:val="single"/>
-        </w:rPr>
-        <w:tab/>
-      </w:r>
-      <w:r>
-        <w:rPr>
-          <w:b/>
-          <w:u w:val="single"/>
-        </w:rPr>
-        <w:tab/>
-      </w:r>
-      <w:r>
-        <w:rPr>
-          <w:b/>
-          <w:u w:val="single"/>
-        </w:rPr>
-        <w:tab/>
-      </w:r>
-      <w:r>
-        <w:rPr>
-          <w:b/>
-          <w:u w:val="single"/>
-        </w:rPr>
-        <w:tab/>
-      </w:r>
+        <w:pStyle w:val="ListParagraph"/>
+        <w:ind w:left="540"/>
+        <w:rPr>
+          <w:sz w:val="16"/>
+          <w:szCs w:val="12"/>
+        </w:rPr>
+      </w:pPr>
     </w:p>
     <w:p>
+      <w:pPr>
+        <w:rPr>
+          <w:u w:val="single"/>
+        </w:rPr>
+      </w:pPr>
+      <w:r>
+        <w:rPr>
+          <w:b/>
+          <w:u w:val="single"/>
+        </w:rPr>
+        <w:t>Work Experience</w:t>
+      </w:r>
+      <w:r>
+        <w:rPr>
+          <w:b/>
+          <w:u w:val="single"/>
+        </w:rPr>
+        <w:tab/>
+      </w:r>
+      <w:r>
+        <w:rPr>
+          <w:b/>
+          <w:u w:val="single"/>
+        </w:rPr>
+        <w:tab/>
+      </w:r>
+      <w:r>
+        <w:rPr>
+          <w:b/>
+          <w:u w:val="single"/>
+        </w:rPr>
+        <w:tab/>
+      </w:r>
+      <w:r>
+        <w:rPr>
+          <w:b/>
+          <w:u w:val="single"/>
+        </w:rPr>
+        <w:tab/>
+      </w:r>
+      <w:r>
+        <w:rPr>
+          <w:b/>
+          <w:u w:val="single"/>
+        </w:rPr>
+        <w:tab/>
+      </w:r>
+      <w:r>
+        <w:rPr>
+          <w:b/>
+          <w:u w:val="single"/>
+        </w:rPr>
+        <w:tab/>
+      </w:r>
+      <w:r>
+        <w:rPr>
+          <w:b/>
+          <w:u w:val="single"/>
+        </w:rPr>
+        <w:tab/>
+      </w:r>
+      <w:r>
+        <w:rPr>
+          <w:b/>
+          <w:u w:val="single"/>
+        </w:rPr>
+        <w:tab/>
+      </w:r>
+      <w:r>
+        <w:rPr>
+          <w:b/>
+          <w:u w:val="single"/>
+        </w:rPr>
+        <w:tab/>
+      </w:r>
+      <w:r>
+        <w:rPr>
+          <w:b/>
+          <w:u w:val="single"/>
+        </w:rPr>
+        <w:tab/>
+      </w:r>
+      <w:r>
+        <w:rPr>
+          <w:b/>
+          <w:u w:val="single"/>
+        </w:rPr>
+        <w:tab/>
+      </w:r>
+      <w:r>
+        <w:rPr>
+          <w:b/>
+          <w:u w:val="single"/>
+        </w:rPr>
+        <w:tab/>
+      </w:r>
+      <w:r>
+        <w:rPr>
+          <w:b/>
+          <w:u w:val="single"/>
+        </w:rPr>
+        <w:tab/>
+      </w:r>
+    </w:p>
+    <w:p>
       <w:r>
         <w:rPr>
           <w:b/>
@@ -487,15 +498,7 @@
         <w:rPr>
           <w:b/>
         </w:rPr>
-        <w:t xml:space="preserve"> – San Francis</w:t>
-      </w:r>
-      <w:bookmarkStart w:id="0" w:name="_GoBack"/>
-      <w:bookmarkEnd w:id="0"/>
-      <w:r>
-        <w:rPr>
-          <w:b/>
-        </w:rPr>
-        <w:t>co, CA</w:t>
+        <w:t xml:space="preserve"> – San Francisco, CA</w:t>
       </w:r>
       <w:r>
         <w:rPr>
@@ -726,10 +729,11 @@
         <w:pStyle w:val="ListParagraph"/>
         <w:numPr>
           <w:ilvl w:val="0"/>
-          <w:numId w:val="2"/>
+          <w:numId w:val="22"/>
         </w:numPr>
-        <w:ind w:left="450" w:hanging="270"/>
-        <w:rPr>
+        <w:rPr>
+          <w:sz w:val="16"/>
+          <w:szCs w:val="12"/>
           <w:u w:val="single"/>
         </w:rPr>
       </w:pPr>
@@ -753,6 +757,12 @@
         </w:rPr>
         <w:tab/>
       </w:r>
+      <w:r>
+        <w:rPr>
+          <w:sz w:val="8"/>
+        </w:rPr>
+        <w:br/>
+      </w:r>
     </w:p>
     <w:p>
       <w:pPr>
@@ -764,9 +774,17 @@
       <w:r>
         <w:rPr>
           <w:b/>
-          <w:u w:val="single"/>
-        </w:rPr>
-        <w:t>Ongoing Projects</w:t>
+          <w:sz w:val="24"/>
+          <w:u w:val="single"/>
+        </w:rPr>
+        <w:t>O</w:t>
+      </w:r>
+      <w:r>
+        <w:rPr>
+          <w:b/>
+          <w:u w:val="single"/>
+        </w:rPr>
+        <w:t>ngoing Projects</w:t>
       </w:r>
       <w:r>
         <w:rPr>
@@ -894,6 +912,17 @@
     </w:p>
     <w:p>
       <w:pPr>
+        <w:tabs>
+          <w:tab w:val="left" w:pos="180"/>
+        </w:tabs>
+        <w:rPr>
+          <w:sz w:val="16"/>
+          <w:szCs w:val="12"/>
+        </w:rPr>
+      </w:pPr>
+    </w:p>
+    <w:p>
+      <w:pPr>
         <w:rPr>
           <w:b/>
           <w:u w:val="single"/>
@@ -1138,124 +1167,43 @@
         <w:ind w:left="540" w:hanging="270"/>
       </w:pPr>
       <w:r>
-        <w:t xml:space="preserve">Knowledge of </w:t>
-      </w:r>
-      <w:r>
-        <w:rPr>
-          <w:b/>
-        </w:rPr>
-        <w:t xml:space="preserve">Computer Networking </w:t>
-      </w:r>
-      <w:r>
-        <w:t xml:space="preserve">principles, with </w:t>
-      </w:r>
-      <w:r>
-        <w:rPr>
-          <w:b/>
-        </w:rPr>
-        <w:t>S</w:t>
-      </w:r>
-      <w:r>
-        <w:rPr>
-          <w:b/>
-        </w:rPr>
-        <w:t>ocket programming, Networking Stack implementation</w:t>
-      </w:r>
-      <w:r>
-        <w:rPr>
-          <w:b/>
-        </w:rPr>
-        <w:t xml:space="preserve">, </w:t>
-      </w:r>
-      <w:r>
-        <w:t xml:space="preserve">and the </w:t>
-      </w:r>
-      <w:r>
-        <w:rPr>
-          <w:b/>
-        </w:rPr>
-        <w:t>P2P Architecture</w:t>
+        <w:t>Financial Accounting</w:t>
       </w:r>
     </w:p>
     <w:p>
       <w:pPr>
-        <w:pStyle w:val="ListParagraph"/>
-        <w:numPr>
-          <w:ilvl w:val="0"/>
-          <w:numId w:val="4"/>
-        </w:numPr>
-        <w:tabs>
-          <w:tab w:val="left" w:pos="180"/>
-        </w:tabs>
-        <w:ind w:left="540" w:hanging="270"/>
-      </w:pPr>
-      <w:r>
-        <w:t xml:space="preserve">Design Practice on Important Algorithms based on </w:t>
-      </w:r>
-      <w:r>
-        <w:rPr>
-          <w:b/>
-        </w:rPr>
-        <w:t>Dynamic Programming</w:t>
-      </w:r>
-      <w:r>
-        <w:t xml:space="preserve">, Graph techniques, and </w:t>
-      </w:r>
-      <w:r>
-        <w:rPr>
-          <w:b/>
-        </w:rPr>
-        <w:t>P/</w:t>
-      </w:r>
-      <w:r>
-        <w:rPr>
-          <w:b/>
-        </w:rPr>
-        <w:t xml:space="preserve">NP </w:t>
-      </w:r>
-    </w:p>
-    <w:p>
-      <w:pPr>
-        <w:pStyle w:val="ListParagraph"/>
-        <w:numPr>
-          <w:ilvl w:val="0"/>
-          <w:numId w:val="4"/>
-        </w:numPr>
-        <w:tabs>
-          <w:tab w:val="left" w:pos="180"/>
-        </w:tabs>
-        <w:ind w:left="540" w:hanging="270"/>
-      </w:pPr>
-      <w:r>
-        <w:t>Financial Accounting</w:t>
-      </w:r>
-    </w:p>
-    <w:p>
-      <w:pPr>
         <w:pStyle w:val="NoSpacing"/>
-      </w:pPr>
-      <w:r>
+        <w:rPr>
+          <w:sz w:val="12"/>
+          <w:szCs w:val="12"/>
+        </w:rPr>
+      </w:pPr>
+      <w:r>
+        <w:rPr>
+          <w:sz w:val="12"/>
+          <w:szCs w:val="12"/>
+        </w:rPr>
         <w:t xml:space="preserve"> </w:t>
       </w:r>
       <w:r>
         <w:rPr>
-          <w:sz w:val="8"/>
-          <w:szCs w:val="8"/>
+          <w:sz w:val="16"/>
+          <w:szCs w:val="12"/>
         </w:rPr>
         <w:tab/>
       </w:r>
       <w:r>
         <w:rPr>
           <w:color w:val="FFFFFF" w:themeColor="background1"/>
-          <w:sz w:val="8"/>
-          <w:szCs w:val="8"/>
+          <w:sz w:val="12"/>
+          <w:szCs w:val="12"/>
         </w:rPr>
         <w:t>1</w:t>
       </w:r>
       <w:r>
         <w:rPr>
-          <w:sz w:val="8"/>
-          <w:szCs w:val="8"/>
+          <w:sz w:val="12"/>
+          <w:szCs w:val="12"/>
         </w:rPr>
         <w:tab/>
         <w:t xml:space="preserve"> </w:t>
@@ -1629,7 +1577,12 @@
         <w:t>CouchDB</w:t>
       </w:r>
       <w:r>
-        <w:t xml:space="preserve"> database. The REST API had endpoints for proper user token-based Authentication and Authorization. </w:t>
+        <w:t xml:space="preserve"> d</w:t>
+      </w:r>
+      <w:bookmarkStart w:id="0" w:name="_GoBack"/>
+      <w:bookmarkEnd w:id="0"/>
+      <w:r>
+        <w:t xml:space="preserve">atabase. The REST API had endpoints for proper user token-based Authentication and Authorization. </w:t>
       </w:r>
     </w:p>
     <w:p>
@@ -1689,7 +1642,7 @@
           <w:ilvl w:val="0"/>
           <w:numId w:val="15"/>
         </w:numPr>
-        <w:ind w:left="540"/>
+        <w:ind w:left="540" w:hanging="270"/>
       </w:pPr>
       <w:r>
         <w:t xml:space="preserve">Built a Remote controlled </w:t>
@@ -2592,6 +2545,92 @@
     </w:lvl>
   </w:abstractNum>
   <w:abstractNum w:abstractNumId="2" w15:restartNumberingAfterBreak="0">
+    <w:nsid w:val="02286494"/>
+    <w:multiLevelType w:val="hybridMultilevel"/>
+    <w:tmpl w:val="B9AA3592"/>
+    <w:lvl w:ilvl="0" w:tplc="0409000F">
+      <w:start w:val="1"/>
+      <w:numFmt w:val="decimal"/>
+      <w:lvlText w:val="%1."/>
+      <w:lvlJc w:val="left"/>
+      <w:pPr>
+        <w:ind w:left="1170" w:hanging="360"/>
+      </w:pPr>
+    </w:lvl>
+    <w:lvl w:ilvl="1" w:tplc="04090019" w:tentative="1">
+      <w:start w:val="1"/>
+      <w:numFmt w:val="lowerLetter"/>
+      <w:lvlText w:val="%2."/>
+      <w:lvlJc w:val="left"/>
+      <w:pPr>
+        <w:ind w:left="1890" w:hanging="360"/>
+      </w:pPr>
+    </w:lvl>
+    <w:lvl w:ilvl="2" w:tplc="0409001B" w:tentative="1">
+      <w:start w:val="1"/>
+      <w:numFmt w:val="lowerRoman"/>
+      <w:lvlText w:val="%3."/>
+      <w:lvlJc w:val="right"/>
+      <w:pPr>
+        <w:ind w:left="2610" w:hanging="180"/>
+      </w:pPr>
+    </w:lvl>
+    <w:lvl w:ilvl="3" w:tplc="0409000F" w:tentative="1">
+      <w:start w:val="1"/>
+      <w:numFmt w:val="decimal"/>
+      <w:lvlText w:val="%4."/>
+      <w:lvlJc w:val="left"/>
+      <w:pPr>
+        <w:ind w:left="3330" w:hanging="360"/>
+      </w:pPr>
+    </w:lvl>
+    <w:lvl w:ilvl="4" w:tplc="04090019" w:tentative="1">
+      <w:start w:val="1"/>
+      <w:numFmt w:val="lowerLetter"/>
+      <w:lvlText w:val="%5."/>
+      <w:lvlJc w:val="left"/>
+      <w:pPr>
+        <w:ind w:left="4050" w:hanging="360"/>
+      </w:pPr>
+    </w:lvl>
+    <w:lvl w:ilvl="5" w:tplc="0409001B" w:tentative="1">
+      <w:start w:val="1"/>
+      <w:numFmt w:val="lowerRoman"/>
+      <w:lvlText w:val="%6."/>
+      <w:lvlJc w:val="right"/>
+      <w:pPr>
+        <w:ind w:left="4770" w:hanging="180"/>
+      </w:pPr>
+    </w:lvl>
+    <w:lvl w:ilvl="6" w:tplc="0409000F" w:tentative="1">
+      <w:start w:val="1"/>
+      <w:numFmt w:val="decimal"/>
+      <w:lvlText w:val="%7."/>
+      <w:lvlJc w:val="left"/>
+      <w:pPr>
+        <w:ind w:left="5490" w:hanging="360"/>
+      </w:pPr>
+    </w:lvl>
+    <w:lvl w:ilvl="7" w:tplc="04090019" w:tentative="1">
+      <w:start w:val="1"/>
+      <w:numFmt w:val="lowerLetter"/>
+      <w:lvlText w:val="%8."/>
+      <w:lvlJc w:val="left"/>
+      <w:pPr>
+        <w:ind w:left="6210" w:hanging="360"/>
+      </w:pPr>
+    </w:lvl>
+    <w:lvl w:ilvl="8" w:tplc="0409001B" w:tentative="1">
+      <w:start w:val="1"/>
+      <w:numFmt w:val="lowerRoman"/>
+      <w:lvlText w:val="%9."/>
+      <w:lvlJc w:val="right"/>
+      <w:pPr>
+        <w:ind w:left="6930" w:hanging="180"/>
+      </w:pPr>
+    </w:lvl>
+  </w:abstractNum>
+  <w:abstractNum w:abstractNumId="3" w15:restartNumberingAfterBreak="0">
     <w:nsid w:val="0C944997"/>
     <w:multiLevelType w:val="hybridMultilevel"/>
     <w:tmpl w:val="E7B6D494"/>
@@ -2704,7 +2743,7 @@
       </w:rPr>
     </w:lvl>
   </w:abstractNum>
-  <w:abstractNum w:abstractNumId="3" w15:restartNumberingAfterBreak="0">
+  <w:abstractNum w:abstractNumId="4" w15:restartNumberingAfterBreak="0">
     <w:nsid w:val="0F473CE2"/>
     <w:multiLevelType w:val="hybridMultilevel"/>
     <w:tmpl w:val="CE8A438E"/>
@@ -2817,7 +2856,122 @@
       </w:rPr>
     </w:lvl>
   </w:abstractNum>
-  <w:abstractNum w:abstractNumId="4" w15:restartNumberingAfterBreak="0">
+  <w:abstractNum w:abstractNumId="5" w15:restartNumberingAfterBreak="0">
+    <w:nsid w:val="141D4763"/>
+    <w:multiLevelType w:val="hybridMultilevel"/>
+    <w:tmpl w:val="E5661850"/>
+    <w:lvl w:ilvl="0" w:tplc="0D2237BC">
+      <w:start w:val="1"/>
+      <w:numFmt w:val="bullet"/>
+      <w:lvlText w:val=""/>
+      <w:lvlJc w:val="left"/>
+      <w:pPr>
+        <w:ind w:left="630" w:hanging="360"/>
+      </w:pPr>
+      <w:rPr>
+        <w:rFonts w:ascii="Symbol" w:hAnsi="Symbol" w:hint="default"/>
+        <w:sz w:val="20"/>
+        <w:szCs w:val="20"/>
+      </w:rPr>
+    </w:lvl>
+    <w:lvl w:ilvl="1" w:tplc="04090003" w:tentative="1">
+      <w:start w:val="1"/>
+      <w:numFmt w:val="bullet"/>
+      <w:lvlText w:val="o"/>
+      <w:lvlJc w:val="left"/>
+      <w:pPr>
+        <w:ind w:left="1350" w:hanging="360"/>
+      </w:pPr>
+      <w:rPr>
+        <w:rFonts w:ascii="Courier New" w:hAnsi="Courier New" w:cs="Courier New" w:hint="default"/>
+      </w:rPr>
+    </w:lvl>
+    <w:lvl w:ilvl="2" w:tplc="04090005" w:tentative="1">
+      <w:start w:val="1"/>
+      <w:numFmt w:val="bullet"/>
+      <w:lvlText w:val=""/>
+      <w:lvlJc w:val="left"/>
+      <w:pPr>
+        <w:ind w:left="2070" w:hanging="360"/>
+      </w:pPr>
+      <w:rPr>
+        <w:rFonts w:ascii="Wingdings" w:hAnsi="Wingdings" w:hint="default"/>
+      </w:rPr>
+    </w:lvl>
+    <w:lvl w:ilvl="3" w:tplc="04090001" w:tentative="1">
+      <w:start w:val="1"/>
+      <w:numFmt w:val="bullet"/>
+      <w:lvlText w:val=""/>
+      <w:lvlJc w:val="left"/>
+      <w:pPr>
+        <w:ind w:left="2790" w:hanging="360"/>
+      </w:pPr>
+      <w:rPr>
+        <w:rFonts w:ascii="Symbol" w:hAnsi="Symbol" w:hint="default"/>
+      </w:rPr>
+    </w:lvl>
+    <w:lvl w:ilvl="4" w:tplc="04090003" w:tentative="1">
+      <w:start w:val="1"/>
+      <w:numFmt w:val="bullet"/>
+      <w:lvlText w:val="o"/>
+      <w:lvlJc w:val="left"/>
+      <w:pPr>
+        <w:ind w:left="3510" w:hanging="360"/>
+      </w:pPr>
+      <w:rPr>
+        <w:rFonts w:ascii="Courier New" w:hAnsi="Courier New" w:cs="Courier New" w:hint="default"/>
+      </w:rPr>
+    </w:lvl>
+    <w:lvl w:ilvl="5" w:tplc="04090005" w:tentative="1">
+      <w:start w:val="1"/>
+      <w:numFmt w:val="bullet"/>
+      <w:lvlText w:val=""/>
+      <w:lvlJc w:val="left"/>
+      <w:pPr>
+        <w:ind w:left="4230" w:hanging="360"/>
+      </w:pPr>
+      <w:rPr>
+        <w:rFonts w:ascii="Wingdings" w:hAnsi="Wingdings" w:hint="default"/>
+      </w:rPr>
+    </w:lvl>
+    <w:lvl w:ilvl="6" w:tplc="04090001" w:tentative="1">
+      <w:start w:val="1"/>
+      <w:numFmt w:val="bullet"/>
+      <w:lvlText w:val=""/>
+      <w:lvlJc w:val="left"/>
+      <w:pPr>
+        <w:ind w:left="4950" w:hanging="360"/>
+      </w:pPr>
+      <w:rPr>
+        <w:rFonts w:ascii="Symbol" w:hAnsi="Symbol" w:hint="default"/>
+      </w:rPr>
+    </w:lvl>
+    <w:lvl w:ilvl="7" w:tplc="04090003" w:tentative="1">
+      <w:start w:val="1"/>
+      <w:numFmt w:val="bullet"/>
+      <w:lvlText w:val="o"/>
+      <w:lvlJc w:val="left"/>
+      <w:pPr>
+        <w:ind w:left="5670" w:hanging="360"/>
+      </w:pPr>
+      <w:rPr>
+        <w:rFonts w:ascii="Courier New" w:hAnsi="Courier New" w:cs="Courier New" w:hint="default"/>
+      </w:rPr>
+    </w:lvl>
+    <w:lvl w:ilvl="8" w:tplc="04090005" w:tentative="1">
+      <w:start w:val="1"/>
+      <w:numFmt w:val="bullet"/>
+      <w:lvlText w:val=""/>
+      <w:lvlJc w:val="left"/>
+      <w:pPr>
+        <w:ind w:left="6390" w:hanging="360"/>
+      </w:pPr>
+      <w:rPr>
+        <w:rFonts w:ascii="Wingdings" w:hAnsi="Wingdings" w:hint="default"/>
+      </w:rPr>
+    </w:lvl>
+  </w:abstractNum>
+  <w:abstractNum w:abstractNumId="6" w15:restartNumberingAfterBreak="0">
     <w:nsid w:val="1C7F6FE3"/>
     <w:multiLevelType w:val="hybridMultilevel"/>
     <w:tmpl w:val="559A8CC2"/>
@@ -2930,7 +3084,7 @@
       </w:rPr>
     </w:lvl>
   </w:abstractNum>
-  <w:abstractNum w:abstractNumId="5" w15:restartNumberingAfterBreak="0">
+  <w:abstractNum w:abstractNumId="7" w15:restartNumberingAfterBreak="0">
     <w:nsid w:val="21EC2614"/>
     <w:multiLevelType w:val="hybridMultilevel"/>
     <w:tmpl w:val="16482016"/>
@@ -3043,7 +3197,7 @@
       </w:rPr>
     </w:lvl>
   </w:abstractNum>
-  <w:abstractNum w:abstractNumId="6" w15:restartNumberingAfterBreak="0">
+  <w:abstractNum w:abstractNumId="8" w15:restartNumberingAfterBreak="0">
     <w:nsid w:val="2CFB42E2"/>
     <w:multiLevelType w:val="hybridMultilevel"/>
     <w:tmpl w:val="BC6615CA"/>
@@ -3156,7 +3310,7 @@
       </w:rPr>
     </w:lvl>
   </w:abstractNum>
-  <w:abstractNum w:abstractNumId="7" w15:restartNumberingAfterBreak="0">
+  <w:abstractNum w:abstractNumId="9" w15:restartNumberingAfterBreak="0">
     <w:nsid w:val="2FD3739E"/>
     <w:multiLevelType w:val="hybridMultilevel"/>
     <w:tmpl w:val="6B9A8AA0"/>
@@ -3269,7 +3423,7 @@
       </w:rPr>
     </w:lvl>
   </w:abstractNum>
-  <w:abstractNum w:abstractNumId="8" w15:restartNumberingAfterBreak="0">
+  <w:abstractNum w:abstractNumId="10" w15:restartNumberingAfterBreak="0">
     <w:nsid w:val="3D436403"/>
     <w:multiLevelType w:val="hybridMultilevel"/>
     <w:tmpl w:val="4A12EEA0"/>
@@ -3382,7 +3536,120 @@
       </w:rPr>
     </w:lvl>
   </w:abstractNum>
-  <w:abstractNum w:abstractNumId="9" w15:restartNumberingAfterBreak="0">
+  <w:abstractNum w:abstractNumId="11" w15:restartNumberingAfterBreak="0">
+    <w:nsid w:val="403D2391"/>
+    <w:multiLevelType w:val="hybridMultilevel"/>
+    <w:tmpl w:val="55EEF47E"/>
+    <w:lvl w:ilvl="0" w:tplc="04090001">
+      <w:start w:val="1"/>
+      <w:numFmt w:val="bullet"/>
+      <w:lvlText w:val=""/>
+      <w:lvlJc w:val="left"/>
+      <w:pPr>
+        <w:ind w:left="630" w:hanging="360"/>
+      </w:pPr>
+      <w:rPr>
+        <w:rFonts w:ascii="Symbol" w:hAnsi="Symbol" w:hint="default"/>
+      </w:rPr>
+    </w:lvl>
+    <w:lvl w:ilvl="1" w:tplc="04090003" w:tentative="1">
+      <w:start w:val="1"/>
+      <w:numFmt w:val="bullet"/>
+      <w:lvlText w:val="o"/>
+      <w:lvlJc w:val="left"/>
+      <w:pPr>
+        <w:ind w:left="1350" w:hanging="360"/>
+      </w:pPr>
+      <w:rPr>
+        <w:rFonts w:ascii="Courier New" w:hAnsi="Courier New" w:cs="Courier New" w:hint="default"/>
+      </w:rPr>
+    </w:lvl>
+    <w:lvl w:ilvl="2" w:tplc="04090005" w:tentative="1">
+      <w:start w:val="1"/>
+      <w:numFmt w:val="bullet"/>
+      <w:lvlText w:val=""/>
+      <w:lvlJc w:val="left"/>
+      <w:pPr>
+        <w:ind w:left="2070" w:hanging="360"/>
+      </w:pPr>
+      <w:rPr>
+        <w:rFonts w:ascii="Wingdings" w:hAnsi="Wingdings" w:hint="default"/>
+      </w:rPr>
+    </w:lvl>
+    <w:lvl w:ilvl="3" w:tplc="04090001" w:tentative="1">
+      <w:start w:val="1"/>
+      <w:numFmt w:val="bullet"/>
+      <w:lvlText w:val=""/>
+      <w:lvlJc w:val="left"/>
+      <w:pPr>
+        <w:ind w:left="2790" w:hanging="360"/>
+      </w:pPr>
+      <w:rPr>
+        <w:rFonts w:ascii="Symbol" w:hAnsi="Symbol" w:hint="default"/>
+      </w:rPr>
+    </w:lvl>
+    <w:lvl w:ilvl="4" w:tplc="04090003" w:tentative="1">
+      <w:start w:val="1"/>
+      <w:numFmt w:val="bullet"/>
+      <w:lvlText w:val="o"/>
+      <w:lvlJc w:val="left"/>
+      <w:pPr>
+        <w:ind w:left="3510" w:hanging="360"/>
+      </w:pPr>
+      <w:rPr>
+        <w:rFonts w:ascii="Courier New" w:hAnsi="Courier New" w:cs="Courier New" w:hint="default"/>
+      </w:rPr>
+    </w:lvl>
+    <w:lvl w:ilvl="5" w:tplc="04090005" w:tentative="1">
+      <w:start w:val="1"/>
+      <w:numFmt w:val="bullet"/>
+      <w:lvlText w:val=""/>
+      <w:lvlJc w:val="left"/>
+      <w:pPr>
+        <w:ind w:left="4230" w:hanging="360"/>
+      </w:pPr>
+      <w:rPr>
+        <w:rFonts w:ascii="Wingdings" w:hAnsi="Wingdings" w:hint="default"/>
+      </w:rPr>
+    </w:lvl>
+    <w:lvl w:ilvl="6" w:tplc="04090001" w:tentative="1">
+      <w:start w:val="1"/>
+      <w:numFmt w:val="bullet"/>
+      <w:lvlText w:val=""/>
+      <w:lvlJc w:val="left"/>
+      <w:pPr>
+        <w:ind w:left="4950" w:hanging="360"/>
+      </w:pPr>
+      <w:rPr>
+        <w:rFonts w:ascii="Symbol" w:hAnsi="Symbol" w:hint="default"/>
+      </w:rPr>
+    </w:lvl>
+    <w:lvl w:ilvl="7" w:tplc="04090003" w:tentative="1">
+      <w:start w:val="1"/>
+      <w:numFmt w:val="bullet"/>
+      <w:lvlText w:val="o"/>
+      <w:lvlJc w:val="left"/>
+      <w:pPr>
+        <w:ind w:left="5670" w:hanging="360"/>
+      </w:pPr>
+      <w:rPr>
+        <w:rFonts w:ascii="Courier New" w:hAnsi="Courier New" w:cs="Courier New" w:hint="default"/>
+      </w:rPr>
+    </w:lvl>
+    <w:lvl w:ilvl="8" w:tplc="04090005" w:tentative="1">
+      <w:start w:val="1"/>
+      <w:numFmt w:val="bullet"/>
+      <w:lvlText w:val=""/>
+      <w:lvlJc w:val="left"/>
+      <w:pPr>
+        <w:ind w:left="6390" w:hanging="360"/>
+      </w:pPr>
+      <w:rPr>
+        <w:rFonts w:ascii="Wingdings" w:hAnsi="Wingdings" w:hint="default"/>
+      </w:rPr>
+    </w:lvl>
+  </w:abstractNum>
+  <w:abstractNum w:abstractNumId="12" w15:restartNumberingAfterBreak="0">
     <w:nsid w:val="497F42DA"/>
     <w:multiLevelType w:val="hybridMultilevel"/>
     <w:tmpl w:val="D9D4533A"/>
@@ -3495,17 +3762,17 @@
       </w:rPr>
     </w:lvl>
   </w:abstractNum>
-  <w:abstractNum w:abstractNumId="10" w15:restartNumberingAfterBreak="0">
+  <w:abstractNum w:abstractNumId="13" w15:restartNumberingAfterBreak="0">
     <w:nsid w:val="4AB2472F"/>
     <w:multiLevelType w:val="hybridMultilevel"/>
-    <w:tmpl w:val="1EC6DEF6"/>
+    <w:tmpl w:val="F6D04EC0"/>
     <w:lvl w:ilvl="0" w:tplc="04090001">
       <w:start w:val="1"/>
       <w:numFmt w:val="bullet"/>
       <w:lvlText w:val=""/>
       <w:lvlJc w:val="left"/>
       <w:pPr>
-        <w:ind w:left="630" w:hanging="360"/>
+        <w:ind w:left="720" w:hanging="360"/>
       </w:pPr>
       <w:rPr>
         <w:rFonts w:ascii="Symbol" w:hAnsi="Symbol" w:hint="default"/>
@@ -3608,7 +3875,7 @@
       </w:rPr>
     </w:lvl>
   </w:abstractNum>
-  <w:abstractNum w:abstractNumId="11" w15:restartNumberingAfterBreak="0">
+  <w:abstractNum w:abstractNumId="14" w15:restartNumberingAfterBreak="0">
     <w:nsid w:val="57D723E0"/>
     <w:multiLevelType w:val="hybridMultilevel"/>
     <w:tmpl w:val="20FA8328"/>
@@ -3721,7 +3988,7 @@
       </w:rPr>
     </w:lvl>
   </w:abstractNum>
-  <w:abstractNum w:abstractNumId="12" w15:restartNumberingAfterBreak="0">
+  <w:abstractNum w:abstractNumId="15" w15:restartNumberingAfterBreak="0">
     <w:nsid w:val="58D53A02"/>
     <w:multiLevelType w:val="hybridMultilevel"/>
     <w:tmpl w:val="77709A42"/>
@@ -3834,7 +4101,7 @@
       </w:rPr>
     </w:lvl>
   </w:abstractNum>
-  <w:abstractNum w:abstractNumId="13" w15:restartNumberingAfterBreak="0">
+  <w:abstractNum w:abstractNumId="16" w15:restartNumberingAfterBreak="0">
     <w:nsid w:val="5C0325C8"/>
     <w:multiLevelType w:val="hybridMultilevel"/>
     <w:tmpl w:val="44B649DC"/>
@@ -3947,7 +4214,7 @@
       </w:rPr>
     </w:lvl>
   </w:abstractNum>
-  <w:abstractNum w:abstractNumId="14" w15:restartNumberingAfterBreak="0">
+  <w:abstractNum w:abstractNumId="17" w15:restartNumberingAfterBreak="0">
     <w:nsid w:val="6B2C34BD"/>
     <w:multiLevelType w:val="hybridMultilevel"/>
     <w:tmpl w:val="87D0B1F2"/>
@@ -3957,7 +4224,7 @@
       <w:lvlText w:val=""/>
       <w:lvlJc w:val="left"/>
       <w:pPr>
-        <w:ind w:left="360" w:hanging="360"/>
+        <w:ind w:left="630" w:hanging="360"/>
       </w:pPr>
       <w:rPr>
         <w:rFonts w:ascii="Symbol" w:hAnsi="Symbol" w:hint="default"/>
@@ -3969,7 +4236,7 @@
       <w:lvlText w:val="o"/>
       <w:lvlJc w:val="left"/>
       <w:pPr>
-        <w:ind w:left="1530" w:hanging="360"/>
+        <w:ind w:left="1800" w:hanging="360"/>
       </w:pPr>
       <w:rPr>
         <w:rFonts w:ascii="Courier New" w:hAnsi="Courier New" w:cs="Courier New" w:hint="default"/>
@@ -3981,7 +4248,7 @@
       <w:lvlText w:val=""/>
       <w:lvlJc w:val="left"/>
       <w:pPr>
-        <w:ind w:left="2250" w:hanging="360"/>
+        <w:ind w:left="2520" w:hanging="360"/>
       </w:pPr>
       <w:rPr>
         <w:rFonts w:ascii="Wingdings" w:hAnsi="Wingdings" w:hint="default"/>
@@ -3993,7 +4260,7 @@
       <w:lvlText w:val=""/>
       <w:lvlJc w:val="left"/>
       <w:pPr>
-        <w:ind w:left="2970" w:hanging="360"/>
+        <w:ind w:left="3240" w:hanging="360"/>
       </w:pPr>
       <w:rPr>
         <w:rFonts w:ascii="Symbol" w:hAnsi="Symbol" w:hint="default"/>
@@ -4005,7 +4272,7 @@
       <w:lvlText w:val="o"/>
       <w:lvlJc w:val="left"/>
       <w:pPr>
-        <w:ind w:left="3690" w:hanging="360"/>
+        <w:ind w:left="3960" w:hanging="360"/>
       </w:pPr>
       <w:rPr>
         <w:rFonts w:ascii="Courier New" w:hAnsi="Courier New" w:cs="Courier New" w:hint="default"/>
@@ -4017,7 +4284,7 @@
       <w:lvlText w:val=""/>
       <w:lvlJc w:val="left"/>
       <w:pPr>
-        <w:ind w:left="4410" w:hanging="360"/>
+        <w:ind w:left="4680" w:hanging="360"/>
       </w:pPr>
       <w:rPr>
         <w:rFonts w:ascii="Wingdings" w:hAnsi="Wingdings" w:hint="default"/>
@@ -4029,7 +4296,7 @@
       <w:lvlText w:val=""/>
       <w:lvlJc w:val="left"/>
       <w:pPr>
-        <w:ind w:left="5130" w:hanging="360"/>
+        <w:ind w:left="5400" w:hanging="360"/>
       </w:pPr>
       <w:rPr>
         <w:rFonts w:ascii="Symbol" w:hAnsi="Symbol" w:hint="default"/>
@@ -4041,7 +4308,7 @@
       <w:lvlText w:val="o"/>
       <w:lvlJc w:val="left"/>
       <w:pPr>
-        <w:ind w:left="5850" w:hanging="360"/>
+        <w:ind w:left="6120" w:hanging="360"/>
       </w:pPr>
       <w:rPr>
         <w:rFonts w:ascii="Courier New" w:hAnsi="Courier New" w:cs="Courier New" w:hint="default"/>
@@ -4053,14 +4320,14 @@
       <w:lvlText w:val=""/>
       <w:lvlJc w:val="left"/>
       <w:pPr>
-        <w:ind w:left="6570" w:hanging="360"/>
+        <w:ind w:left="6840" w:hanging="360"/>
       </w:pPr>
       <w:rPr>
         <w:rFonts w:ascii="Wingdings" w:hAnsi="Wingdings" w:hint="default"/>
       </w:rPr>
     </w:lvl>
   </w:abstractNum>
-  <w:abstractNum w:abstractNumId="15" w15:restartNumberingAfterBreak="0">
+  <w:abstractNum w:abstractNumId="18" w15:restartNumberingAfterBreak="0">
     <w:nsid w:val="6D220DBF"/>
     <w:multiLevelType w:val="hybridMultilevel"/>
     <w:tmpl w:val="2A882778"/>
@@ -4173,7 +4440,7 @@
       </w:rPr>
     </w:lvl>
   </w:abstractNum>
-  <w:abstractNum w:abstractNumId="16" w15:restartNumberingAfterBreak="0">
+  <w:abstractNum w:abstractNumId="19" w15:restartNumberingAfterBreak="0">
     <w:nsid w:val="731D74B4"/>
     <w:multiLevelType w:val="hybridMultilevel"/>
     <w:tmpl w:val="011259AE"/>
@@ -4286,7 +4553,7 @@
       </w:rPr>
     </w:lvl>
   </w:abstractNum>
-  <w:abstractNum w:abstractNumId="17" w15:restartNumberingAfterBreak="0">
+  <w:abstractNum w:abstractNumId="20" w15:restartNumberingAfterBreak="0">
     <w:nsid w:val="73C05828"/>
     <w:multiLevelType w:val="hybridMultilevel"/>
     <w:tmpl w:val="6E68277E"/>
@@ -4399,7 +4666,7 @@
       </w:rPr>
     </w:lvl>
   </w:abstractNum>
-  <w:abstractNum w:abstractNumId="18" w15:restartNumberingAfterBreak="0">
+  <w:abstractNum w:abstractNumId="21" w15:restartNumberingAfterBreak="0">
     <w:nsid w:val="746756B1"/>
     <w:multiLevelType w:val="hybridMultilevel"/>
     <w:tmpl w:val="1CEC1004"/>
@@ -4516,58 +4783,67 @@
     <w:abstractNumId w:val="1"/>
   </w:num>
   <w:num w:numId="2">
+    <w:abstractNumId w:val="17"/>
+  </w:num>
+  <w:num w:numId="3">
+    <w:abstractNumId w:val="3"/>
+  </w:num>
+  <w:num w:numId="4">
+    <w:abstractNumId w:val="9"/>
+  </w:num>
+  <w:num w:numId="5">
+    <w:abstractNumId w:val="12"/>
+  </w:num>
+  <w:num w:numId="6">
+    <w:abstractNumId w:val="10"/>
+  </w:num>
+  <w:num w:numId="7">
+    <w:abstractNumId w:val="8"/>
+  </w:num>
+  <w:num w:numId="8">
+    <w:abstractNumId w:val="6"/>
+  </w:num>
+  <w:num w:numId="9">
+    <w:abstractNumId w:val="20"/>
+  </w:num>
+  <w:num w:numId="10">
+    <w:abstractNumId w:val="16"/>
+  </w:num>
+  <w:num w:numId="11">
+    <w:abstractNumId w:val="15"/>
+  </w:num>
+  <w:num w:numId="12">
     <w:abstractNumId w:val="14"/>
   </w:num>
-  <w:num w:numId="3">
-    <w:abstractNumId w:val="2"/>
+  <w:num w:numId="13">
+    <w:abstractNumId w:val="19"/>
   </w:num>
-  <w:num w:numId="4">
+  <w:num w:numId="14">
     <w:abstractNumId w:val="7"/>
   </w:num>
-  <w:num w:numId="5">
-    <w:abstractNumId w:val="9"/>
+  <w:num w:numId="15">
+    <w:abstractNumId w:val="13"/>
   </w:num>
-  <w:num w:numId="6">
-    <w:abstractNumId w:val="8"/>
-  </w:num>
-  <w:num w:numId="7">
-    <w:abstractNumId w:val="6"/>
-  </w:num>
-  <w:num w:numId="8">
+  <w:num w:numId="16">
     <w:abstractNumId w:val="4"/>
   </w:num>
-  <w:num w:numId="9">
-    <w:abstractNumId w:val="17"/>
-  </w:num>
-  <w:num w:numId="10">
-    <w:abstractNumId w:val="13"/>
-  </w:num>
-  <w:num w:numId="11">
-    <w:abstractNumId w:val="12"/>
-  </w:num>
-  <w:num w:numId="12">
-    <w:abstractNumId w:val="11"/>
-  </w:num>
-  <w:num w:numId="13">
-    <w:abstractNumId w:val="16"/>
-  </w:num>
-  <w:num w:numId="14">
-    <w:abstractNumId w:val="5"/>
-  </w:num>
-  <w:num w:numId="15">
-    <w:abstractNumId w:val="10"/>
-  </w:num>
-  <w:num w:numId="16">
-    <w:abstractNumId w:val="3"/>
-  </w:num>
   <w:num w:numId="17">
-    <w:abstractNumId w:val="18"/>
+    <w:abstractNumId w:val="21"/>
   </w:num>
   <w:num w:numId="18">
-    <w:abstractNumId w:val="15"/>
+    <w:abstractNumId w:val="18"/>
   </w:num>
   <w:num w:numId="19">
     <w:abstractNumId w:val="0"/>
+  </w:num>
+  <w:num w:numId="20">
+    <w:abstractNumId w:val="2"/>
+  </w:num>
+  <w:num w:numId="21">
+    <w:abstractNumId w:val="11"/>
+  </w:num>
+  <w:num w:numId="22">
+    <w:abstractNumId w:val="5"/>
   </w:num>
 </w:numbering>
 </file>
@@ -5572,7 +5848,7 @@
 </file>
 
 <file path=customXml/itemProps1.xml><?xml version="1.0" encoding="utf-8"?>
-<ds:datastoreItem xmlns:ds="http://schemas.openxmlformats.org/officeDocument/2006/customXml" ds:itemID="{16B4F6B0-ADF0-48A9-9329-84F38DD550E7}">
+<ds:datastoreItem xmlns:ds="http://schemas.openxmlformats.org/officeDocument/2006/customXml" ds:itemID="{BA620CFE-7E4A-4DA2-92A7-540EF7EC9147}">
   <ds:schemaRefs>
     <ds:schemaRef ds:uri="http://schemas.openxmlformats.org/officeDocument/2006/bibliography"/>
   </ds:schemaRefs>

</xml_diff>

<commit_message>
Resume updated with deep learning work/Spring 2017
</commit_message>
<xml_diff>
--- a/Ravish_Chawla_resume.docx
+++ b/Ravish_Chawla_resume.docx
@@ -205,55 +205,39 @@
           <w:sz w:val="20"/>
           <w:szCs w:val="20"/>
         </w:rPr>
-        <w:t>Master of Science in Computer Science and Machine Learning</w:t>
-      </w:r>
-      <w:r>
-        <w:rPr>
-          <w:rFonts w:ascii="Times New Roman" w:hAnsi="Times New Roman" w:cs="Times New Roman"/>
-          <w:sz w:val="20"/>
-          <w:szCs w:val="20"/>
-        </w:rPr>
-        <w:tab/>
-      </w:r>
-      <w:r>
-        <w:rPr>
-          <w:rFonts w:ascii="Times New Roman" w:hAnsi="Times New Roman" w:cs="Times New Roman"/>
-          <w:sz w:val="20"/>
-          <w:szCs w:val="20"/>
-        </w:rPr>
-        <w:tab/>
-      </w:r>
-      <w:r>
-        <w:rPr>
-          <w:rFonts w:ascii="Times New Roman" w:hAnsi="Times New Roman" w:cs="Times New Roman"/>
-          <w:sz w:val="20"/>
-          <w:szCs w:val="20"/>
-        </w:rPr>
-        <w:tab/>
-      </w:r>
-      <w:r>
-        <w:rPr>
-          <w:rFonts w:ascii="Times New Roman" w:hAnsi="Times New Roman" w:cs="Times New Roman"/>
-          <w:sz w:val="20"/>
-          <w:szCs w:val="20"/>
-        </w:rPr>
-        <w:tab/>
-      </w:r>
-      <w:r>
-        <w:rPr>
-          <w:rFonts w:ascii="Times New Roman" w:hAnsi="Times New Roman" w:cs="Times New Roman"/>
-          <w:sz w:val="20"/>
-          <w:szCs w:val="20"/>
-        </w:rPr>
-        <w:tab/>
-      </w:r>
-      <w:r>
-        <w:rPr>
-          <w:rFonts w:ascii="Times New Roman" w:hAnsi="Times New Roman" w:cs="Times New Roman"/>
-          <w:sz w:val="20"/>
-          <w:szCs w:val="20"/>
-        </w:rPr>
-        <w:t xml:space="preserve">   </w:t>
+        <w:t>Master of Science in Computer S</w:t>
+      </w:r>
+      <w:r>
+        <w:rPr>
+          <w:rFonts w:ascii="Times New Roman" w:hAnsi="Times New Roman" w:cs="Times New Roman"/>
+          <w:sz w:val="20"/>
+          <w:szCs w:val="20"/>
+        </w:rPr>
+        <w:t>cience and Machine Learning</w:t>
+      </w:r>
+      <w:r>
+        <w:rPr>
+          <w:rFonts w:ascii="Times New Roman" w:hAnsi="Times New Roman" w:cs="Times New Roman"/>
+          <w:sz w:val="20"/>
+          <w:szCs w:val="20"/>
+        </w:rPr>
+        <w:tab/>
+      </w:r>
+      <w:r>
+        <w:rPr>
+          <w:rFonts w:ascii="Times New Roman" w:hAnsi="Times New Roman" w:cs="Times New Roman"/>
+          <w:sz w:val="20"/>
+          <w:szCs w:val="20"/>
+        </w:rPr>
+        <w:tab/>
+      </w:r>
+      <w:r>
+        <w:rPr>
+          <w:rFonts w:ascii="Times New Roman" w:hAnsi="Times New Roman" w:cs="Times New Roman"/>
+          <w:sz w:val="20"/>
+          <w:szCs w:val="20"/>
+        </w:rPr>
+        <w:tab/>
       </w:r>
       <w:proofErr w:type="gramStart"/>
       <w:r>
@@ -262,7 +246,8 @@
           <w:sz w:val="20"/>
           <w:szCs w:val="20"/>
         </w:rPr>
-        <w:t xml:space="preserve">   </w:t>
+        <w:tab/>
+        <w:t xml:space="preserve">  </w:t>
       </w:r>
       <w:r>
         <w:rPr>
@@ -279,7 +264,23 @@
           <w:sz w:val="20"/>
           <w:szCs w:val="20"/>
         </w:rPr>
-        <w:t>2015 – 2017)</w:t>
+        <w:t>2015 –</w:t>
+      </w:r>
+      <w:r>
+        <w:rPr>
+          <w:rFonts w:ascii="Times New Roman" w:hAnsi="Times New Roman" w:cs="Times New Roman"/>
+          <w:sz w:val="20"/>
+          <w:szCs w:val="20"/>
+        </w:rPr>
+        <w:t xml:space="preserve"> September</w:t>
+      </w:r>
+      <w:r>
+        <w:rPr>
+          <w:rFonts w:ascii="Times New Roman" w:hAnsi="Times New Roman" w:cs="Times New Roman"/>
+          <w:sz w:val="20"/>
+          <w:szCs w:val="20"/>
+        </w:rPr>
+        <w:t xml:space="preserve"> 2017)</w:t>
       </w:r>
     </w:p>
     <w:p>
@@ -322,7 +323,7 @@
           <w:sz w:val="20"/>
           <w:szCs w:val="20"/>
         </w:rPr>
-        <w:t>4.0</w:t>
+        <w:t>3.87</w:t>
       </w:r>
       <w:r>
         <w:rPr>
@@ -364,79 +365,64 @@
           <w:sz w:val="20"/>
           <w:szCs w:val="20"/>
         </w:rPr>
-        <w:t xml:space="preserve"> of Science in Computer Science</w:t>
-      </w:r>
-      <w:r>
-        <w:rPr>
-          <w:rFonts w:ascii="Times New Roman" w:hAnsi="Times New Roman" w:cs="Times New Roman"/>
-          <w:sz w:val="20"/>
-          <w:szCs w:val="20"/>
-        </w:rPr>
-        <w:tab/>
-      </w:r>
-      <w:r>
-        <w:rPr>
-          <w:rFonts w:ascii="Times New Roman" w:hAnsi="Times New Roman" w:cs="Times New Roman"/>
-          <w:sz w:val="20"/>
-          <w:szCs w:val="20"/>
-        </w:rPr>
-        <w:tab/>
-      </w:r>
-      <w:r>
-        <w:rPr>
-          <w:rFonts w:ascii="Times New Roman" w:hAnsi="Times New Roman" w:cs="Times New Roman"/>
-          <w:sz w:val="20"/>
-          <w:szCs w:val="20"/>
-        </w:rPr>
-        <w:tab/>
-      </w:r>
-      <w:r>
-        <w:rPr>
-          <w:rFonts w:ascii="Times New Roman" w:hAnsi="Times New Roman" w:cs="Times New Roman"/>
-          <w:sz w:val="20"/>
-          <w:szCs w:val="20"/>
-        </w:rPr>
-        <w:tab/>
-      </w:r>
-      <w:r>
-        <w:rPr>
-          <w:rFonts w:ascii="Times New Roman" w:hAnsi="Times New Roman" w:cs="Times New Roman"/>
-          <w:sz w:val="20"/>
-          <w:szCs w:val="20"/>
-        </w:rPr>
-        <w:tab/>
-      </w:r>
-      <w:r>
-        <w:rPr>
-          <w:rFonts w:ascii="Times New Roman" w:hAnsi="Times New Roman" w:cs="Times New Roman"/>
-          <w:sz w:val="20"/>
-          <w:szCs w:val="20"/>
-        </w:rPr>
-        <w:tab/>
-      </w:r>
-      <w:r>
-        <w:rPr>
-          <w:rFonts w:ascii="Times New Roman" w:hAnsi="Times New Roman" w:cs="Times New Roman"/>
-          <w:sz w:val="20"/>
-          <w:szCs w:val="20"/>
-        </w:rPr>
-        <w:tab/>
-      </w:r>
-      <w:r>
-        <w:rPr>
-          <w:rFonts w:ascii="Times New Roman" w:hAnsi="Times New Roman" w:cs="Times New Roman"/>
-          <w:sz w:val="20"/>
-          <w:szCs w:val="20"/>
-        </w:rPr>
-        <w:tab/>
-      </w:r>
-      <w:r>
-        <w:rPr>
-          <w:rFonts w:ascii="Times New Roman" w:hAnsi="Times New Roman" w:cs="Times New Roman"/>
-          <w:sz w:val="20"/>
-          <w:szCs w:val="20"/>
-        </w:rPr>
-        <w:t xml:space="preserve">   </w:t>
+        <w:t xml:space="preserve"> of Sci</w:t>
+      </w:r>
+      <w:r>
+        <w:rPr>
+          <w:rFonts w:ascii="Times New Roman" w:hAnsi="Times New Roman" w:cs="Times New Roman"/>
+          <w:sz w:val="20"/>
+          <w:szCs w:val="20"/>
+        </w:rPr>
+        <w:t>ence in Computer Science</w:t>
+      </w:r>
+      <w:r>
+        <w:rPr>
+          <w:rFonts w:ascii="Times New Roman" w:hAnsi="Times New Roman" w:cs="Times New Roman"/>
+          <w:sz w:val="20"/>
+          <w:szCs w:val="20"/>
+        </w:rPr>
+        <w:tab/>
+      </w:r>
+      <w:r>
+        <w:rPr>
+          <w:rFonts w:ascii="Times New Roman" w:hAnsi="Times New Roman" w:cs="Times New Roman"/>
+          <w:sz w:val="20"/>
+          <w:szCs w:val="20"/>
+        </w:rPr>
+        <w:tab/>
+      </w:r>
+      <w:r>
+        <w:rPr>
+          <w:rFonts w:ascii="Times New Roman" w:hAnsi="Times New Roman" w:cs="Times New Roman"/>
+          <w:sz w:val="20"/>
+          <w:szCs w:val="20"/>
+        </w:rPr>
+        <w:tab/>
+      </w:r>
+      <w:r>
+        <w:rPr>
+          <w:rFonts w:ascii="Times New Roman" w:hAnsi="Times New Roman" w:cs="Times New Roman"/>
+          <w:sz w:val="20"/>
+          <w:szCs w:val="20"/>
+        </w:rPr>
+        <w:tab/>
+      </w:r>
+      <w:r>
+        <w:rPr>
+          <w:rFonts w:ascii="Times New Roman" w:hAnsi="Times New Roman" w:cs="Times New Roman"/>
+          <w:sz w:val="20"/>
+          <w:szCs w:val="20"/>
+        </w:rPr>
+        <w:tab/>
+      </w:r>
+      <w:r>
+        <w:rPr>
+          <w:rFonts w:ascii="Times New Roman" w:hAnsi="Times New Roman" w:cs="Times New Roman"/>
+          <w:sz w:val="20"/>
+          <w:szCs w:val="20"/>
+        </w:rPr>
+        <w:tab/>
+        <w:t xml:space="preserve">              </w:t>
       </w:r>
       <w:proofErr w:type="gramStart"/>
       <w:r>
@@ -445,15 +431,7 @@
           <w:sz w:val="20"/>
           <w:szCs w:val="20"/>
         </w:rPr>
-        <w:t xml:space="preserve">   </w:t>
-      </w:r>
-      <w:r>
-        <w:rPr>
-          <w:rFonts w:ascii="Times New Roman" w:hAnsi="Times New Roman" w:cs="Times New Roman"/>
-          <w:sz w:val="20"/>
-          <w:szCs w:val="20"/>
-        </w:rPr>
-        <w:t>(</w:t>
+        <w:t xml:space="preserve">   (</w:t>
       </w:r>
       <w:proofErr w:type="gramEnd"/>
       <w:r>
@@ -462,7 +440,15 @@
           <w:sz w:val="20"/>
           <w:szCs w:val="20"/>
         </w:rPr>
-        <w:t>2012 – 2014)</w:t>
+        <w:t xml:space="preserve">2012 – December </w:t>
+      </w:r>
+      <w:r>
+        <w:rPr>
+          <w:rFonts w:ascii="Times New Roman" w:hAnsi="Times New Roman" w:cs="Times New Roman"/>
+          <w:sz w:val="20"/>
+          <w:szCs w:val="20"/>
+        </w:rPr>
+        <w:t>2014)</w:t>
       </w:r>
     </w:p>
     <w:p>
@@ -597,6 +583,8 @@
         </w:rPr>
         <w:tab/>
       </w:r>
+      <w:bookmarkStart w:id="0" w:name="_GoBack"/>
+      <w:bookmarkEnd w:id="0"/>
       <w:r>
         <w:rPr>
           <w:rFonts w:ascii="Times New Roman" w:hAnsi="Times New Roman" w:cs="Times New Roman"/>
@@ -1280,7 +1268,128 @@
           <w:sz w:val="20"/>
           <w:szCs w:val="20"/>
         </w:rPr>
-        <w:t xml:space="preserve"> Game Studio. Created and developed several services and features for the mobile game Zynga Poker as part of a team. Many of these features were released in updates and are currently being used by millions of users.</w:t>
+        <w:t xml:space="preserve"> Game Studio. Created and developed several services and features for the mobile gam</w:t>
+      </w:r>
+      <w:r>
+        <w:rPr>
+          <w:rFonts w:ascii="Times New Roman" w:hAnsi="Times New Roman" w:cs="Times New Roman"/>
+          <w:sz w:val="20"/>
+          <w:szCs w:val="20"/>
+        </w:rPr>
+        <w:t>e Zynga Poker as part of a team, which were released are being used by millions of users today.</w:t>
+      </w:r>
+    </w:p>
+    <w:p>
+      <w:pPr>
+        <w:ind w:left="-630" w:right="-720"/>
+        <w:rPr>
+          <w:rFonts w:ascii="Times New Roman" w:hAnsi="Times New Roman" w:cs="Times New Roman"/>
+          <w:sz w:val="20"/>
+          <w:szCs w:val="20"/>
+        </w:rPr>
+      </w:pPr>
+      <w:r>
+        <w:rPr>
+          <w:rFonts w:ascii="Times New Roman" w:hAnsi="Times New Roman" w:cs="Times New Roman"/>
+          <w:i/>
+          <w:sz w:val="20"/>
+          <w:szCs w:val="20"/>
+        </w:rPr>
+        <w:t>Software Engineering Intern</w:t>
+      </w:r>
+      <w:r>
+        <w:rPr>
+          <w:rFonts w:ascii="Times New Roman" w:hAnsi="Times New Roman" w:cs="Times New Roman"/>
+          <w:i/>
+          <w:sz w:val="20"/>
+          <w:szCs w:val="20"/>
+        </w:rPr>
+        <w:tab/>
+      </w:r>
+      <w:r>
+        <w:rPr>
+          <w:rFonts w:ascii="Times New Roman" w:hAnsi="Times New Roman" w:cs="Times New Roman"/>
+          <w:i/>
+          <w:sz w:val="20"/>
+          <w:szCs w:val="20"/>
+        </w:rPr>
+        <w:tab/>
+      </w:r>
+      <w:r>
+        <w:rPr>
+          <w:rFonts w:ascii="Times New Roman" w:hAnsi="Times New Roman" w:cs="Times New Roman"/>
+          <w:i/>
+          <w:sz w:val="20"/>
+          <w:szCs w:val="20"/>
+        </w:rPr>
+        <w:tab/>
+      </w:r>
+      <w:r>
+        <w:rPr>
+          <w:rFonts w:ascii="Times New Roman" w:hAnsi="Times New Roman" w:cs="Times New Roman"/>
+          <w:sz w:val="20"/>
+          <w:szCs w:val="20"/>
+        </w:rPr>
+        <w:tab/>
+      </w:r>
+      <w:r>
+        <w:rPr>
+          <w:rFonts w:ascii="Times New Roman" w:hAnsi="Times New Roman" w:cs="Times New Roman"/>
+          <w:sz w:val="20"/>
+          <w:szCs w:val="20"/>
+        </w:rPr>
+        <w:tab/>
+      </w:r>
+      <w:r>
+        <w:rPr>
+          <w:rFonts w:ascii="Times New Roman" w:hAnsi="Times New Roman" w:cs="Times New Roman"/>
+          <w:sz w:val="20"/>
+          <w:szCs w:val="20"/>
+        </w:rPr>
+        <w:tab/>
+      </w:r>
+      <w:r>
+        <w:rPr>
+          <w:rFonts w:ascii="Times New Roman" w:hAnsi="Times New Roman" w:cs="Times New Roman"/>
+          <w:sz w:val="20"/>
+          <w:szCs w:val="20"/>
+        </w:rPr>
+        <w:tab/>
+      </w:r>
+      <w:r>
+        <w:rPr>
+          <w:rFonts w:ascii="Times New Roman" w:hAnsi="Times New Roman" w:cs="Times New Roman"/>
+          <w:sz w:val="20"/>
+          <w:szCs w:val="20"/>
+        </w:rPr>
+        <w:tab/>
+      </w:r>
+      <w:r>
+        <w:rPr>
+          <w:rFonts w:ascii="Times New Roman" w:hAnsi="Times New Roman" w:cs="Times New Roman"/>
+          <w:sz w:val="20"/>
+          <w:szCs w:val="20"/>
+        </w:rPr>
+        <w:tab/>
+        <w:t xml:space="preserve">          </w:t>
+      </w:r>
+      <w:proofErr w:type="gramStart"/>
+      <w:r>
+        <w:rPr>
+          <w:rFonts w:ascii="Times New Roman" w:hAnsi="Times New Roman" w:cs="Times New Roman"/>
+          <w:sz w:val="20"/>
+          <w:szCs w:val="20"/>
+        </w:rPr>
+        <w:t xml:space="preserve">   (</w:t>
+      </w:r>
+      <w:proofErr w:type="gramEnd"/>
+      <w:r>
+        <w:rPr>
+          <w:rFonts w:ascii="Times New Roman" w:hAnsi="Times New Roman" w:cs="Times New Roman"/>
+          <w:sz w:val="20"/>
+          <w:szCs w:val="20"/>
+        </w:rPr>
+        <w:t>May – Aug 2015)</w:t>
       </w:r>
     </w:p>
     <w:p>
@@ -1303,128 +1412,165 @@
           <w:sz w:val="20"/>
           <w:szCs w:val="20"/>
         </w:rPr>
-        <w:t>Gained experience in working with the Unity Game Studio, C#, and Mono</w:t>
-      </w:r>
-      <w:r>
-        <w:rPr>
-          <w:rFonts w:ascii="Times New Roman" w:hAnsi="Times New Roman" w:cs="Times New Roman"/>
-          <w:sz w:val="20"/>
-          <w:szCs w:val="20"/>
-        </w:rPr>
-        <w:t>, and backend languages PHP and JavaScript.</w:t>
+        <w:t xml:space="preserve">Worked on the Web Game Platform for Zynga Poker. Implemented utilities for developers and managers that allowed them to </w:t>
+      </w:r>
+      <w:r>
+        <w:rPr>
+          <w:rFonts w:ascii="Times New Roman" w:hAnsi="Times New Roman" w:cs="Times New Roman"/>
+          <w:sz w:val="20"/>
+          <w:szCs w:val="20"/>
+        </w:rPr>
+        <w:t>schedule push notifications for delivering in-game commodities to users of the platform.</w:t>
       </w:r>
     </w:p>
     <w:p>
       <w:pPr>
-        <w:ind w:left="-630" w:right="-720"/>
-        <w:rPr>
-          <w:rFonts w:ascii="Times New Roman" w:hAnsi="Times New Roman" w:cs="Times New Roman"/>
-          <w:sz w:val="20"/>
-          <w:szCs w:val="20"/>
-        </w:rPr>
-      </w:pPr>
-      <w:r>
-        <w:rPr>
-          <w:rFonts w:ascii="Times New Roman" w:hAnsi="Times New Roman" w:cs="Times New Roman"/>
-          <w:i/>
-          <w:sz w:val="20"/>
-          <w:szCs w:val="20"/>
-        </w:rPr>
-        <w:t>Software Engineering Intern</w:t>
-      </w:r>
-      <w:r>
-        <w:rPr>
-          <w:rFonts w:ascii="Times New Roman" w:hAnsi="Times New Roman" w:cs="Times New Roman"/>
-          <w:i/>
-          <w:sz w:val="20"/>
-          <w:szCs w:val="20"/>
-        </w:rPr>
-        <w:tab/>
-      </w:r>
-      <w:r>
-        <w:rPr>
-          <w:rFonts w:ascii="Times New Roman" w:hAnsi="Times New Roman" w:cs="Times New Roman"/>
-          <w:i/>
-          <w:sz w:val="20"/>
-          <w:szCs w:val="20"/>
-        </w:rPr>
-        <w:tab/>
-      </w:r>
-      <w:r>
-        <w:rPr>
-          <w:rFonts w:ascii="Times New Roman" w:hAnsi="Times New Roman" w:cs="Times New Roman"/>
-          <w:i/>
-          <w:sz w:val="20"/>
-          <w:szCs w:val="20"/>
-        </w:rPr>
-        <w:tab/>
-      </w:r>
-      <w:r>
-        <w:rPr>
-          <w:rFonts w:ascii="Times New Roman" w:hAnsi="Times New Roman" w:cs="Times New Roman"/>
-          <w:sz w:val="20"/>
-          <w:szCs w:val="20"/>
-        </w:rPr>
-        <w:tab/>
-      </w:r>
-      <w:r>
-        <w:rPr>
-          <w:rFonts w:ascii="Times New Roman" w:hAnsi="Times New Roman" w:cs="Times New Roman"/>
-          <w:sz w:val="20"/>
-          <w:szCs w:val="20"/>
-        </w:rPr>
-        <w:tab/>
-      </w:r>
-      <w:r>
-        <w:rPr>
-          <w:rFonts w:ascii="Times New Roman" w:hAnsi="Times New Roman" w:cs="Times New Roman"/>
-          <w:sz w:val="20"/>
-          <w:szCs w:val="20"/>
-        </w:rPr>
-        <w:tab/>
-      </w:r>
-      <w:r>
-        <w:rPr>
-          <w:rFonts w:ascii="Times New Roman" w:hAnsi="Times New Roman" w:cs="Times New Roman"/>
-          <w:sz w:val="20"/>
-          <w:szCs w:val="20"/>
-        </w:rPr>
-        <w:tab/>
-      </w:r>
-      <w:r>
-        <w:rPr>
-          <w:rFonts w:ascii="Times New Roman" w:hAnsi="Times New Roman" w:cs="Times New Roman"/>
-          <w:sz w:val="20"/>
-          <w:szCs w:val="20"/>
-        </w:rPr>
-        <w:tab/>
-      </w:r>
-      <w:r>
-        <w:rPr>
-          <w:rFonts w:ascii="Times New Roman" w:hAnsi="Times New Roman" w:cs="Times New Roman"/>
-          <w:sz w:val="20"/>
-          <w:szCs w:val="20"/>
-        </w:rPr>
-        <w:tab/>
-        <w:t xml:space="preserve">          </w:t>
-      </w:r>
-      <w:proofErr w:type="gramStart"/>
-      <w:r>
-        <w:rPr>
-          <w:rFonts w:ascii="Times New Roman" w:hAnsi="Times New Roman" w:cs="Times New Roman"/>
-          <w:sz w:val="20"/>
-          <w:szCs w:val="20"/>
-        </w:rPr>
-        <w:t xml:space="preserve">   (</w:t>
-      </w:r>
-      <w:proofErr w:type="gramEnd"/>
-      <w:r>
-        <w:rPr>
-          <w:rFonts w:ascii="Times New Roman" w:hAnsi="Times New Roman" w:cs="Times New Roman"/>
-          <w:sz w:val="20"/>
-          <w:szCs w:val="20"/>
-        </w:rPr>
-        <w:t>May – Aug 2015)</w:t>
+        <w:ind w:left="-540" w:right="-720" w:hanging="90"/>
+        <w:rPr>
+          <w:rFonts w:ascii="Times New Roman" w:hAnsi="Times New Roman" w:cs="Times New Roman"/>
+          <w:sz w:val="20"/>
+          <w:szCs w:val="20"/>
+        </w:rPr>
+      </w:pPr>
+      <w:r>
+        <w:rPr>
+          <w:rFonts w:ascii="Times New Roman" w:hAnsi="Times New Roman" w:cs="Times New Roman"/>
+          <w:b/>
+          <w:sz w:val="20"/>
+          <w:szCs w:val="20"/>
+          <w:u w:val="single"/>
+        </w:rPr>
+        <w:t>Skills and Knowledge</w:t>
+      </w:r>
+      <w:r>
+        <w:rPr>
+          <w:rFonts w:ascii="Times New Roman" w:hAnsi="Times New Roman" w:cs="Times New Roman"/>
+          <w:b/>
+          <w:sz w:val="20"/>
+          <w:szCs w:val="20"/>
+          <w:u w:val="single"/>
+        </w:rPr>
+        <w:tab/>
+      </w:r>
+      <w:r>
+        <w:rPr>
+          <w:rFonts w:ascii="Times New Roman" w:hAnsi="Times New Roman" w:cs="Times New Roman"/>
+          <w:b/>
+          <w:sz w:val="20"/>
+          <w:szCs w:val="20"/>
+          <w:u w:val="single"/>
+        </w:rPr>
+        <w:tab/>
+      </w:r>
+      <w:r>
+        <w:rPr>
+          <w:rFonts w:ascii="Times New Roman" w:hAnsi="Times New Roman" w:cs="Times New Roman"/>
+          <w:b/>
+          <w:sz w:val="20"/>
+          <w:szCs w:val="20"/>
+          <w:u w:val="single"/>
+        </w:rPr>
+        <w:tab/>
+      </w:r>
+      <w:r>
+        <w:rPr>
+          <w:rFonts w:ascii="Times New Roman" w:hAnsi="Times New Roman" w:cs="Times New Roman"/>
+          <w:b/>
+          <w:sz w:val="20"/>
+          <w:szCs w:val="20"/>
+          <w:u w:val="single"/>
+        </w:rPr>
+        <w:tab/>
+      </w:r>
+      <w:r>
+        <w:rPr>
+          <w:rFonts w:ascii="Times New Roman" w:hAnsi="Times New Roman" w:cs="Times New Roman"/>
+          <w:b/>
+          <w:sz w:val="20"/>
+          <w:szCs w:val="20"/>
+          <w:u w:val="single"/>
+        </w:rPr>
+        <w:tab/>
+      </w:r>
+      <w:r>
+        <w:rPr>
+          <w:rFonts w:ascii="Times New Roman" w:hAnsi="Times New Roman" w:cs="Times New Roman"/>
+          <w:b/>
+          <w:sz w:val="20"/>
+          <w:szCs w:val="20"/>
+          <w:u w:val="single"/>
+        </w:rPr>
+        <w:tab/>
+      </w:r>
+      <w:r>
+        <w:rPr>
+          <w:rFonts w:ascii="Times New Roman" w:hAnsi="Times New Roman" w:cs="Times New Roman"/>
+          <w:b/>
+          <w:sz w:val="20"/>
+          <w:szCs w:val="20"/>
+          <w:u w:val="single"/>
+        </w:rPr>
+        <w:tab/>
+      </w:r>
+      <w:r>
+        <w:rPr>
+          <w:rFonts w:ascii="Times New Roman" w:hAnsi="Times New Roman" w:cs="Times New Roman"/>
+          <w:b/>
+          <w:sz w:val="20"/>
+          <w:szCs w:val="20"/>
+          <w:u w:val="single"/>
+        </w:rPr>
+        <w:tab/>
+      </w:r>
+      <w:r>
+        <w:rPr>
+          <w:rFonts w:ascii="Times New Roman" w:hAnsi="Times New Roman" w:cs="Times New Roman"/>
+          <w:b/>
+          <w:sz w:val="20"/>
+          <w:szCs w:val="20"/>
+          <w:u w:val="single"/>
+        </w:rPr>
+        <w:tab/>
+      </w:r>
+      <w:r>
+        <w:rPr>
+          <w:rFonts w:ascii="Times New Roman" w:hAnsi="Times New Roman" w:cs="Times New Roman"/>
+          <w:b/>
+          <w:sz w:val="20"/>
+          <w:szCs w:val="20"/>
+          <w:u w:val="single"/>
+        </w:rPr>
+        <w:tab/>
+      </w:r>
+      <w:r>
+        <w:rPr>
+          <w:rFonts w:ascii="Times New Roman" w:hAnsi="Times New Roman" w:cs="Times New Roman"/>
+          <w:b/>
+          <w:sz w:val="20"/>
+          <w:szCs w:val="20"/>
+          <w:u w:val="single"/>
+        </w:rPr>
+        <w:tab/>
+      </w:r>
+      <w:r>
+        <w:rPr>
+          <w:rFonts w:ascii="Times New Roman" w:hAnsi="Times New Roman" w:cs="Times New Roman"/>
+          <w:b/>
+          <w:sz w:val="20"/>
+          <w:szCs w:val="20"/>
+          <w:u w:val="single"/>
+        </w:rPr>
+        <w:tab/>
+      </w:r>
+      <w:r>
+        <w:rPr>
+          <w:rFonts w:ascii="Times New Roman" w:hAnsi="Times New Roman" w:cs="Times New Roman"/>
+          <w:b/>
+          <w:sz w:val="20"/>
+          <w:szCs w:val="20"/>
+          <w:u w:val="single"/>
+        </w:rPr>
+        <w:tab/>
       </w:r>
     </w:p>
     <w:p>
@@ -1447,166 +1593,158 @@
           <w:sz w:val="20"/>
           <w:szCs w:val="20"/>
         </w:rPr>
-        <w:t xml:space="preserve">Worked on the Web Game Platform for Zynga Poker. Implemented utilities for developers and managers that allowed them to </w:t>
-      </w:r>
-      <w:r>
-        <w:rPr>
-          <w:rFonts w:ascii="Times New Roman" w:hAnsi="Times New Roman" w:cs="Times New Roman"/>
-          <w:sz w:val="20"/>
-          <w:szCs w:val="20"/>
-        </w:rPr>
-        <w:t>schedule push notifications for delivering in-game commodities to users of the platform.</w:t>
-      </w:r>
-    </w:p>
-    <w:p>
-      <w:pPr>
-        <w:ind w:left="-540" w:right="-720" w:hanging="90"/>
-        <w:rPr>
-          <w:rFonts w:ascii="Times New Roman" w:hAnsi="Times New Roman" w:cs="Times New Roman"/>
-          <w:sz w:val="20"/>
-          <w:szCs w:val="20"/>
-        </w:rPr>
-      </w:pPr>
-      <w:r>
-        <w:rPr>
-          <w:rFonts w:ascii="Times New Roman" w:hAnsi="Times New Roman" w:cs="Times New Roman"/>
-          <w:b/>
-          <w:sz w:val="20"/>
-          <w:szCs w:val="20"/>
-          <w:u w:val="single"/>
-        </w:rPr>
-        <w:t>Skills and Knowledge</w:t>
-      </w:r>
-      <w:r>
-        <w:rPr>
-          <w:rFonts w:ascii="Times New Roman" w:hAnsi="Times New Roman" w:cs="Times New Roman"/>
-          <w:b/>
-          <w:sz w:val="20"/>
-          <w:szCs w:val="20"/>
-          <w:u w:val="single"/>
-        </w:rPr>
-        <w:tab/>
-      </w:r>
-      <w:r>
-        <w:rPr>
-          <w:rFonts w:ascii="Times New Roman" w:hAnsi="Times New Roman" w:cs="Times New Roman"/>
-          <w:b/>
-          <w:sz w:val="20"/>
-          <w:szCs w:val="20"/>
-          <w:u w:val="single"/>
-        </w:rPr>
-        <w:tab/>
-      </w:r>
-      <w:r>
-        <w:rPr>
-          <w:rFonts w:ascii="Times New Roman" w:hAnsi="Times New Roman" w:cs="Times New Roman"/>
-          <w:b/>
-          <w:sz w:val="20"/>
-          <w:szCs w:val="20"/>
-          <w:u w:val="single"/>
-        </w:rPr>
-        <w:tab/>
-      </w:r>
-      <w:r>
-        <w:rPr>
-          <w:rFonts w:ascii="Times New Roman" w:hAnsi="Times New Roman" w:cs="Times New Roman"/>
-          <w:b/>
-          <w:sz w:val="20"/>
-          <w:szCs w:val="20"/>
-          <w:u w:val="single"/>
-        </w:rPr>
-        <w:tab/>
-      </w:r>
-      <w:r>
-        <w:rPr>
-          <w:rFonts w:ascii="Times New Roman" w:hAnsi="Times New Roman" w:cs="Times New Roman"/>
-          <w:b/>
-          <w:sz w:val="20"/>
-          <w:szCs w:val="20"/>
-          <w:u w:val="single"/>
-        </w:rPr>
-        <w:tab/>
-      </w:r>
-      <w:r>
-        <w:rPr>
-          <w:rFonts w:ascii="Times New Roman" w:hAnsi="Times New Roman" w:cs="Times New Roman"/>
-          <w:b/>
-          <w:sz w:val="20"/>
-          <w:szCs w:val="20"/>
-          <w:u w:val="single"/>
-        </w:rPr>
-        <w:tab/>
-      </w:r>
-      <w:r>
-        <w:rPr>
-          <w:rFonts w:ascii="Times New Roman" w:hAnsi="Times New Roman" w:cs="Times New Roman"/>
-          <w:b/>
-          <w:sz w:val="20"/>
-          <w:szCs w:val="20"/>
-          <w:u w:val="single"/>
-        </w:rPr>
-        <w:tab/>
-      </w:r>
-      <w:r>
-        <w:rPr>
-          <w:rFonts w:ascii="Times New Roman" w:hAnsi="Times New Roman" w:cs="Times New Roman"/>
-          <w:b/>
-          <w:sz w:val="20"/>
-          <w:szCs w:val="20"/>
-          <w:u w:val="single"/>
-        </w:rPr>
-        <w:tab/>
-      </w:r>
-      <w:r>
-        <w:rPr>
-          <w:rFonts w:ascii="Times New Roman" w:hAnsi="Times New Roman" w:cs="Times New Roman"/>
-          <w:b/>
-          <w:sz w:val="20"/>
-          <w:szCs w:val="20"/>
-          <w:u w:val="single"/>
-        </w:rPr>
-        <w:tab/>
-      </w:r>
-      <w:r>
-        <w:rPr>
-          <w:rFonts w:ascii="Times New Roman" w:hAnsi="Times New Roman" w:cs="Times New Roman"/>
-          <w:b/>
-          <w:sz w:val="20"/>
-          <w:szCs w:val="20"/>
-          <w:u w:val="single"/>
-        </w:rPr>
-        <w:tab/>
-      </w:r>
-      <w:r>
-        <w:rPr>
-          <w:rFonts w:ascii="Times New Roman" w:hAnsi="Times New Roman" w:cs="Times New Roman"/>
-          <w:b/>
-          <w:sz w:val="20"/>
-          <w:szCs w:val="20"/>
-          <w:u w:val="single"/>
-        </w:rPr>
-        <w:tab/>
-      </w:r>
-      <w:r>
-        <w:rPr>
-          <w:rFonts w:ascii="Times New Roman" w:hAnsi="Times New Roman" w:cs="Times New Roman"/>
-          <w:b/>
-          <w:sz w:val="20"/>
-          <w:szCs w:val="20"/>
-          <w:u w:val="single"/>
-        </w:rPr>
-        <w:tab/>
-      </w:r>
-      <w:r>
-        <w:rPr>
-          <w:rFonts w:ascii="Times New Roman" w:hAnsi="Times New Roman" w:cs="Times New Roman"/>
-          <w:b/>
-          <w:sz w:val="20"/>
-          <w:szCs w:val="20"/>
-          <w:u w:val="single"/>
-        </w:rPr>
-        <w:tab/>
-      </w:r>
+        <w:t xml:space="preserve">Experience in </w:t>
+      </w:r>
+      <w:r>
+        <w:rPr>
+          <w:rFonts w:ascii="Times New Roman" w:hAnsi="Times New Roman" w:cs="Times New Roman"/>
+          <w:b/>
+          <w:sz w:val="20"/>
+          <w:szCs w:val="20"/>
+        </w:rPr>
+        <w:t>Big Data</w:t>
+      </w:r>
+      <w:r>
+        <w:rPr>
+          <w:rFonts w:ascii="Times New Roman" w:hAnsi="Times New Roman" w:cs="Times New Roman"/>
+          <w:sz w:val="20"/>
+          <w:szCs w:val="20"/>
+        </w:rPr>
+        <w:t xml:space="preserve">, </w:t>
+      </w:r>
+      <w:r>
+        <w:rPr>
+          <w:rFonts w:ascii="Times New Roman" w:hAnsi="Times New Roman" w:cs="Times New Roman"/>
+          <w:b/>
+          <w:sz w:val="20"/>
+          <w:szCs w:val="20"/>
+        </w:rPr>
+        <w:t>Hadoop</w:t>
+      </w:r>
+      <w:r>
+        <w:rPr>
+          <w:rFonts w:ascii="Times New Roman" w:hAnsi="Times New Roman" w:cs="Times New Roman"/>
+          <w:sz w:val="20"/>
+          <w:szCs w:val="20"/>
+        </w:rPr>
+        <w:t xml:space="preserve"> </w:t>
+      </w:r>
+      <w:r>
+        <w:rPr>
+          <w:rFonts w:ascii="Times New Roman" w:hAnsi="Times New Roman" w:cs="Times New Roman"/>
+          <w:b/>
+          <w:sz w:val="20"/>
+          <w:szCs w:val="20"/>
+        </w:rPr>
+        <w:t>MapReduce</w:t>
+      </w:r>
+      <w:r>
+        <w:rPr>
+          <w:rFonts w:ascii="Times New Roman" w:hAnsi="Times New Roman" w:cs="Times New Roman"/>
+          <w:sz w:val="20"/>
+          <w:szCs w:val="20"/>
+        </w:rPr>
+        <w:t xml:space="preserve">, </w:t>
+      </w:r>
+      <w:r>
+        <w:rPr>
+          <w:rFonts w:ascii="Times New Roman" w:hAnsi="Times New Roman" w:cs="Times New Roman"/>
+          <w:b/>
+          <w:sz w:val="20"/>
+          <w:szCs w:val="20"/>
+        </w:rPr>
+        <w:t>Spark</w:t>
+      </w:r>
+      <w:r>
+        <w:rPr>
+          <w:rFonts w:ascii="Times New Roman" w:hAnsi="Times New Roman" w:cs="Times New Roman"/>
+          <w:sz w:val="20"/>
+          <w:szCs w:val="20"/>
+        </w:rPr>
+        <w:t xml:space="preserve">, Mahout, </w:t>
+      </w:r>
+      <w:proofErr w:type="spellStart"/>
+      <w:r>
+        <w:rPr>
+          <w:rFonts w:ascii="Times New Roman" w:hAnsi="Times New Roman" w:cs="Times New Roman"/>
+          <w:b/>
+          <w:sz w:val="20"/>
+          <w:szCs w:val="20"/>
+        </w:rPr>
+        <w:t>SKLearn</w:t>
+      </w:r>
+      <w:proofErr w:type="spellEnd"/>
+      <w:r>
+        <w:rPr>
+          <w:rFonts w:ascii="Times New Roman" w:hAnsi="Times New Roman" w:cs="Times New Roman"/>
+          <w:sz w:val="20"/>
+          <w:szCs w:val="20"/>
+        </w:rPr>
+        <w:t xml:space="preserve">, </w:t>
+      </w:r>
+      <w:proofErr w:type="spellStart"/>
+      <w:r>
+        <w:rPr>
+          <w:rFonts w:ascii="Times New Roman" w:hAnsi="Times New Roman" w:cs="Times New Roman"/>
+          <w:b/>
+          <w:sz w:val="20"/>
+          <w:szCs w:val="20"/>
+        </w:rPr>
+        <w:t>TensorFlow</w:t>
+      </w:r>
+      <w:proofErr w:type="spellEnd"/>
+      <w:r>
+        <w:rPr>
+          <w:rFonts w:ascii="Times New Roman" w:hAnsi="Times New Roman" w:cs="Times New Roman"/>
+          <w:sz w:val="20"/>
+          <w:szCs w:val="20"/>
+        </w:rPr>
+        <w:t xml:space="preserve">, </w:t>
+      </w:r>
+      <w:r>
+        <w:rPr>
+          <w:rFonts w:ascii="Times New Roman" w:hAnsi="Times New Roman" w:cs="Times New Roman"/>
+          <w:sz w:val="20"/>
+          <w:szCs w:val="20"/>
+        </w:rPr>
+        <w:t xml:space="preserve">NoSQL, </w:t>
+      </w:r>
+      <w:proofErr w:type="spellStart"/>
+      <w:r>
+        <w:rPr>
+          <w:rFonts w:ascii="Times New Roman" w:hAnsi="Times New Roman" w:cs="Times New Roman"/>
+          <w:sz w:val="20"/>
+          <w:szCs w:val="20"/>
+        </w:rPr>
+        <w:t>MongoD</w:t>
+      </w:r>
+      <w:proofErr w:type="spellEnd"/>
+      <w:r>
+        <w:rPr>
+          <w:rFonts w:ascii="Times New Roman" w:hAnsi="Times New Roman" w:cs="Times New Roman"/>
+          <w:sz w:val="20"/>
+          <w:szCs w:val="20"/>
+        </w:rPr>
+        <w:t xml:space="preserve">, </w:t>
+      </w:r>
+      <w:proofErr w:type="spellStart"/>
+      <w:r>
+        <w:rPr>
+          <w:rFonts w:ascii="Times New Roman" w:hAnsi="Times New Roman" w:cs="Times New Roman"/>
+          <w:sz w:val="20"/>
+          <w:szCs w:val="20"/>
+        </w:rPr>
+        <w:t>CouchD</w:t>
+      </w:r>
+      <w:r>
+        <w:rPr>
+          <w:rFonts w:ascii="Times New Roman" w:hAnsi="Times New Roman" w:cs="Times New Roman"/>
+          <w:sz w:val="20"/>
+          <w:szCs w:val="20"/>
+        </w:rPr>
+        <w:t>B</w:t>
+      </w:r>
+      <w:proofErr w:type="spellEnd"/>
     </w:p>
     <w:p>
       <w:pPr>
@@ -1637,6 +1775,23 @@
           <w:sz w:val="20"/>
           <w:szCs w:val="20"/>
         </w:rPr>
+        <w:t>Python</w:t>
+      </w:r>
+      <w:r>
+        <w:rPr>
+          <w:rFonts w:ascii="Times New Roman" w:hAnsi="Times New Roman" w:cs="Times New Roman"/>
+          <w:sz w:val="20"/>
+          <w:szCs w:val="20"/>
+        </w:rPr>
+        <w:t xml:space="preserve">, </w:t>
+      </w:r>
+      <w:r>
+        <w:rPr>
+          <w:rFonts w:ascii="Times New Roman" w:hAnsi="Times New Roman" w:cs="Times New Roman"/>
+          <w:b/>
+          <w:sz w:val="20"/>
+          <w:szCs w:val="20"/>
+        </w:rPr>
         <w:t>Java</w:t>
       </w:r>
       <w:r>
@@ -1654,49 +1809,33 @@
           <w:sz w:val="20"/>
           <w:szCs w:val="20"/>
         </w:rPr>
-        <w:t>C++,</w:t>
-      </w:r>
-      <w:r>
-        <w:rPr>
-          <w:rFonts w:ascii="Times New Roman" w:hAnsi="Times New Roman" w:cs="Times New Roman"/>
-          <w:sz w:val="20"/>
-          <w:szCs w:val="20"/>
-        </w:rPr>
-        <w:t xml:space="preserve"> </w:t>
-      </w:r>
-      <w:r>
-        <w:rPr>
-          <w:rFonts w:ascii="Times New Roman" w:hAnsi="Times New Roman" w:cs="Times New Roman"/>
-          <w:b/>
-          <w:sz w:val="20"/>
-          <w:szCs w:val="20"/>
-        </w:rPr>
-        <w:t>JavaScript</w:t>
-      </w:r>
-      <w:r>
-        <w:rPr>
-          <w:rFonts w:ascii="Times New Roman" w:hAnsi="Times New Roman" w:cs="Times New Roman"/>
-          <w:sz w:val="20"/>
-          <w:szCs w:val="20"/>
-        </w:rPr>
-        <w:t xml:space="preserve">, </w:t>
-      </w:r>
-      <w:r>
-        <w:rPr>
-          <w:rFonts w:ascii="Times New Roman" w:hAnsi="Times New Roman" w:cs="Times New Roman"/>
-          <w:b/>
-          <w:sz w:val="20"/>
-          <w:szCs w:val="20"/>
-        </w:rPr>
-        <w:t>Python</w:t>
-      </w:r>
-      <w:r>
-        <w:rPr>
-          <w:rFonts w:ascii="Times New Roman" w:hAnsi="Times New Roman" w:cs="Times New Roman"/>
-          <w:sz w:val="20"/>
-          <w:szCs w:val="20"/>
-        </w:rPr>
-        <w:t>, C#, HTML/CSS, Objective-C, and PHP</w:t>
+        <w:t>C++</w:t>
+      </w:r>
+      <w:r>
+        <w:rPr>
+          <w:rFonts w:ascii="Times New Roman" w:hAnsi="Times New Roman" w:cs="Times New Roman"/>
+          <w:sz w:val="20"/>
+          <w:szCs w:val="20"/>
+        </w:rPr>
+        <w:t xml:space="preserve">, JavaScript, C#, HTML/CSS, </w:t>
+      </w:r>
+      <w:proofErr w:type="spellStart"/>
+      <w:r>
+        <w:rPr>
+          <w:rFonts w:ascii="Times New Roman" w:hAnsi="Times New Roman" w:cs="Times New Roman"/>
+          <w:sz w:val="20"/>
+          <w:szCs w:val="20"/>
+        </w:rPr>
+        <w:t>Matlab</w:t>
+      </w:r>
+      <w:proofErr w:type="spellEnd"/>
+      <w:r>
+        <w:rPr>
+          <w:rFonts w:ascii="Times New Roman" w:hAnsi="Times New Roman" w:cs="Times New Roman"/>
+          <w:sz w:val="20"/>
+          <w:szCs w:val="20"/>
+        </w:rPr>
+        <w:t>, Android Platform</w:t>
       </w:r>
     </w:p>
     <w:p>
@@ -1719,33 +1858,58 @@
           <w:sz w:val="20"/>
           <w:szCs w:val="20"/>
         </w:rPr>
-        <w:t xml:space="preserve">Experience in </w:t>
-      </w:r>
-      <w:r>
-        <w:rPr>
-          <w:rFonts w:ascii="Times New Roman" w:hAnsi="Times New Roman" w:cs="Times New Roman"/>
-          <w:b/>
-          <w:sz w:val="20"/>
-          <w:szCs w:val="20"/>
-        </w:rPr>
-        <w:t>Android</w:t>
-      </w:r>
-      <w:r>
-        <w:rPr>
-          <w:rFonts w:ascii="Times New Roman" w:hAnsi="Times New Roman" w:cs="Times New Roman"/>
-          <w:sz w:val="20"/>
-          <w:szCs w:val="20"/>
-        </w:rPr>
-        <w:t xml:space="preserve"> Development, Unity3D, </w:t>
-      </w:r>
-      <w:r>
-        <w:rPr>
-          <w:rFonts w:ascii="Times New Roman" w:hAnsi="Times New Roman" w:cs="Times New Roman"/>
-          <w:b/>
-          <w:sz w:val="20"/>
-          <w:szCs w:val="20"/>
-        </w:rPr>
-        <w:t>Big</w:t>
+        <w:t xml:space="preserve">Course Experience in </w:t>
+      </w:r>
+      <w:r>
+        <w:rPr>
+          <w:rFonts w:ascii="Times New Roman" w:hAnsi="Times New Roman" w:cs="Times New Roman"/>
+          <w:b/>
+          <w:sz w:val="20"/>
+          <w:szCs w:val="20"/>
+        </w:rPr>
+        <w:t>Big Data Systems and Architecture</w:t>
+      </w:r>
+      <w:r>
+        <w:rPr>
+          <w:rFonts w:ascii="Times New Roman" w:hAnsi="Times New Roman" w:cs="Times New Roman"/>
+          <w:sz w:val="20"/>
+          <w:szCs w:val="20"/>
+        </w:rPr>
+        <w:t xml:space="preserve">, </w:t>
+      </w:r>
+      <w:r>
+        <w:rPr>
+          <w:rFonts w:ascii="Times New Roman" w:hAnsi="Times New Roman" w:cs="Times New Roman"/>
+          <w:b/>
+          <w:sz w:val="20"/>
+          <w:szCs w:val="20"/>
+        </w:rPr>
+        <w:t>Machine Learning</w:t>
+      </w:r>
+      <w:r>
+        <w:rPr>
+          <w:rFonts w:ascii="Times New Roman" w:hAnsi="Times New Roman" w:cs="Times New Roman"/>
+          <w:sz w:val="20"/>
+          <w:szCs w:val="20"/>
+        </w:rPr>
+        <w:t xml:space="preserve">, Machine Learning for Trading, </w:t>
+      </w:r>
+      <w:r>
+        <w:rPr>
+          <w:rFonts w:ascii="Times New Roman" w:hAnsi="Times New Roman" w:cs="Times New Roman"/>
+          <w:b/>
+          <w:sz w:val="20"/>
+          <w:szCs w:val="20"/>
+        </w:rPr>
+        <w:t>Computer Vision</w:t>
+      </w:r>
+      <w:r>
+        <w:rPr>
+          <w:rFonts w:ascii="Times New Roman" w:hAnsi="Times New Roman" w:cs="Times New Roman"/>
+          <w:sz w:val="20"/>
+          <w:szCs w:val="20"/>
+        </w:rPr>
+        <w:t>,</w:t>
       </w:r>
       <w:r>
         <w:rPr>
@@ -1758,53 +1922,44 @@
       <w:r>
         <w:rPr>
           <w:rFonts w:ascii="Times New Roman" w:hAnsi="Times New Roman" w:cs="Times New Roman"/>
-          <w:b/>
-          <w:sz w:val="20"/>
-          <w:szCs w:val="20"/>
-        </w:rPr>
-        <w:t>Data</w:t>
-      </w:r>
-      <w:r>
-        <w:rPr>
-          <w:rFonts w:ascii="Times New Roman" w:hAnsi="Times New Roman" w:cs="Times New Roman"/>
-          <w:sz w:val="20"/>
-          <w:szCs w:val="20"/>
-        </w:rPr>
-        <w:t xml:space="preserve">, </w:t>
-      </w:r>
-      <w:r>
-        <w:rPr>
-          <w:rFonts w:ascii="Times New Roman" w:hAnsi="Times New Roman" w:cs="Times New Roman"/>
-          <w:b/>
-          <w:sz w:val="20"/>
-          <w:szCs w:val="20"/>
-        </w:rPr>
-        <w:t>Hadoop</w:t>
-      </w:r>
-      <w:r>
-        <w:rPr>
-          <w:rFonts w:ascii="Times New Roman" w:hAnsi="Times New Roman" w:cs="Times New Roman"/>
-          <w:sz w:val="20"/>
-          <w:szCs w:val="20"/>
-        </w:rPr>
-        <w:t xml:space="preserve">, </w:t>
-      </w:r>
-      <w:r>
-        <w:rPr>
-          <w:rFonts w:ascii="Times New Roman" w:hAnsi="Times New Roman" w:cs="Times New Roman"/>
-          <w:b/>
-          <w:sz w:val="20"/>
-          <w:szCs w:val="20"/>
-        </w:rPr>
-        <w:t>NOSQL</w:t>
-      </w:r>
-      <w:r>
-        <w:rPr>
-          <w:rFonts w:ascii="Times New Roman" w:hAnsi="Times New Roman" w:cs="Times New Roman"/>
-          <w:sz w:val="20"/>
-          <w:szCs w:val="20"/>
-        </w:rPr>
-        <w:t xml:space="preserve"> and SQL.</w:t>
+          <w:sz w:val="20"/>
+          <w:szCs w:val="20"/>
+        </w:rPr>
+        <w:t xml:space="preserve">Data and Visual Analytics. Currently taking </w:t>
+      </w:r>
+      <w:r>
+        <w:rPr>
+          <w:rFonts w:ascii="Times New Roman" w:hAnsi="Times New Roman" w:cs="Times New Roman"/>
+          <w:b/>
+          <w:sz w:val="20"/>
+          <w:szCs w:val="20"/>
+        </w:rPr>
+        <w:t>Big Data in HealthCare</w:t>
+      </w:r>
+      <w:r>
+        <w:rPr>
+          <w:rFonts w:ascii="Times New Roman" w:hAnsi="Times New Roman" w:cs="Times New Roman"/>
+          <w:sz w:val="20"/>
+          <w:szCs w:val="20"/>
+        </w:rPr>
+        <w:t xml:space="preserve"> and </w:t>
+      </w:r>
+      <w:r>
+        <w:rPr>
+          <w:rFonts w:ascii="Times New Roman" w:hAnsi="Times New Roman" w:cs="Times New Roman"/>
+          <w:b/>
+          <w:sz w:val="20"/>
+          <w:szCs w:val="20"/>
+        </w:rPr>
+        <w:t>Deep Learning</w:t>
+      </w:r>
+      <w:r>
+        <w:rPr>
+          <w:rFonts w:ascii="Times New Roman" w:hAnsi="Times New Roman" w:cs="Times New Roman"/>
+          <w:sz w:val="20"/>
+          <w:szCs w:val="20"/>
+        </w:rPr>
+        <w:t>, and Text Mining</w:t>
       </w:r>
     </w:p>
     <w:p>
@@ -2000,6 +2155,60 @@
         </w:rPr>
         <w:t>Driver Detection and Recognition application for AirWatch Research</w:t>
       </w:r>
+      <w:r>
+        <w:rPr>
+          <w:rFonts w:ascii="Times New Roman" w:hAnsi="Times New Roman" w:cs="Times New Roman"/>
+          <w:b/>
+          <w:sz w:val="20"/>
+          <w:szCs w:val="20"/>
+        </w:rPr>
+        <w:t xml:space="preserve"> </w:t>
+      </w:r>
+      <w:r>
+        <w:rPr>
+          <w:rFonts w:ascii="Times New Roman" w:hAnsi="Times New Roman" w:cs="Times New Roman"/>
+          <w:i/>
+          <w:sz w:val="20"/>
+          <w:szCs w:val="20"/>
+        </w:rPr>
+        <w:t>(Android,</w:t>
+      </w:r>
+      <w:r>
+        <w:rPr>
+          <w:rFonts w:ascii="Times New Roman" w:hAnsi="Times New Roman" w:cs="Times New Roman"/>
+          <w:i/>
+          <w:sz w:val="20"/>
+          <w:szCs w:val="20"/>
+        </w:rPr>
+        <w:t xml:space="preserve"> Java, Python</w:t>
+      </w:r>
+      <w:r>
+        <w:rPr>
+          <w:rFonts w:ascii="Times New Roman" w:hAnsi="Times New Roman" w:cs="Times New Roman"/>
+          <w:i/>
+          <w:sz w:val="20"/>
+          <w:szCs w:val="20"/>
+        </w:rPr>
+        <w:t>, ML</w:t>
+      </w:r>
+      <w:r>
+        <w:rPr>
+          <w:rFonts w:ascii="Times New Roman" w:hAnsi="Times New Roman" w:cs="Times New Roman"/>
+          <w:i/>
+          <w:sz w:val="20"/>
+          <w:szCs w:val="20"/>
+        </w:rPr>
+        <w:t>)</w:t>
+      </w:r>
+      <w:r>
+        <w:rPr>
+          <w:rFonts w:ascii="Times New Roman" w:hAnsi="Times New Roman" w:cs="Times New Roman"/>
+          <w:i/>
+          <w:sz w:val="20"/>
+          <w:szCs w:val="20"/>
+        </w:rPr>
+        <w:t xml:space="preserve"> </w:t>
+      </w:r>
     </w:p>
     <w:p>
       <w:pPr>
@@ -2021,17 +2230,7 @@
           <w:sz w:val="20"/>
           <w:szCs w:val="20"/>
         </w:rPr>
-        <w:t>Researched and implemented an application for detecting and recogniz</w:t>
-      </w:r>
-      <w:bookmarkStart w:id="0" w:name="_GoBack"/>
-      <w:bookmarkEnd w:id="0"/>
-      <w:r>
-        <w:rPr>
-          <w:rFonts w:ascii="Times New Roman" w:hAnsi="Times New Roman" w:cs="Times New Roman"/>
-          <w:sz w:val="20"/>
-          <w:szCs w:val="20"/>
-        </w:rPr>
-        <w:t xml:space="preserve">ing vehicle drivers while they are using mobile devices. The application used Machine Learning to train on device sensor and GPS information, in order to build a model that can distinguish between drivers and passengers. </w:t>
+        <w:t xml:space="preserve">Researched and implemented an application for detecting and recognizing vehicle drivers while they are using mobile devices. The application used Machine Learning to train on device sensor and GPS information, in order to build a model that can distinguish between drivers and passengers. </w:t>
       </w:r>
     </w:p>
     <w:p>
@@ -2096,21 +2295,100 @@
           <w:ilvl w:val="0"/>
           <w:numId w:val="4"/>
         </w:numPr>
-        <w:ind w:right="-720" w:hanging="404"/>
-        <w:rPr>
-          <w:rFonts w:ascii="Times New Roman" w:hAnsi="Times New Roman" w:cs="Times New Roman"/>
-          <w:sz w:val="20"/>
-          <w:szCs w:val="20"/>
-        </w:rPr>
-      </w:pPr>
-      <w:r>
-        <w:rPr>
-          <w:rFonts w:ascii="Times New Roman" w:hAnsi="Times New Roman" w:cs="Times New Roman"/>
-          <w:b/>
-          <w:sz w:val="20"/>
-          <w:szCs w:val="20"/>
-        </w:rPr>
-        <w:t>Social Hub for Zynga Poker</w:t>
+        <w:ind w:right="-720"/>
+        <w:rPr>
+          <w:rFonts w:ascii="Times New Roman" w:hAnsi="Times New Roman" w:cs="Times New Roman"/>
+          <w:b/>
+          <w:sz w:val="20"/>
+          <w:szCs w:val="20"/>
+        </w:rPr>
+      </w:pPr>
+      <w:r>
+        <w:rPr>
+          <w:rFonts w:ascii="Times New Roman" w:hAnsi="Times New Roman" w:cs="Times New Roman"/>
+          <w:b/>
+          <w:sz w:val="20"/>
+          <w:szCs w:val="20"/>
+        </w:rPr>
+        <w:t xml:space="preserve">Using Deep </w:t>
+      </w:r>
+      <w:r>
+        <w:rPr>
+          <w:rFonts w:ascii="Times New Roman" w:hAnsi="Times New Roman" w:cs="Times New Roman"/>
+          <w:b/>
+          <w:sz w:val="20"/>
+          <w:szCs w:val="20"/>
+        </w:rPr>
+        <w:t xml:space="preserve">Learning to Classify Dogs and Cats </w:t>
+      </w:r>
+      <w:r>
+        <w:rPr>
+          <w:rFonts w:ascii="Times New Roman" w:hAnsi="Times New Roman" w:cs="Times New Roman"/>
+          <w:i/>
+          <w:sz w:val="20"/>
+          <w:szCs w:val="20"/>
+        </w:rPr>
+        <w:t xml:space="preserve">(Python, </w:t>
+      </w:r>
+      <w:proofErr w:type="spellStart"/>
+      <w:r>
+        <w:rPr>
+          <w:rFonts w:ascii="Times New Roman" w:hAnsi="Times New Roman" w:cs="Times New Roman"/>
+          <w:i/>
+          <w:sz w:val="20"/>
+          <w:szCs w:val="20"/>
+        </w:rPr>
+        <w:t>TensorFlow</w:t>
+      </w:r>
+      <w:proofErr w:type="spellEnd"/>
+      <w:r>
+        <w:rPr>
+          <w:rFonts w:ascii="Times New Roman" w:hAnsi="Times New Roman" w:cs="Times New Roman"/>
+          <w:i/>
+          <w:sz w:val="20"/>
+          <w:szCs w:val="20"/>
+        </w:rPr>
+        <w:t xml:space="preserve">, </w:t>
+      </w:r>
+      <w:proofErr w:type="spellStart"/>
+      <w:r>
+        <w:rPr>
+          <w:rFonts w:ascii="Times New Roman" w:hAnsi="Times New Roman" w:cs="Times New Roman"/>
+          <w:i/>
+          <w:sz w:val="20"/>
+          <w:szCs w:val="20"/>
+        </w:rPr>
+        <w:t>Keras</w:t>
+      </w:r>
+      <w:proofErr w:type="spellEnd"/>
+      <w:r>
+        <w:rPr>
+          <w:rFonts w:ascii="Times New Roman" w:hAnsi="Times New Roman" w:cs="Times New Roman"/>
+          <w:i/>
+          <w:sz w:val="20"/>
+          <w:szCs w:val="20"/>
+        </w:rPr>
+        <w:t xml:space="preserve">, </w:t>
+      </w:r>
+      <w:proofErr w:type="spellStart"/>
+      <w:r>
+        <w:rPr>
+          <w:rFonts w:ascii="Times New Roman" w:hAnsi="Times New Roman" w:cs="Times New Roman"/>
+          <w:i/>
+          <w:sz w:val="20"/>
+          <w:szCs w:val="20"/>
+        </w:rPr>
+        <w:t>OpenCV</w:t>
+      </w:r>
+      <w:proofErr w:type="spellEnd"/>
+      <w:r>
+        <w:rPr>
+          <w:rFonts w:ascii="Times New Roman" w:hAnsi="Times New Roman" w:cs="Times New Roman"/>
+          <w:i/>
+          <w:sz w:val="20"/>
+          <w:szCs w:val="20"/>
+        </w:rPr>
+        <w:t>, Weka)</w:t>
       </w:r>
     </w:p>
     <w:p>
@@ -2123,81 +2401,36 @@
         <w:ind w:right="-720"/>
         <w:rPr>
           <w:rFonts w:ascii="Times New Roman" w:hAnsi="Times New Roman" w:cs="Times New Roman"/>
-          <w:sz w:val="20"/>
-          <w:szCs w:val="20"/>
-        </w:rPr>
-      </w:pPr>
-      <w:r>
-        <w:rPr>
-          <w:rFonts w:ascii="Times New Roman" w:hAnsi="Times New Roman" w:cs="Times New Roman"/>
-          <w:sz w:val="20"/>
-          <w:szCs w:val="20"/>
-        </w:rPr>
-        <w:t>Developed the Social Hub as part of a team for Zynga Poker. The Social Hub was designed to act as an in-game section</w:t>
-      </w:r>
-      <w:r>
-        <w:rPr>
-          <w:rFonts w:ascii="Times New Roman" w:hAnsi="Times New Roman" w:cs="Times New Roman"/>
-          <w:sz w:val="20"/>
-          <w:szCs w:val="20"/>
-        </w:rPr>
-        <w:t xml:space="preserve"> that allowed</w:t>
-      </w:r>
-      <w:r>
-        <w:rPr>
-          <w:rFonts w:ascii="Times New Roman" w:hAnsi="Times New Roman" w:cs="Times New Roman"/>
-          <w:sz w:val="20"/>
-          <w:szCs w:val="20"/>
-        </w:rPr>
-        <w:t xml:space="preserve"> users to </w:t>
-      </w:r>
-      <w:r>
-        <w:rPr>
-          <w:rFonts w:ascii="Times New Roman" w:hAnsi="Times New Roman" w:cs="Times New Roman"/>
-          <w:sz w:val="20"/>
-          <w:szCs w:val="20"/>
-        </w:rPr>
-        <w:t>communicate</w:t>
-      </w:r>
-      <w:r>
-        <w:rPr>
-          <w:rFonts w:ascii="Times New Roman" w:hAnsi="Times New Roman" w:cs="Times New Roman"/>
-          <w:sz w:val="20"/>
-          <w:szCs w:val="20"/>
-        </w:rPr>
-        <w:t xml:space="preserve"> with other players in the game.</w:t>
-      </w:r>
-      <w:r>
-        <w:rPr>
-          <w:rFonts w:ascii="Times New Roman" w:hAnsi="Times New Roman" w:cs="Times New Roman"/>
-          <w:sz w:val="20"/>
-          <w:szCs w:val="20"/>
-        </w:rPr>
-        <w:t xml:space="preserve"> </w:t>
-      </w:r>
-      <w:r>
-        <w:rPr>
-          <w:rFonts w:ascii="Times New Roman" w:hAnsi="Times New Roman" w:cs="Times New Roman"/>
-          <w:sz w:val="20"/>
-          <w:szCs w:val="20"/>
-        </w:rPr>
-        <w:t>Developed important services and features for the app, ranging from additions to the game backend to handle new calls to the Social Networking API, and work on the game components</w:t>
-      </w:r>
-      <w:r>
-        <w:rPr>
-          <w:rFonts w:ascii="Times New Roman" w:hAnsi="Times New Roman" w:cs="Times New Roman"/>
-          <w:sz w:val="20"/>
-          <w:szCs w:val="20"/>
-        </w:rPr>
-        <w:t xml:space="preserve"> </w:t>
-      </w:r>
-      <w:r>
-        <w:rPr>
-          <w:rFonts w:ascii="Times New Roman" w:hAnsi="Times New Roman" w:cs="Times New Roman"/>
-          <w:sz w:val="20"/>
-          <w:szCs w:val="20"/>
-        </w:rPr>
-        <w:t>responsible for providing users the interface they could interact with.</w:t>
+          <w:b/>
+          <w:sz w:val="20"/>
+          <w:szCs w:val="20"/>
+        </w:rPr>
+      </w:pPr>
+      <w:r>
+        <w:rPr>
+          <w:rFonts w:ascii="Times New Roman" w:hAnsi="Times New Roman" w:cs="Times New Roman"/>
+          <w:sz w:val="20"/>
+          <w:szCs w:val="20"/>
+        </w:rPr>
+        <w:t xml:space="preserve">Designed a Convolutional Neural Network to train and classify images of Dogs and Cats. The model was built using </w:t>
+      </w:r>
+      <w:proofErr w:type="spellStart"/>
+      <w:r>
+        <w:rPr>
+          <w:rFonts w:ascii="Times New Roman" w:hAnsi="Times New Roman" w:cs="Times New Roman"/>
+          <w:sz w:val="20"/>
+          <w:szCs w:val="20"/>
+        </w:rPr>
+        <w:t>TensorFlow</w:t>
+      </w:r>
+      <w:proofErr w:type="spellEnd"/>
+      <w:r>
+        <w:rPr>
+          <w:rFonts w:ascii="Times New Roman" w:hAnsi="Times New Roman" w:cs="Times New Roman"/>
+          <w:sz w:val="20"/>
+          <w:szCs w:val="20"/>
+        </w:rPr>
+        <w:t xml:space="preserve"> library, and techniques such as Data Augmentation, Fine tuning parameters, and Transfer Learning were used to obtain high accuracy of 90% on final classification.</w:t>
       </w:r>
     </w:p>
     <w:p>
@@ -2241,6 +2474,24 @@
         </w:rPr>
         <w:t>ttribute Ranking application for GT Visual Analytics Lab</w:t>
       </w:r>
+      <w:r>
+        <w:rPr>
+          <w:rFonts w:ascii="Times New Roman" w:hAnsi="Times New Roman" w:cs="Times New Roman"/>
+          <w:b/>
+          <w:sz w:val="20"/>
+          <w:szCs w:val="20"/>
+        </w:rPr>
+        <w:t xml:space="preserve"> </w:t>
+      </w:r>
+      <w:r>
+        <w:rPr>
+          <w:rFonts w:ascii="Times New Roman" w:hAnsi="Times New Roman" w:cs="Times New Roman"/>
+          <w:i/>
+          <w:sz w:val="20"/>
+          <w:szCs w:val="20"/>
+        </w:rPr>
+        <w:t>(JavaScript, HTML/CSS)</w:t>
+      </w:r>
     </w:p>
     <w:p>
       <w:pPr>
@@ -2304,6 +2555,44 @@
         </w:rPr>
         <w:t>University Graduate Recommendation System</w:t>
       </w:r>
+      <w:r>
+        <w:rPr>
+          <w:rFonts w:ascii="Times New Roman" w:hAnsi="Times New Roman" w:cs="Times New Roman"/>
+          <w:b/>
+          <w:sz w:val="20"/>
+          <w:szCs w:val="20"/>
+        </w:rPr>
+        <w:t xml:space="preserve"> </w:t>
+      </w:r>
+      <w:r>
+        <w:rPr>
+          <w:rFonts w:ascii="Times New Roman" w:hAnsi="Times New Roman" w:cs="Times New Roman"/>
+          <w:i/>
+          <w:sz w:val="20"/>
+          <w:szCs w:val="20"/>
+        </w:rPr>
+        <w:t xml:space="preserve">(Python, Flask, </w:t>
+      </w:r>
+      <w:proofErr w:type="spellStart"/>
+      <w:r>
+        <w:rPr>
+          <w:rFonts w:ascii="Times New Roman" w:hAnsi="Times New Roman" w:cs="Times New Roman"/>
+          <w:i/>
+          <w:sz w:val="20"/>
+          <w:szCs w:val="20"/>
+        </w:rPr>
+        <w:t>Scikit</w:t>
+      </w:r>
+      <w:proofErr w:type="spellEnd"/>
+      <w:r>
+        <w:rPr>
+          <w:rFonts w:ascii="Times New Roman" w:hAnsi="Times New Roman" w:cs="Times New Roman"/>
+          <w:i/>
+          <w:sz w:val="20"/>
+          <w:szCs w:val="20"/>
+        </w:rPr>
+        <w:t>-Learn, JavaScript)</w:t>
+      </w:r>
     </w:p>
     <w:p>
       <w:pPr>
@@ -2389,7 +2678,23 @@
           <w:sz w:val="20"/>
           <w:szCs w:val="20"/>
         </w:rPr>
-        <w:t xml:space="preserve">the colleges students applied to, their education background, and acceptance into the colleges. </w:t>
+        <w:t>the colleges students applied to, their education, and</w:t>
+      </w:r>
+      <w:r>
+        <w:rPr>
+          <w:rFonts w:ascii="Times New Roman" w:hAnsi="Times New Roman" w:cs="Times New Roman"/>
+          <w:sz w:val="20"/>
+          <w:szCs w:val="20"/>
+        </w:rPr>
+        <w:t xml:space="preserve"> college acceptance</w:t>
+      </w:r>
+      <w:r>
+        <w:rPr>
+          <w:rFonts w:ascii="Times New Roman" w:hAnsi="Times New Roman" w:cs="Times New Roman"/>
+          <w:sz w:val="20"/>
+          <w:szCs w:val="20"/>
+        </w:rPr>
+        <w:t xml:space="preserve">. </w:t>
       </w:r>
       <w:r>
         <w:rPr>
@@ -2448,6 +2753,24 @@
         </w:rPr>
         <w:t xml:space="preserve"> in Computer Vision</w:t>
       </w:r>
+      <w:r>
+        <w:rPr>
+          <w:rFonts w:ascii="Times New Roman" w:hAnsi="Times New Roman" w:cs="Times New Roman"/>
+          <w:b/>
+          <w:sz w:val="20"/>
+          <w:szCs w:val="20"/>
+        </w:rPr>
+        <w:t xml:space="preserve"> </w:t>
+      </w:r>
+      <w:r>
+        <w:rPr>
+          <w:rFonts w:ascii="Times New Roman" w:hAnsi="Times New Roman" w:cs="Times New Roman"/>
+          <w:i/>
+          <w:sz w:val="20"/>
+          <w:szCs w:val="20"/>
+        </w:rPr>
+        <w:t>(C++)</w:t>
+      </w:r>
     </w:p>
     <w:p>
       <w:pPr>
@@ -2469,119 +2792,80 @@
           <w:sz w:val="20"/>
           <w:szCs w:val="20"/>
         </w:rPr>
-        <w:t xml:space="preserve">Developed an application for detecting foreign objects </w:t>
-      </w:r>
-      <w:r>
-        <w:rPr>
-          <w:rFonts w:ascii="Times New Roman" w:hAnsi="Times New Roman" w:cs="Times New Roman"/>
-          <w:sz w:val="20"/>
-          <w:szCs w:val="20"/>
-        </w:rPr>
-        <w:t xml:space="preserve">within a larger object. </w:t>
-      </w:r>
-      <w:r>
-        <w:rPr>
-          <w:rFonts w:ascii="Times New Roman" w:hAnsi="Times New Roman" w:cs="Times New Roman"/>
-          <w:sz w:val="20"/>
-          <w:szCs w:val="20"/>
-        </w:rPr>
-        <w:t>The application used an Intel RealSense ® Depth camera to separate out the object in</w:t>
-      </w:r>
-      <w:r>
-        <w:rPr>
-          <w:rFonts w:ascii="Times New Roman" w:hAnsi="Times New Roman" w:cs="Times New Roman"/>
-          <w:sz w:val="20"/>
-          <w:szCs w:val="20"/>
-        </w:rPr>
-        <w:t xml:space="preserve"> a</w:t>
-      </w:r>
-      <w:r>
-        <w:rPr>
-          <w:rFonts w:ascii="Times New Roman" w:hAnsi="Times New Roman" w:cs="Times New Roman"/>
-          <w:sz w:val="20"/>
-          <w:szCs w:val="20"/>
-        </w:rPr>
-        <w:t xml:space="preserve"> video frame. This was used to compute</w:t>
-      </w:r>
-      <w:r>
-        <w:rPr>
-          <w:rFonts w:ascii="Times New Roman" w:hAnsi="Times New Roman" w:cs="Times New Roman"/>
-          <w:sz w:val="20"/>
-          <w:szCs w:val="20"/>
-        </w:rPr>
-        <w:t xml:space="preserve"> the</w:t>
-      </w:r>
-      <w:r>
-        <w:rPr>
-          <w:rFonts w:ascii="Times New Roman" w:hAnsi="Times New Roman" w:cs="Times New Roman"/>
-          <w:sz w:val="20"/>
-          <w:szCs w:val="20"/>
-        </w:rPr>
-        <w:t xml:space="preserve"> 3D</w:t>
-      </w:r>
-      <w:r>
-        <w:rPr>
-          <w:rFonts w:ascii="Times New Roman" w:hAnsi="Times New Roman" w:cs="Times New Roman"/>
-          <w:sz w:val="20"/>
-          <w:szCs w:val="20"/>
-        </w:rPr>
-        <w:t xml:space="preserve"> difference between the object and</w:t>
-      </w:r>
-      <w:r>
-        <w:rPr>
-          <w:rFonts w:ascii="Times New Roman" w:hAnsi="Times New Roman" w:cs="Times New Roman"/>
-          <w:sz w:val="20"/>
-          <w:szCs w:val="20"/>
-        </w:rPr>
-        <w:t xml:space="preserve"> its</w:t>
-      </w:r>
-      <w:r>
-        <w:rPr>
-          <w:rFonts w:ascii="Times New Roman" w:hAnsi="Times New Roman" w:cs="Times New Roman"/>
-          <w:sz w:val="20"/>
-          <w:szCs w:val="20"/>
-        </w:rPr>
-        <w:t xml:space="preserve"> CAD model. The</w:t>
-      </w:r>
-      <w:r>
-        <w:rPr>
-          <w:rFonts w:ascii="Times New Roman" w:hAnsi="Times New Roman" w:cs="Times New Roman"/>
-          <w:sz w:val="20"/>
-          <w:szCs w:val="20"/>
-        </w:rPr>
-        <w:t xml:space="preserve"> differences </w:t>
-      </w:r>
-      <w:r>
-        <w:rPr>
-          <w:rFonts w:ascii="Times New Roman" w:hAnsi="Times New Roman" w:cs="Times New Roman"/>
-          <w:sz w:val="20"/>
-          <w:szCs w:val="20"/>
-        </w:rPr>
-        <w:t xml:space="preserve">were displayed </w:t>
-      </w:r>
-      <w:r>
-        <w:rPr>
-          <w:rFonts w:ascii="Times New Roman" w:hAnsi="Times New Roman" w:cs="Times New Roman"/>
-          <w:sz w:val="20"/>
-          <w:szCs w:val="20"/>
-        </w:rPr>
-        <w:t>by</w:t>
-      </w:r>
-      <w:r>
-        <w:rPr>
-          <w:rFonts w:ascii="Times New Roman" w:hAnsi="Times New Roman" w:cs="Times New Roman"/>
-          <w:sz w:val="20"/>
-          <w:szCs w:val="20"/>
-        </w:rPr>
-        <w:t xml:space="preserve"> being augmented</w:t>
-      </w:r>
-      <w:r>
-        <w:rPr>
-          <w:rFonts w:ascii="Times New Roman" w:hAnsi="Times New Roman" w:cs="Times New Roman"/>
-          <w:sz w:val="20"/>
-          <w:szCs w:val="20"/>
-        </w:rPr>
-        <w:t xml:space="preserve"> on the screen over the actual object.</w:t>
+        <w:t>Developed an application for Intel RealSense® camera to separate out objects in a video frame, computing 3D differences between the object and its CAD model, and displaying them by augmenting them on a Surface® Table.</w:t>
+      </w:r>
+    </w:p>
+    <w:p>
+      <w:pPr>
+        <w:pStyle w:val="ListParagraph"/>
+        <w:numPr>
+          <w:ilvl w:val="0"/>
+          <w:numId w:val="4"/>
+        </w:numPr>
+        <w:ind w:right="-720" w:hanging="404"/>
+        <w:rPr>
+          <w:rFonts w:ascii="Times New Roman" w:hAnsi="Times New Roman" w:cs="Times New Roman"/>
+          <w:sz w:val="20"/>
+          <w:szCs w:val="20"/>
+        </w:rPr>
+      </w:pPr>
+      <w:r>
+        <w:rPr>
+          <w:rFonts w:ascii="Times New Roman" w:hAnsi="Times New Roman" w:cs="Times New Roman"/>
+          <w:b/>
+          <w:sz w:val="20"/>
+          <w:szCs w:val="20"/>
+        </w:rPr>
+        <w:t>Social Hub for Zynga Poker</w:t>
+      </w:r>
+      <w:r>
+        <w:rPr>
+          <w:rFonts w:ascii="Times New Roman" w:hAnsi="Times New Roman" w:cs="Times New Roman"/>
+          <w:b/>
+          <w:sz w:val="20"/>
+          <w:szCs w:val="20"/>
+        </w:rPr>
+        <w:t xml:space="preserve"> </w:t>
+      </w:r>
+      <w:r>
+        <w:rPr>
+          <w:rFonts w:ascii="Times New Roman" w:hAnsi="Times New Roman" w:cs="Times New Roman"/>
+          <w:i/>
+          <w:sz w:val="20"/>
+          <w:szCs w:val="20"/>
+        </w:rPr>
+        <w:t>(Mono + C#, Unity 3D, PHP, Java)</w:t>
+      </w:r>
+    </w:p>
+    <w:p>
+      <w:pPr>
+        <w:pStyle w:val="ListParagraph"/>
+        <w:numPr>
+          <w:ilvl w:val="1"/>
+          <w:numId w:val="4"/>
+        </w:numPr>
+        <w:ind w:right="-720"/>
+        <w:rPr>
+          <w:rFonts w:ascii="Times New Roman" w:hAnsi="Times New Roman" w:cs="Times New Roman"/>
+          <w:sz w:val="20"/>
+          <w:szCs w:val="20"/>
+        </w:rPr>
+      </w:pPr>
+      <w:r>
+        <w:rPr>
+          <w:rFonts w:ascii="Times New Roman" w:hAnsi="Times New Roman" w:cs="Times New Roman"/>
+          <w:sz w:val="20"/>
+          <w:szCs w:val="20"/>
+        </w:rPr>
+        <w:t>Developed the Social Hub, an in-game section for enabling user-communication, as part of a team for Zynga Poker. Developed important services and features for the app, including work on the Back</w:t>
+      </w:r>
+      <w:r>
+        <w:rPr>
+          <w:rFonts w:ascii="Times New Roman" w:hAnsi="Times New Roman" w:cs="Times New Roman"/>
+          <w:sz w:val="20"/>
+          <w:szCs w:val="20"/>
+        </w:rPr>
+        <w:t>end API and Front-end Interface.</w:t>
       </w:r>
     </w:p>
     <w:p>
@@ -2605,7 +2889,25 @@
           <w:sz w:val="20"/>
           <w:szCs w:val="20"/>
         </w:rPr>
-        <w:t>Application Development in Android and Node JS.</w:t>
+        <w:t>Application Development in Android and Node JS</w:t>
+      </w:r>
+      <w:r>
+        <w:rPr>
+          <w:rFonts w:ascii="Times New Roman" w:hAnsi="Times New Roman" w:cs="Times New Roman"/>
+          <w:b/>
+          <w:sz w:val="20"/>
+          <w:szCs w:val="20"/>
+        </w:rPr>
+        <w:t xml:space="preserve"> </w:t>
+      </w:r>
+      <w:r>
+        <w:rPr>
+          <w:rFonts w:ascii="Times New Roman" w:hAnsi="Times New Roman" w:cs="Times New Roman"/>
+          <w:i/>
+          <w:sz w:val="20"/>
+          <w:szCs w:val="20"/>
+        </w:rPr>
+        <w:t>(Android, Java, JavaScript, Python, Open Source contribution)</w:t>
       </w:r>
     </w:p>
     <w:p>
@@ -2870,6 +3172,7 @@
                             <w:ind w:left="90"/>
                             <w:rPr>
                               <w:rFonts w:ascii="Times New Roman" w:hAnsi="Times New Roman" w:cs="Times New Roman"/>
+                              <w:b/>
                               <w:sz w:val="22"/>
                               <w:szCs w:val="22"/>
                             </w:rPr>
@@ -2877,6 +3180,7 @@
                           <w:r>
                             <w:rPr>
                               <w:rFonts w:ascii="Times New Roman" w:hAnsi="Times New Roman" w:cs="Times New Roman"/>
+                              <w:b/>
                               <w:sz w:val="22"/>
                               <w:szCs w:val="22"/>
                             </w:rPr>
@@ -3004,6 +3308,7 @@
                       <w:ind w:left="90"/>
                       <w:rPr>
                         <w:rFonts w:ascii="Times New Roman" w:hAnsi="Times New Roman" w:cs="Times New Roman"/>
+                        <w:b/>
                         <w:sz w:val="22"/>
                         <w:szCs w:val="22"/>
                       </w:rPr>
@@ -3011,6 +3316,7 @@
                     <w:r>
                       <w:rPr>
                         <w:rFonts w:ascii="Times New Roman" w:hAnsi="Times New Roman" w:cs="Times New Roman"/>
+                        <w:b/>
                         <w:sz w:val="22"/>
                         <w:szCs w:val="22"/>
                       </w:rPr>
@@ -3441,7 +3747,7 @@
         <w:rFonts w:ascii="Symbol" w:hAnsi="Symbol" w:hint="default"/>
       </w:rPr>
     </w:lvl>
-    <w:lvl w:ilvl="1" w:tplc="04090003" w:tentative="1">
+    <w:lvl w:ilvl="1" w:tplc="04090003">
       <w:start w:val="1"/>
       <w:numFmt w:val="bullet"/>
       <w:lvlText w:val="o"/>
@@ -4011,6 +4317,7 @@
     <w:lsdException w:name="HTML Sample" w:semiHidden="1" w:unhideWhenUsed="1"/>
     <w:lsdException w:name="HTML Typewriter" w:semiHidden="1" w:unhideWhenUsed="1"/>
     <w:lsdException w:name="HTML Variable" w:semiHidden="1" w:unhideWhenUsed="1"/>
+    <w:lsdException w:name="Normal Table" w:semiHidden="1" w:unhideWhenUsed="1"/>
     <w:lsdException w:name="annotation subject" w:semiHidden="1" w:unhideWhenUsed="1"/>
     <w:lsdException w:name="No List" w:semiHidden="1" w:unhideWhenUsed="1"/>
     <w:lsdException w:name="Outline List 1" w:semiHidden="1" w:unhideWhenUsed="1"/>
@@ -4057,8 +4364,10 @@
     <w:lsdException w:name="Table Subtle 2" w:semiHidden="1" w:unhideWhenUsed="1"/>
     <w:lsdException w:name="Table Web 1" w:semiHidden="1" w:unhideWhenUsed="1"/>
     <w:lsdException w:name="Table Web 2" w:semiHidden="1" w:unhideWhenUsed="1"/>
+    <w:lsdException w:name="Table Web 3" w:semiHidden="1" w:unhideWhenUsed="1"/>
     <w:lsdException w:name="Balloon Text" w:semiHidden="1" w:unhideWhenUsed="1"/>
     <w:lsdException w:name="Table Grid" w:uiPriority="39"/>
+    <w:lsdException w:name="Table Theme" w:semiHidden="1" w:unhideWhenUsed="1"/>
     <w:lsdException w:name="Note Level 1" w:semiHidden="1" w:unhideWhenUsed="1"/>
     <w:lsdException w:name="Note Level 2" w:semiHidden="1" w:unhideWhenUsed="1"/>
     <w:lsdException w:name="Note Level 3" w:semiHidden="1" w:unhideWhenUsed="1"/>

</xml_diff>

<commit_message>
Update Resume for 2020 v1
</commit_message>
<xml_diff>
--- a/Ravish_Chawla_resume.docx
+++ b/Ravish_Chawla_resume.docx
@@ -583,8 +583,6 @@
         </w:rPr>
         <w:tab/>
       </w:r>
-      <w:bookmarkStart w:id="0" w:name="_GoBack"/>
-      <w:bookmarkEnd w:id="0"/>
       <w:r>
         <w:rPr>
           <w:rFonts w:ascii="Times New Roman" w:hAnsi="Times New Roman" w:cs="Times New Roman"/>
@@ -657,7 +655,461 @@
           <w:sz w:val="20"/>
           <w:szCs w:val="20"/>
         </w:rPr>
-        <w:t>VMware AirWatch – Atlanta, GA</w:t>
+        <w:t>VMware</w:t>
+      </w:r>
+      <w:r>
+        <w:rPr>
+          <w:rFonts w:ascii="Times New Roman" w:hAnsi="Times New Roman" w:cs="Times New Roman"/>
+          <w:b/>
+          <w:sz w:val="20"/>
+          <w:szCs w:val="20"/>
+        </w:rPr>
+        <w:t xml:space="preserve"> </w:t>
+      </w:r>
+      <w:r>
+        <w:rPr>
+          <w:rFonts w:ascii="Times New Roman" w:hAnsi="Times New Roman" w:cs="Times New Roman"/>
+          <w:b/>
+          <w:sz w:val="20"/>
+          <w:szCs w:val="20"/>
+        </w:rPr>
+        <w:t>– Atlanta, GA</w:t>
+      </w:r>
+    </w:p>
+    <w:p>
+      <w:pPr>
+        <w:ind w:left="-630" w:right="-720"/>
+        <w:rPr>
+          <w:rFonts w:ascii="Times New Roman" w:hAnsi="Times New Roman" w:cs="Times New Roman"/>
+          <w:sz w:val="20"/>
+          <w:szCs w:val="20"/>
+        </w:rPr>
+      </w:pPr>
+      <w:r>
+        <w:rPr>
+          <w:rFonts w:ascii="Times New Roman" w:hAnsi="Times New Roman" w:cs="Times New Roman"/>
+          <w:i/>
+          <w:sz w:val="20"/>
+          <w:szCs w:val="20"/>
+        </w:rPr>
+        <w:t>Software Engineer in Advanced R&amp;D – Office of the CTO</w:t>
+      </w:r>
+      <w:r>
+        <w:rPr>
+          <w:rFonts w:ascii="Times New Roman" w:hAnsi="Times New Roman" w:cs="Times New Roman"/>
+          <w:i/>
+          <w:sz w:val="20"/>
+          <w:szCs w:val="20"/>
+        </w:rPr>
+        <w:tab/>
+      </w:r>
+      <w:r>
+        <w:rPr>
+          <w:rFonts w:ascii="Times New Roman" w:hAnsi="Times New Roman" w:cs="Times New Roman"/>
+          <w:i/>
+          <w:sz w:val="20"/>
+          <w:szCs w:val="20"/>
+        </w:rPr>
+        <w:tab/>
+      </w:r>
+      <w:r>
+        <w:rPr>
+          <w:rFonts w:ascii="Times New Roman" w:hAnsi="Times New Roman" w:cs="Times New Roman"/>
+          <w:i/>
+          <w:sz w:val="20"/>
+          <w:szCs w:val="20"/>
+        </w:rPr>
+        <w:tab/>
+      </w:r>
+      <w:r>
+        <w:rPr>
+          <w:rFonts w:ascii="Times New Roman" w:hAnsi="Times New Roman" w:cs="Times New Roman"/>
+          <w:i/>
+          <w:sz w:val="20"/>
+          <w:szCs w:val="20"/>
+        </w:rPr>
+        <w:tab/>
+      </w:r>
+      <w:r>
+        <w:rPr>
+          <w:rFonts w:ascii="Times New Roman" w:hAnsi="Times New Roman" w:cs="Times New Roman"/>
+          <w:i/>
+          <w:sz w:val="20"/>
+          <w:szCs w:val="20"/>
+        </w:rPr>
+        <w:tab/>
+      </w:r>
+      <w:r>
+        <w:rPr>
+          <w:rFonts w:ascii="Times New Roman" w:hAnsi="Times New Roman" w:cs="Times New Roman"/>
+          <w:i/>
+          <w:sz w:val="20"/>
+          <w:szCs w:val="20"/>
+        </w:rPr>
+        <w:tab/>
+        <w:t xml:space="preserve"> </w:t>
+      </w:r>
+      <w:r>
+        <w:rPr>
+          <w:rFonts w:ascii="Times New Roman" w:hAnsi="Times New Roman" w:cs="Times New Roman"/>
+          <w:sz w:val="20"/>
+          <w:szCs w:val="20"/>
+        </w:rPr>
+        <w:t xml:space="preserve">    </w:t>
+      </w:r>
+      <w:proofErr w:type="gramStart"/>
+      <w:r>
+        <w:rPr>
+          <w:rFonts w:ascii="Times New Roman" w:hAnsi="Times New Roman" w:cs="Times New Roman"/>
+          <w:sz w:val="20"/>
+          <w:szCs w:val="20"/>
+        </w:rPr>
+        <w:t xml:space="preserve">   (</w:t>
+      </w:r>
+      <w:proofErr w:type="gramEnd"/>
+      <w:r>
+        <w:rPr>
+          <w:rFonts w:ascii="Times New Roman" w:hAnsi="Times New Roman" w:cs="Times New Roman"/>
+          <w:sz w:val="20"/>
+          <w:szCs w:val="20"/>
+        </w:rPr>
+        <w:t xml:space="preserve">Aug 2017 – Present) </w:t>
+      </w:r>
+    </w:p>
+    <w:p>
+      <w:pPr>
+        <w:pStyle w:val="ListParagraph"/>
+        <w:numPr>
+          <w:ilvl w:val="0"/>
+          <w:numId w:val="5"/>
+        </w:numPr>
+        <w:ind w:right="-720"/>
+        <w:rPr>
+          <w:rFonts w:ascii="Times New Roman" w:hAnsi="Times New Roman" w:cs="Times New Roman"/>
+          <w:sz w:val="20"/>
+          <w:szCs w:val="20"/>
+        </w:rPr>
+      </w:pPr>
+      <w:r>
+        <w:rPr>
+          <w:rFonts w:ascii="Times New Roman" w:hAnsi="Times New Roman" w:cs="Times New Roman"/>
+          <w:sz w:val="20"/>
+          <w:szCs w:val="20"/>
+        </w:rPr>
+        <w:t xml:space="preserve">Worked </w:t>
+      </w:r>
+      <w:r>
+        <w:rPr>
+          <w:rFonts w:ascii="Times New Roman" w:hAnsi="Times New Roman" w:cs="Times New Roman"/>
+          <w:sz w:val="20"/>
+          <w:szCs w:val="20"/>
+        </w:rPr>
+        <w:t>on new Research and Prototype projects for the VMWare Workspace One Platform Team, developing new products and features, integrating Machine Learning into existing products, and using Data Analytics to analyze product and customer data.</w:t>
+      </w:r>
+    </w:p>
+    <w:p>
+      <w:pPr>
+        <w:pStyle w:val="ListParagraph"/>
+        <w:numPr>
+          <w:ilvl w:val="0"/>
+          <w:numId w:val="5"/>
+        </w:numPr>
+        <w:ind w:right="-720"/>
+        <w:rPr>
+          <w:rFonts w:ascii="Times New Roman" w:hAnsi="Times New Roman" w:cs="Times New Roman"/>
+          <w:sz w:val="20"/>
+          <w:szCs w:val="20"/>
+        </w:rPr>
+      </w:pPr>
+      <w:r>
+        <w:rPr>
+          <w:rFonts w:ascii="Times New Roman" w:hAnsi="Times New Roman" w:cs="Times New Roman"/>
+          <w:sz w:val="20"/>
+          <w:szCs w:val="20"/>
+        </w:rPr>
+        <w:t xml:space="preserve">Helped engineer two new products that are now part of the official Product Offering, </w:t>
+      </w:r>
+      <w:r>
+        <w:rPr>
+          <w:rFonts w:ascii="Times New Roman" w:hAnsi="Times New Roman" w:cs="Times New Roman"/>
+          <w:b/>
+          <w:sz w:val="20"/>
+          <w:szCs w:val="20"/>
+        </w:rPr>
+        <w:t>VMWare Trust Network</w:t>
+      </w:r>
+      <w:r>
+        <w:rPr>
+          <w:rFonts w:ascii="Times New Roman" w:hAnsi="Times New Roman" w:cs="Times New Roman"/>
+          <w:sz w:val="20"/>
+          <w:szCs w:val="20"/>
+        </w:rPr>
+        <w:t xml:space="preserve"> and </w:t>
+      </w:r>
+      <w:r>
+        <w:rPr>
+          <w:rFonts w:ascii="Times New Roman" w:hAnsi="Times New Roman" w:cs="Times New Roman"/>
+          <w:b/>
+          <w:sz w:val="20"/>
+          <w:szCs w:val="20"/>
+        </w:rPr>
+        <w:t>Workspace One Intelligent Hub Chatbot Experience</w:t>
+      </w:r>
+      <w:r>
+        <w:rPr>
+          <w:rFonts w:ascii="Times New Roman" w:hAnsi="Times New Roman" w:cs="Times New Roman"/>
+          <w:sz w:val="20"/>
+          <w:szCs w:val="20"/>
+        </w:rPr>
+        <w:t>. Part of the initial teams for both projects, which included initial architecture design and software development for multiple modules that are now part of the official releases.</w:t>
+      </w:r>
+    </w:p>
+    <w:p>
+      <w:pPr>
+        <w:pStyle w:val="ListParagraph"/>
+        <w:numPr>
+          <w:ilvl w:val="0"/>
+          <w:numId w:val="5"/>
+        </w:numPr>
+        <w:ind w:right="-720"/>
+        <w:rPr>
+          <w:rFonts w:ascii="Times New Roman" w:hAnsi="Times New Roman" w:cs="Times New Roman"/>
+          <w:sz w:val="20"/>
+          <w:szCs w:val="20"/>
+        </w:rPr>
+      </w:pPr>
+      <w:r>
+        <w:rPr>
+          <w:rFonts w:ascii="Times New Roman" w:hAnsi="Times New Roman" w:cs="Times New Roman"/>
+          <w:sz w:val="20"/>
+          <w:szCs w:val="20"/>
+        </w:rPr>
+        <w:t xml:space="preserve">Applied knowledge of </w:t>
+      </w:r>
+      <w:r>
+        <w:rPr>
+          <w:rFonts w:ascii="Times New Roman" w:hAnsi="Times New Roman" w:cs="Times New Roman"/>
+          <w:b/>
+          <w:sz w:val="20"/>
+          <w:szCs w:val="20"/>
+        </w:rPr>
+        <w:t>Machine Learning</w:t>
+      </w:r>
+      <w:r>
+        <w:rPr>
+          <w:rFonts w:ascii="Times New Roman" w:hAnsi="Times New Roman" w:cs="Times New Roman"/>
+          <w:sz w:val="20"/>
+          <w:szCs w:val="20"/>
+        </w:rPr>
+        <w:t xml:space="preserve"> in multiple </w:t>
+      </w:r>
+      <w:r>
+        <w:rPr>
+          <w:rFonts w:ascii="Times New Roman" w:hAnsi="Times New Roman" w:cs="Times New Roman"/>
+          <w:b/>
+          <w:sz w:val="20"/>
+          <w:szCs w:val="20"/>
+        </w:rPr>
+        <w:t>Data Analytics</w:t>
+      </w:r>
+      <w:r>
+        <w:rPr>
+          <w:rFonts w:ascii="Times New Roman" w:hAnsi="Times New Roman" w:cs="Times New Roman"/>
+          <w:sz w:val="20"/>
+          <w:szCs w:val="20"/>
+        </w:rPr>
+        <w:t xml:space="preserve"> projects</w:t>
+      </w:r>
+      <w:r>
+        <w:rPr>
+          <w:rFonts w:ascii="Times New Roman" w:hAnsi="Times New Roman" w:cs="Times New Roman"/>
+          <w:sz w:val="20"/>
+          <w:szCs w:val="20"/>
+        </w:rPr>
+        <w:t xml:space="preserve">, including </w:t>
+      </w:r>
+      <w:r>
+        <w:rPr>
+          <w:rFonts w:ascii="Times New Roman" w:hAnsi="Times New Roman" w:cs="Times New Roman"/>
+          <w:b/>
+          <w:sz w:val="20"/>
+          <w:szCs w:val="20"/>
+        </w:rPr>
+        <w:t>Time Series Analysis</w:t>
+      </w:r>
+      <w:r>
+        <w:rPr>
+          <w:rFonts w:ascii="Times New Roman" w:hAnsi="Times New Roman" w:cs="Times New Roman"/>
+          <w:sz w:val="20"/>
+          <w:szCs w:val="20"/>
+        </w:rPr>
+        <w:t xml:space="preserve"> on streaming data, </w:t>
+      </w:r>
+      <w:r>
+        <w:rPr>
+          <w:rFonts w:ascii="Times New Roman" w:hAnsi="Times New Roman" w:cs="Times New Roman"/>
+          <w:b/>
+          <w:sz w:val="20"/>
+          <w:szCs w:val="20"/>
+        </w:rPr>
+        <w:t>Natural Language Understanding</w:t>
+      </w:r>
+      <w:r>
+        <w:rPr>
+          <w:rFonts w:ascii="Times New Roman" w:hAnsi="Times New Roman" w:cs="Times New Roman"/>
+          <w:sz w:val="20"/>
+          <w:szCs w:val="20"/>
+        </w:rPr>
+        <w:t xml:space="preserve"> on real customer data, and </w:t>
+      </w:r>
+      <w:r>
+        <w:rPr>
+          <w:rFonts w:ascii="Times New Roman" w:hAnsi="Times New Roman" w:cs="Times New Roman"/>
+          <w:b/>
+          <w:sz w:val="20"/>
+          <w:szCs w:val="20"/>
+        </w:rPr>
+        <w:t>C</w:t>
+      </w:r>
+      <w:r>
+        <w:rPr>
+          <w:rFonts w:ascii="Times New Roman" w:hAnsi="Times New Roman" w:cs="Times New Roman"/>
+          <w:b/>
+          <w:sz w:val="20"/>
+          <w:szCs w:val="20"/>
+        </w:rPr>
+        <w:t xml:space="preserve">ategory </w:t>
+      </w:r>
+      <w:r>
+        <w:rPr>
+          <w:rFonts w:ascii="Times New Roman" w:hAnsi="Times New Roman" w:cs="Times New Roman"/>
+          <w:b/>
+          <w:sz w:val="20"/>
+          <w:szCs w:val="20"/>
+        </w:rPr>
+        <w:t>C</w:t>
+      </w:r>
+      <w:r>
+        <w:rPr>
+          <w:rFonts w:ascii="Times New Roman" w:hAnsi="Times New Roman" w:cs="Times New Roman"/>
+          <w:b/>
+          <w:sz w:val="20"/>
+          <w:szCs w:val="20"/>
+        </w:rPr>
+        <w:t>lassification</w:t>
+      </w:r>
+      <w:r>
+        <w:rPr>
+          <w:rFonts w:ascii="Times New Roman" w:hAnsi="Times New Roman" w:cs="Times New Roman"/>
+          <w:sz w:val="20"/>
+          <w:szCs w:val="20"/>
+        </w:rPr>
+        <w:t xml:space="preserve"> on bulk data.</w:t>
+      </w:r>
+      <w:r>
+        <w:rPr>
+          <w:rFonts w:ascii="Times New Roman" w:hAnsi="Times New Roman" w:cs="Times New Roman"/>
+          <w:sz w:val="20"/>
+          <w:szCs w:val="20"/>
+        </w:rPr>
+        <w:t xml:space="preserve"> </w:t>
+      </w:r>
+    </w:p>
+    <w:p>
+      <w:pPr>
+        <w:pStyle w:val="ListParagraph"/>
+        <w:numPr>
+          <w:ilvl w:val="0"/>
+          <w:numId w:val="5"/>
+        </w:numPr>
+        <w:ind w:right="-720"/>
+        <w:rPr>
+          <w:rFonts w:ascii="Times New Roman" w:hAnsi="Times New Roman" w:cs="Times New Roman"/>
+          <w:sz w:val="20"/>
+          <w:szCs w:val="20"/>
+        </w:rPr>
+      </w:pPr>
+      <w:r>
+        <w:rPr>
+          <w:rFonts w:ascii="Times New Roman" w:hAnsi="Times New Roman" w:cs="Times New Roman"/>
+          <w:sz w:val="20"/>
+          <w:szCs w:val="20"/>
+        </w:rPr>
+        <w:t xml:space="preserve">Filed </w:t>
+      </w:r>
+      <w:r>
+        <w:rPr>
+          <w:rFonts w:ascii="Times New Roman" w:hAnsi="Times New Roman" w:cs="Times New Roman"/>
+          <w:b/>
+          <w:sz w:val="20"/>
+          <w:szCs w:val="20"/>
+        </w:rPr>
+        <w:t>7</w:t>
+      </w:r>
+      <w:r>
+        <w:rPr>
+          <w:rFonts w:ascii="Times New Roman" w:hAnsi="Times New Roman" w:cs="Times New Roman"/>
+          <w:sz w:val="20"/>
+          <w:szCs w:val="20"/>
+        </w:rPr>
+        <w:t xml:space="preserve"> </w:t>
+      </w:r>
+      <w:r>
+        <w:rPr>
+          <w:rFonts w:ascii="Times New Roman" w:hAnsi="Times New Roman" w:cs="Times New Roman"/>
+          <w:b/>
+          <w:sz w:val="20"/>
+          <w:szCs w:val="20"/>
+        </w:rPr>
+        <w:t>Patents</w:t>
+      </w:r>
+      <w:r>
+        <w:rPr>
+          <w:rFonts w:ascii="Times New Roman" w:hAnsi="Times New Roman" w:cs="Times New Roman"/>
+          <w:sz w:val="20"/>
+          <w:szCs w:val="20"/>
+        </w:rPr>
+        <w:t xml:space="preserve"> </w:t>
+      </w:r>
+      <w:r>
+        <w:rPr>
+          <w:rFonts w:ascii="Times New Roman" w:hAnsi="Times New Roman" w:cs="Times New Roman"/>
+          <w:sz w:val="20"/>
+          <w:szCs w:val="20"/>
+        </w:rPr>
+        <w:t xml:space="preserve">as part of ongoing research and </w:t>
+      </w:r>
+      <w:r>
+        <w:rPr>
+          <w:rFonts w:ascii="Times New Roman" w:hAnsi="Times New Roman" w:cs="Times New Roman"/>
+          <w:sz w:val="20"/>
+          <w:szCs w:val="20"/>
+        </w:rPr>
+        <w:t>proof-of-concept implementations</w:t>
+      </w:r>
+      <w:r>
+        <w:rPr>
+          <w:rFonts w:ascii="Times New Roman" w:hAnsi="Times New Roman" w:cs="Times New Roman"/>
+          <w:sz w:val="20"/>
+          <w:szCs w:val="20"/>
+        </w:rPr>
+        <w:t xml:space="preserve">, ranging in different fields including Mobile Security and Management, Natural Language Processing, 3D Printing, and </w:t>
+      </w:r>
+      <w:r>
+        <w:rPr>
+          <w:rFonts w:ascii="Times New Roman" w:hAnsi="Times New Roman" w:cs="Times New Roman"/>
+          <w:sz w:val="20"/>
+          <w:szCs w:val="20"/>
+        </w:rPr>
+        <w:t xml:space="preserve">Voice-based </w:t>
+      </w:r>
+      <w:r>
+        <w:rPr>
+          <w:rFonts w:ascii="Times New Roman" w:hAnsi="Times New Roman" w:cs="Times New Roman"/>
+          <w:sz w:val="20"/>
+          <w:szCs w:val="20"/>
+        </w:rPr>
+        <w:t>Search systems.</w:t>
       </w:r>
     </w:p>
     <w:p>
@@ -986,64 +1438,15 @@
           <w:sz w:val="20"/>
           <w:szCs w:val="20"/>
         </w:rPr>
-        <w:t>2</w:t>
-      </w:r>
-      <w:r>
-        <w:rPr>
-          <w:rFonts w:ascii="Times New Roman" w:hAnsi="Times New Roman" w:cs="Times New Roman"/>
-          <w:sz w:val="20"/>
-          <w:szCs w:val="20"/>
-        </w:rPr>
-        <w:t xml:space="preserve"> </w:t>
-      </w:r>
-      <w:r>
-        <w:rPr>
-          <w:rFonts w:ascii="Times New Roman" w:hAnsi="Times New Roman" w:cs="Times New Roman"/>
-          <w:b/>
-          <w:sz w:val="20"/>
-          <w:szCs w:val="20"/>
-        </w:rPr>
-        <w:t>Patents</w:t>
-      </w:r>
-      <w:r>
-        <w:rPr>
-          <w:rFonts w:ascii="Times New Roman" w:hAnsi="Times New Roman" w:cs="Times New Roman"/>
-          <w:sz w:val="20"/>
-          <w:szCs w:val="20"/>
-        </w:rPr>
-        <w:t xml:space="preserve"> </w:t>
-      </w:r>
-      <w:r>
-        <w:rPr>
-          <w:rFonts w:ascii="Times New Roman" w:hAnsi="Times New Roman" w:cs="Times New Roman"/>
-          <w:sz w:val="20"/>
-          <w:szCs w:val="20"/>
-        </w:rPr>
-        <w:t>for developing an approach to the</w:t>
-      </w:r>
-      <w:r>
-        <w:rPr>
-          <w:rFonts w:ascii="Times New Roman" w:hAnsi="Times New Roman" w:cs="Times New Roman"/>
-          <w:sz w:val="20"/>
-          <w:szCs w:val="20"/>
-        </w:rPr>
-        <w:t xml:space="preserve"> problem of detecting a</w:t>
-      </w:r>
-      <w:r>
-        <w:rPr>
-          <w:rFonts w:ascii="Times New Roman" w:hAnsi="Times New Roman" w:cs="Times New Roman"/>
-          <w:sz w:val="20"/>
-          <w:szCs w:val="20"/>
-        </w:rPr>
-        <w:t xml:space="preserve">nd recognizing vehicle drivers </w:t>
-      </w:r>
-      <w:r>
-        <w:rPr>
-          <w:rFonts w:ascii="Times New Roman" w:hAnsi="Times New Roman" w:cs="Times New Roman"/>
-          <w:sz w:val="20"/>
-          <w:szCs w:val="20"/>
-        </w:rPr>
-        <w:t>and enforcing usage policy in vehicles.</w:t>
+        <w:t>2 Patents</w:t>
+      </w:r>
+      <w:r>
+        <w:rPr>
+          <w:rFonts w:ascii="Times New Roman" w:hAnsi="Times New Roman" w:cs="Times New Roman"/>
+          <w:sz w:val="20"/>
+          <w:szCs w:val="20"/>
+        </w:rPr>
+        <w:t xml:space="preserve"> (now approved) for developing an approach to driver and passenger classification using Sensor Data.</w:t>
       </w:r>
     </w:p>
     <w:p>
@@ -1075,6 +1478,8 @@
           <w:szCs w:val="20"/>
         </w:rPr>
       </w:pPr>
+      <w:bookmarkStart w:id="0" w:name="OLE_LINK1"/>
+      <w:bookmarkStart w:id="1" w:name="OLE_LINK2"/>
       <w:r>
         <w:rPr>
           <w:rFonts w:ascii="Times New Roman" w:hAnsi="Times New Roman" w:cs="Times New Roman"/>
@@ -1197,6 +1602,8 @@
         <w:t>Jan – May 2015)</w:t>
       </w:r>
     </w:p>
+    <w:bookmarkEnd w:id="0"/>
+    <w:bookmarkEnd w:id="1"/>
     <w:p>
       <w:pPr>
         <w:pStyle w:val="ListParagraph"/>
@@ -1394,6 +1801,156 @@
     </w:p>
     <w:p>
       <w:pPr>
+        <w:ind w:left="-540" w:right="-720" w:hanging="90"/>
+        <w:rPr>
+          <w:rFonts w:ascii="Times New Roman" w:hAnsi="Times New Roman" w:cs="Times New Roman"/>
+          <w:sz w:val="20"/>
+          <w:szCs w:val="20"/>
+        </w:rPr>
+      </w:pPr>
+      <w:r>
+        <w:rPr>
+          <w:rFonts w:ascii="Times New Roman" w:hAnsi="Times New Roman" w:cs="Times New Roman"/>
+          <w:b/>
+          <w:sz w:val="20"/>
+          <w:szCs w:val="20"/>
+          <w:u w:val="single"/>
+        </w:rPr>
+        <w:t>Skills and Knowledge</w:t>
+      </w:r>
+      <w:r>
+        <w:rPr>
+          <w:rFonts w:ascii="Times New Roman" w:hAnsi="Times New Roman" w:cs="Times New Roman"/>
+          <w:b/>
+          <w:sz w:val="20"/>
+          <w:szCs w:val="20"/>
+          <w:u w:val="single"/>
+        </w:rPr>
+        <w:tab/>
+      </w:r>
+      <w:r>
+        <w:rPr>
+          <w:rFonts w:ascii="Times New Roman" w:hAnsi="Times New Roman" w:cs="Times New Roman"/>
+          <w:b/>
+          <w:sz w:val="20"/>
+          <w:szCs w:val="20"/>
+          <w:u w:val="single"/>
+        </w:rPr>
+        <w:tab/>
+      </w:r>
+      <w:r>
+        <w:rPr>
+          <w:rFonts w:ascii="Times New Roman" w:hAnsi="Times New Roman" w:cs="Times New Roman"/>
+          <w:b/>
+          <w:sz w:val="20"/>
+          <w:szCs w:val="20"/>
+          <w:u w:val="single"/>
+        </w:rPr>
+        <w:tab/>
+      </w:r>
+      <w:r>
+        <w:rPr>
+          <w:rFonts w:ascii="Times New Roman" w:hAnsi="Times New Roman" w:cs="Times New Roman"/>
+          <w:b/>
+          <w:sz w:val="20"/>
+          <w:szCs w:val="20"/>
+          <w:u w:val="single"/>
+        </w:rPr>
+        <w:tab/>
+      </w:r>
+      <w:r>
+        <w:rPr>
+          <w:rFonts w:ascii="Times New Roman" w:hAnsi="Times New Roman" w:cs="Times New Roman"/>
+          <w:b/>
+          <w:sz w:val="20"/>
+          <w:szCs w:val="20"/>
+          <w:u w:val="single"/>
+        </w:rPr>
+        <w:tab/>
+      </w:r>
+      <w:r>
+        <w:rPr>
+          <w:rFonts w:ascii="Times New Roman" w:hAnsi="Times New Roman" w:cs="Times New Roman"/>
+          <w:b/>
+          <w:sz w:val="20"/>
+          <w:szCs w:val="20"/>
+          <w:u w:val="single"/>
+        </w:rPr>
+        <w:tab/>
+      </w:r>
+      <w:r>
+        <w:rPr>
+          <w:rFonts w:ascii="Times New Roman" w:hAnsi="Times New Roman" w:cs="Times New Roman"/>
+          <w:b/>
+          <w:sz w:val="20"/>
+          <w:szCs w:val="20"/>
+          <w:u w:val="single"/>
+        </w:rPr>
+        <w:tab/>
+      </w:r>
+      <w:r>
+        <w:rPr>
+          <w:rFonts w:ascii="Times New Roman" w:hAnsi="Times New Roman" w:cs="Times New Roman"/>
+          <w:b/>
+          <w:sz w:val="20"/>
+          <w:szCs w:val="20"/>
+          <w:u w:val="single"/>
+        </w:rPr>
+        <w:tab/>
+      </w:r>
+      <w:r>
+        <w:rPr>
+          <w:rFonts w:ascii="Times New Roman" w:hAnsi="Times New Roman" w:cs="Times New Roman"/>
+          <w:b/>
+          <w:sz w:val="20"/>
+          <w:szCs w:val="20"/>
+          <w:u w:val="single"/>
+        </w:rPr>
+        <w:tab/>
+      </w:r>
+      <w:r>
+        <w:rPr>
+          <w:rFonts w:ascii="Times New Roman" w:hAnsi="Times New Roman" w:cs="Times New Roman"/>
+          <w:b/>
+          <w:sz w:val="20"/>
+          <w:szCs w:val="20"/>
+          <w:u w:val="single"/>
+        </w:rPr>
+        <w:tab/>
+      </w:r>
+      <w:r>
+        <w:rPr>
+          <w:rFonts w:ascii="Times New Roman" w:hAnsi="Times New Roman" w:cs="Times New Roman"/>
+          <w:b/>
+          <w:sz w:val="20"/>
+          <w:szCs w:val="20"/>
+          <w:u w:val="single"/>
+        </w:rPr>
+        <w:tab/>
+      </w:r>
+      <w:r>
+        <w:rPr>
+          <w:rFonts w:ascii="Times New Roman" w:hAnsi="Times New Roman" w:cs="Times New Roman"/>
+          <w:b/>
+          <w:sz w:val="20"/>
+          <w:szCs w:val="20"/>
+          <w:u w:val="single"/>
+        </w:rPr>
+        <w:tab/>
+      </w:r>
+      <w:r>
+        <w:rPr>
+          <w:rFonts w:ascii="Times New Roman" w:hAnsi="Times New Roman" w:cs="Times New Roman"/>
+          <w:b/>
+          <w:sz w:val="20"/>
+          <w:szCs w:val="20"/>
+          <w:u w:val="single"/>
+        </w:rPr>
+        <w:tab/>
+      </w:r>
+    </w:p>
+    <w:p>
+      <w:pPr>
         <w:pStyle w:val="ListParagraph"/>
         <w:numPr>
           <w:ilvl w:val="0"/>
@@ -1412,165 +1969,113 @@
           <w:sz w:val="20"/>
           <w:szCs w:val="20"/>
         </w:rPr>
-        <w:t xml:space="preserve">Worked on the Web Game Platform for Zynga Poker. Implemented utilities for developers and managers that allowed them to </w:t>
-      </w:r>
-      <w:r>
-        <w:rPr>
-          <w:rFonts w:ascii="Times New Roman" w:hAnsi="Times New Roman" w:cs="Times New Roman"/>
-          <w:sz w:val="20"/>
-          <w:szCs w:val="20"/>
-        </w:rPr>
-        <w:t>schedule push notifications for delivering in-game commodities to users of the platform.</w:t>
-      </w:r>
-    </w:p>
-    <w:p>
-      <w:pPr>
-        <w:ind w:left="-540" w:right="-720" w:hanging="90"/>
-        <w:rPr>
-          <w:rFonts w:ascii="Times New Roman" w:hAnsi="Times New Roman" w:cs="Times New Roman"/>
-          <w:sz w:val="20"/>
-          <w:szCs w:val="20"/>
-        </w:rPr>
-      </w:pPr>
-      <w:r>
-        <w:rPr>
-          <w:rFonts w:ascii="Times New Roman" w:hAnsi="Times New Roman" w:cs="Times New Roman"/>
-          <w:b/>
-          <w:sz w:val="20"/>
-          <w:szCs w:val="20"/>
-          <w:u w:val="single"/>
-        </w:rPr>
-        <w:t>Skills and Knowledge</w:t>
-      </w:r>
-      <w:r>
-        <w:rPr>
-          <w:rFonts w:ascii="Times New Roman" w:hAnsi="Times New Roman" w:cs="Times New Roman"/>
-          <w:b/>
-          <w:sz w:val="20"/>
-          <w:szCs w:val="20"/>
-          <w:u w:val="single"/>
-        </w:rPr>
-        <w:tab/>
-      </w:r>
-      <w:r>
-        <w:rPr>
-          <w:rFonts w:ascii="Times New Roman" w:hAnsi="Times New Roman" w:cs="Times New Roman"/>
-          <w:b/>
-          <w:sz w:val="20"/>
-          <w:szCs w:val="20"/>
-          <w:u w:val="single"/>
-        </w:rPr>
-        <w:tab/>
-      </w:r>
-      <w:r>
-        <w:rPr>
-          <w:rFonts w:ascii="Times New Roman" w:hAnsi="Times New Roman" w:cs="Times New Roman"/>
-          <w:b/>
-          <w:sz w:val="20"/>
-          <w:szCs w:val="20"/>
-          <w:u w:val="single"/>
-        </w:rPr>
-        <w:tab/>
-      </w:r>
-      <w:r>
-        <w:rPr>
-          <w:rFonts w:ascii="Times New Roman" w:hAnsi="Times New Roman" w:cs="Times New Roman"/>
-          <w:b/>
-          <w:sz w:val="20"/>
-          <w:szCs w:val="20"/>
-          <w:u w:val="single"/>
-        </w:rPr>
-        <w:tab/>
-      </w:r>
-      <w:r>
-        <w:rPr>
-          <w:rFonts w:ascii="Times New Roman" w:hAnsi="Times New Roman" w:cs="Times New Roman"/>
-          <w:b/>
-          <w:sz w:val="20"/>
-          <w:szCs w:val="20"/>
-          <w:u w:val="single"/>
-        </w:rPr>
-        <w:tab/>
-      </w:r>
-      <w:r>
-        <w:rPr>
-          <w:rFonts w:ascii="Times New Roman" w:hAnsi="Times New Roman" w:cs="Times New Roman"/>
-          <w:b/>
-          <w:sz w:val="20"/>
-          <w:szCs w:val="20"/>
-          <w:u w:val="single"/>
-        </w:rPr>
-        <w:tab/>
-      </w:r>
-      <w:r>
-        <w:rPr>
-          <w:rFonts w:ascii="Times New Roman" w:hAnsi="Times New Roman" w:cs="Times New Roman"/>
-          <w:b/>
-          <w:sz w:val="20"/>
-          <w:szCs w:val="20"/>
-          <w:u w:val="single"/>
-        </w:rPr>
-        <w:tab/>
-      </w:r>
-      <w:r>
-        <w:rPr>
-          <w:rFonts w:ascii="Times New Roman" w:hAnsi="Times New Roman" w:cs="Times New Roman"/>
-          <w:b/>
-          <w:sz w:val="20"/>
-          <w:szCs w:val="20"/>
-          <w:u w:val="single"/>
-        </w:rPr>
-        <w:tab/>
-      </w:r>
-      <w:r>
-        <w:rPr>
-          <w:rFonts w:ascii="Times New Roman" w:hAnsi="Times New Roman" w:cs="Times New Roman"/>
-          <w:b/>
-          <w:sz w:val="20"/>
-          <w:szCs w:val="20"/>
-          <w:u w:val="single"/>
-        </w:rPr>
-        <w:tab/>
-      </w:r>
-      <w:r>
-        <w:rPr>
-          <w:rFonts w:ascii="Times New Roman" w:hAnsi="Times New Roman" w:cs="Times New Roman"/>
-          <w:b/>
-          <w:sz w:val="20"/>
-          <w:szCs w:val="20"/>
-          <w:u w:val="single"/>
-        </w:rPr>
-        <w:tab/>
-      </w:r>
-      <w:r>
-        <w:rPr>
-          <w:rFonts w:ascii="Times New Roman" w:hAnsi="Times New Roman" w:cs="Times New Roman"/>
-          <w:b/>
-          <w:sz w:val="20"/>
-          <w:szCs w:val="20"/>
-          <w:u w:val="single"/>
-        </w:rPr>
-        <w:tab/>
-      </w:r>
-      <w:r>
-        <w:rPr>
-          <w:rFonts w:ascii="Times New Roman" w:hAnsi="Times New Roman" w:cs="Times New Roman"/>
-          <w:b/>
-          <w:sz w:val="20"/>
-          <w:szCs w:val="20"/>
-          <w:u w:val="single"/>
-        </w:rPr>
-        <w:tab/>
-      </w:r>
-      <w:r>
-        <w:rPr>
-          <w:rFonts w:ascii="Times New Roman" w:hAnsi="Times New Roman" w:cs="Times New Roman"/>
-          <w:b/>
-          <w:sz w:val="20"/>
-          <w:szCs w:val="20"/>
-          <w:u w:val="single"/>
-        </w:rPr>
-        <w:tab/>
+        <w:t xml:space="preserve">Experience in Machine Learning with </w:t>
+      </w:r>
+      <w:r>
+        <w:rPr>
+          <w:rFonts w:ascii="Times New Roman" w:hAnsi="Times New Roman" w:cs="Times New Roman"/>
+          <w:b/>
+          <w:sz w:val="20"/>
+          <w:szCs w:val="20"/>
+        </w:rPr>
+        <w:t xml:space="preserve">Python, </w:t>
+      </w:r>
+      <w:proofErr w:type="spellStart"/>
+      <w:r>
+        <w:rPr>
+          <w:rFonts w:ascii="Times New Roman" w:hAnsi="Times New Roman" w:cs="Times New Roman"/>
+          <w:b/>
+          <w:sz w:val="20"/>
+          <w:szCs w:val="20"/>
+        </w:rPr>
+        <w:t>Tensorflow</w:t>
+      </w:r>
+      <w:proofErr w:type="spellEnd"/>
+      <w:r>
+        <w:rPr>
+          <w:rFonts w:ascii="Times New Roman" w:hAnsi="Times New Roman" w:cs="Times New Roman"/>
+          <w:b/>
+          <w:sz w:val="20"/>
+          <w:szCs w:val="20"/>
+        </w:rPr>
+        <w:t xml:space="preserve">, </w:t>
+      </w:r>
+      <w:proofErr w:type="spellStart"/>
+      <w:r>
+        <w:rPr>
+          <w:rFonts w:ascii="Times New Roman" w:hAnsi="Times New Roman" w:cs="Times New Roman"/>
+          <w:b/>
+          <w:sz w:val="20"/>
+          <w:szCs w:val="20"/>
+        </w:rPr>
+        <w:t>Keras</w:t>
+      </w:r>
+      <w:proofErr w:type="spellEnd"/>
+      <w:r>
+        <w:rPr>
+          <w:rFonts w:ascii="Times New Roman" w:hAnsi="Times New Roman" w:cs="Times New Roman"/>
+          <w:b/>
+          <w:sz w:val="20"/>
+          <w:szCs w:val="20"/>
+        </w:rPr>
+        <w:t xml:space="preserve">, </w:t>
+      </w:r>
+      <w:proofErr w:type="spellStart"/>
+      <w:r>
+        <w:rPr>
+          <w:rFonts w:ascii="Times New Roman" w:hAnsi="Times New Roman" w:cs="Times New Roman"/>
+          <w:b/>
+          <w:sz w:val="20"/>
+          <w:szCs w:val="20"/>
+        </w:rPr>
+        <w:t>PyTorch</w:t>
+      </w:r>
+      <w:proofErr w:type="spellEnd"/>
+      <w:r>
+        <w:rPr>
+          <w:rFonts w:ascii="Times New Roman" w:hAnsi="Times New Roman" w:cs="Times New Roman"/>
+          <w:b/>
+          <w:sz w:val="20"/>
+          <w:szCs w:val="20"/>
+        </w:rPr>
+        <w:t xml:space="preserve">, </w:t>
+      </w:r>
+      <w:proofErr w:type="spellStart"/>
+      <w:r>
+        <w:rPr>
+          <w:rFonts w:ascii="Times New Roman" w:hAnsi="Times New Roman" w:cs="Times New Roman"/>
+          <w:b/>
+          <w:sz w:val="20"/>
+          <w:szCs w:val="20"/>
+        </w:rPr>
+        <w:t>SKLearn</w:t>
+      </w:r>
+      <w:proofErr w:type="spellEnd"/>
+      <w:r>
+        <w:rPr>
+          <w:rFonts w:ascii="Times New Roman" w:hAnsi="Times New Roman" w:cs="Times New Roman"/>
+          <w:b/>
+          <w:sz w:val="20"/>
+          <w:szCs w:val="20"/>
+        </w:rPr>
+        <w:t xml:space="preserve">, </w:t>
+      </w:r>
+      <w:r>
+        <w:rPr>
+          <w:rFonts w:ascii="Times New Roman" w:hAnsi="Times New Roman" w:cs="Times New Roman"/>
+          <w:sz w:val="20"/>
+          <w:szCs w:val="20"/>
+        </w:rPr>
+        <w:t xml:space="preserve">and </w:t>
+      </w:r>
+      <w:r>
+        <w:rPr>
+          <w:rFonts w:ascii="Times New Roman" w:hAnsi="Times New Roman" w:cs="Times New Roman"/>
+          <w:b/>
+          <w:sz w:val="20"/>
+          <w:szCs w:val="20"/>
+        </w:rPr>
+        <w:t>Pandas</w:t>
       </w:r>
     </w:p>
     <w:p>
@@ -1593,16 +2098,76 @@
           <w:sz w:val="20"/>
           <w:szCs w:val="20"/>
         </w:rPr>
-        <w:t xml:space="preserve">Experience in </w:t>
-      </w:r>
-      <w:r>
-        <w:rPr>
-          <w:rFonts w:ascii="Times New Roman" w:hAnsi="Times New Roman" w:cs="Times New Roman"/>
-          <w:b/>
-          <w:sz w:val="20"/>
-          <w:szCs w:val="20"/>
-        </w:rPr>
-        <w:t>Big Data</w:t>
+        <w:t xml:space="preserve">Experience in Analytics </w:t>
+      </w:r>
+      <w:r>
+        <w:rPr>
+          <w:rFonts w:ascii="Times New Roman" w:hAnsi="Times New Roman" w:cs="Times New Roman"/>
+          <w:sz w:val="20"/>
+          <w:szCs w:val="20"/>
+        </w:rPr>
+        <w:t xml:space="preserve">and </w:t>
+      </w:r>
+      <w:proofErr w:type="spellStart"/>
+      <w:r>
+        <w:rPr>
+          <w:rFonts w:ascii="Times New Roman" w:hAnsi="Times New Roman" w:cs="Times New Roman"/>
+          <w:sz w:val="20"/>
+          <w:szCs w:val="20"/>
+        </w:rPr>
+        <w:t>Serverless</w:t>
+      </w:r>
+      <w:proofErr w:type="spellEnd"/>
+      <w:r>
+        <w:rPr>
+          <w:rFonts w:ascii="Times New Roman" w:hAnsi="Times New Roman" w:cs="Times New Roman"/>
+          <w:sz w:val="20"/>
+          <w:szCs w:val="20"/>
+        </w:rPr>
+        <w:t xml:space="preserve"> </w:t>
+      </w:r>
+      <w:r>
+        <w:rPr>
+          <w:rFonts w:ascii="Times New Roman" w:hAnsi="Times New Roman" w:cs="Times New Roman"/>
+          <w:sz w:val="20"/>
+          <w:szCs w:val="20"/>
+        </w:rPr>
+        <w:t xml:space="preserve">Platforms with </w:t>
+      </w:r>
+      <w:r>
+        <w:rPr>
+          <w:rFonts w:ascii="Times New Roman" w:hAnsi="Times New Roman" w:cs="Times New Roman"/>
+          <w:b/>
+          <w:sz w:val="20"/>
+          <w:szCs w:val="20"/>
+        </w:rPr>
+        <w:t>AWS Lambda,</w:t>
+      </w:r>
+      <w:r>
+        <w:rPr>
+          <w:rFonts w:ascii="Times New Roman" w:hAnsi="Times New Roman" w:cs="Times New Roman"/>
+          <w:sz w:val="20"/>
+          <w:szCs w:val="20"/>
+        </w:rPr>
+        <w:t xml:space="preserve"> </w:t>
+      </w:r>
+      <w:r>
+        <w:rPr>
+          <w:rFonts w:ascii="Times New Roman" w:hAnsi="Times New Roman" w:cs="Times New Roman"/>
+          <w:b/>
+          <w:sz w:val="20"/>
+          <w:szCs w:val="20"/>
+        </w:rPr>
+        <w:t xml:space="preserve">Apache </w:t>
+      </w:r>
+      <w:r>
+        <w:rPr>
+          <w:rFonts w:ascii="Times New Roman" w:hAnsi="Times New Roman" w:cs="Times New Roman"/>
+          <w:b/>
+          <w:sz w:val="20"/>
+          <w:szCs w:val="20"/>
+        </w:rPr>
+        <w:t>Spark</w:t>
       </w:r>
       <w:r>
         <w:rPr>
@@ -1619,49 +2184,15 @@
           <w:sz w:val="20"/>
           <w:szCs w:val="20"/>
         </w:rPr>
-        <w:t>Hadoop</w:t>
-      </w:r>
-      <w:r>
-        <w:rPr>
-          <w:rFonts w:ascii="Times New Roman" w:hAnsi="Times New Roman" w:cs="Times New Roman"/>
-          <w:sz w:val="20"/>
-          <w:szCs w:val="20"/>
-        </w:rPr>
-        <w:t xml:space="preserve"> </w:t>
-      </w:r>
-      <w:r>
-        <w:rPr>
-          <w:rFonts w:ascii="Times New Roman" w:hAnsi="Times New Roman" w:cs="Times New Roman"/>
-          <w:b/>
-          <w:sz w:val="20"/>
-          <w:szCs w:val="20"/>
-        </w:rPr>
-        <w:t>MapReduce</w:t>
-      </w:r>
-      <w:r>
-        <w:rPr>
-          <w:rFonts w:ascii="Times New Roman" w:hAnsi="Times New Roman" w:cs="Times New Roman"/>
-          <w:sz w:val="20"/>
-          <w:szCs w:val="20"/>
-        </w:rPr>
-        <w:t xml:space="preserve">, </w:t>
-      </w:r>
-      <w:r>
-        <w:rPr>
-          <w:rFonts w:ascii="Times New Roman" w:hAnsi="Times New Roman" w:cs="Times New Roman"/>
-          <w:b/>
-          <w:sz w:val="20"/>
-          <w:szCs w:val="20"/>
-        </w:rPr>
-        <w:t>Spark</w:t>
-      </w:r>
-      <w:r>
-        <w:rPr>
-          <w:rFonts w:ascii="Times New Roman" w:hAnsi="Times New Roman" w:cs="Times New Roman"/>
-          <w:sz w:val="20"/>
-          <w:szCs w:val="20"/>
-        </w:rPr>
-        <w:t xml:space="preserve">, Mahout, </w:t>
+        <w:t>Google Cloud</w:t>
+      </w:r>
+      <w:r>
+        <w:rPr>
+          <w:rFonts w:ascii="Times New Roman" w:hAnsi="Times New Roman" w:cs="Times New Roman"/>
+          <w:sz w:val="20"/>
+          <w:szCs w:val="20"/>
+        </w:rPr>
+        <w:t xml:space="preserve">, and </w:t>
       </w:r>
       <w:proofErr w:type="spellStart"/>
       <w:r>
@@ -1671,78 +2202,7 @@
           <w:sz w:val="20"/>
           <w:szCs w:val="20"/>
         </w:rPr>
-        <w:t>SKLearn</w:t>
-      </w:r>
-      <w:proofErr w:type="spellEnd"/>
-      <w:r>
-        <w:rPr>
-          <w:rFonts w:ascii="Times New Roman" w:hAnsi="Times New Roman" w:cs="Times New Roman"/>
-          <w:sz w:val="20"/>
-          <w:szCs w:val="20"/>
-        </w:rPr>
-        <w:t xml:space="preserve">, </w:t>
-      </w:r>
-      <w:proofErr w:type="spellStart"/>
-      <w:r>
-        <w:rPr>
-          <w:rFonts w:ascii="Times New Roman" w:hAnsi="Times New Roman" w:cs="Times New Roman"/>
-          <w:b/>
-          <w:sz w:val="20"/>
-          <w:szCs w:val="20"/>
-        </w:rPr>
-        <w:t>TensorFlow</w:t>
-      </w:r>
-      <w:proofErr w:type="spellEnd"/>
-      <w:r>
-        <w:rPr>
-          <w:rFonts w:ascii="Times New Roman" w:hAnsi="Times New Roman" w:cs="Times New Roman"/>
-          <w:sz w:val="20"/>
-          <w:szCs w:val="20"/>
-        </w:rPr>
-        <w:t xml:space="preserve">, </w:t>
-      </w:r>
-      <w:r>
-        <w:rPr>
-          <w:rFonts w:ascii="Times New Roman" w:hAnsi="Times New Roman" w:cs="Times New Roman"/>
-          <w:sz w:val="20"/>
-          <w:szCs w:val="20"/>
-        </w:rPr>
-        <w:t xml:space="preserve">NoSQL, </w:t>
-      </w:r>
-      <w:proofErr w:type="spellStart"/>
-      <w:r>
-        <w:rPr>
-          <w:rFonts w:ascii="Times New Roman" w:hAnsi="Times New Roman" w:cs="Times New Roman"/>
-          <w:sz w:val="20"/>
-          <w:szCs w:val="20"/>
-        </w:rPr>
-        <w:t>MongoD</w:t>
-      </w:r>
-      <w:proofErr w:type="spellEnd"/>
-      <w:r>
-        <w:rPr>
-          <w:rFonts w:ascii="Times New Roman" w:hAnsi="Times New Roman" w:cs="Times New Roman"/>
-          <w:sz w:val="20"/>
-          <w:szCs w:val="20"/>
-        </w:rPr>
-        <w:t xml:space="preserve">, </w:t>
-      </w:r>
-      <w:proofErr w:type="spellStart"/>
-      <w:r>
-        <w:rPr>
-          <w:rFonts w:ascii="Times New Roman" w:hAnsi="Times New Roman" w:cs="Times New Roman"/>
-          <w:sz w:val="20"/>
-          <w:szCs w:val="20"/>
-        </w:rPr>
-        <w:t>CouchD</w:t>
-      </w:r>
-      <w:r>
-        <w:rPr>
-          <w:rFonts w:ascii="Times New Roman" w:hAnsi="Times New Roman" w:cs="Times New Roman"/>
-          <w:sz w:val="20"/>
-          <w:szCs w:val="20"/>
-        </w:rPr>
-        <w:t>B</w:t>
+        <w:t>GraphQL</w:t>
       </w:r>
       <w:proofErr w:type="spellEnd"/>
     </w:p>
@@ -1766,83 +2226,14 @@
           <w:sz w:val="20"/>
           <w:szCs w:val="20"/>
         </w:rPr>
-        <w:t xml:space="preserve">Programming in </w:t>
-      </w:r>
-      <w:r>
-        <w:rPr>
-          <w:rFonts w:ascii="Times New Roman" w:hAnsi="Times New Roman" w:cs="Times New Roman"/>
-          <w:b/>
-          <w:sz w:val="20"/>
-          <w:szCs w:val="20"/>
-        </w:rPr>
-        <w:t>Python</w:t>
-      </w:r>
-      <w:r>
-        <w:rPr>
-          <w:rFonts w:ascii="Times New Roman" w:hAnsi="Times New Roman" w:cs="Times New Roman"/>
-          <w:sz w:val="20"/>
-          <w:szCs w:val="20"/>
-        </w:rPr>
-        <w:t xml:space="preserve">, </w:t>
-      </w:r>
-      <w:r>
-        <w:rPr>
-          <w:rFonts w:ascii="Times New Roman" w:hAnsi="Times New Roman" w:cs="Times New Roman"/>
-          <w:b/>
-          <w:sz w:val="20"/>
-          <w:szCs w:val="20"/>
-        </w:rPr>
-        <w:t>Java</w:t>
-      </w:r>
-      <w:r>
-        <w:rPr>
-          <w:rFonts w:ascii="Times New Roman" w:hAnsi="Times New Roman" w:cs="Times New Roman"/>
-          <w:sz w:val="20"/>
-          <w:szCs w:val="20"/>
-        </w:rPr>
-        <w:t xml:space="preserve">, </w:t>
-      </w:r>
-      <w:r>
-        <w:rPr>
-          <w:rFonts w:ascii="Times New Roman" w:hAnsi="Times New Roman" w:cs="Times New Roman"/>
-          <w:b/>
-          <w:sz w:val="20"/>
-          <w:szCs w:val="20"/>
-        </w:rPr>
-        <w:t>C++</w:t>
-      </w:r>
-      <w:r>
-        <w:rPr>
-          <w:rFonts w:ascii="Times New Roman" w:hAnsi="Times New Roman" w:cs="Times New Roman"/>
-          <w:sz w:val="20"/>
-          <w:szCs w:val="20"/>
-        </w:rPr>
-        <w:t xml:space="preserve">, JavaScript, C#, HTML/CSS, </w:t>
-      </w:r>
-      <w:proofErr w:type="spellStart"/>
-      <w:r>
-        <w:rPr>
-          <w:rFonts w:ascii="Times New Roman" w:hAnsi="Times New Roman" w:cs="Times New Roman"/>
-          <w:sz w:val="20"/>
-          <w:szCs w:val="20"/>
-        </w:rPr>
-        <w:t>Matlab</w:t>
-      </w:r>
-      <w:proofErr w:type="spellEnd"/>
-      <w:r>
-        <w:rPr>
-          <w:rFonts w:ascii="Times New Roman" w:hAnsi="Times New Roman" w:cs="Times New Roman"/>
-          <w:sz w:val="20"/>
-          <w:szCs w:val="20"/>
-        </w:rPr>
-        <w:t>, Android Platform</w:t>
+        <w:t>Certifications:</w:t>
       </w:r>
     </w:p>
     <w:p>
       <w:pPr>
         <w:pStyle w:val="ListParagraph"/>
         <w:numPr>
-          <w:ilvl w:val="0"/>
+          <w:ilvl w:val="1"/>
           <w:numId w:val="2"/>
         </w:numPr>
         <w:ind w:right="-720"/>
@@ -1852,64 +2243,42 @@
           <w:szCs w:val="20"/>
         </w:rPr>
       </w:pPr>
-      <w:r>
-        <w:rPr>
-          <w:rFonts w:ascii="Times New Roman" w:hAnsi="Times New Roman" w:cs="Times New Roman"/>
-          <w:sz w:val="20"/>
-          <w:szCs w:val="20"/>
-        </w:rPr>
-        <w:t xml:space="preserve">Course Experience in </w:t>
-      </w:r>
-      <w:r>
-        <w:rPr>
-          <w:rFonts w:ascii="Times New Roman" w:hAnsi="Times New Roman" w:cs="Times New Roman"/>
-          <w:b/>
-          <w:sz w:val="20"/>
-          <w:szCs w:val="20"/>
-        </w:rPr>
-        <w:t>Big Data Systems and Architecture</w:t>
-      </w:r>
-      <w:r>
-        <w:rPr>
-          <w:rFonts w:ascii="Times New Roman" w:hAnsi="Times New Roman" w:cs="Times New Roman"/>
-          <w:sz w:val="20"/>
-          <w:szCs w:val="20"/>
-        </w:rPr>
-        <w:t xml:space="preserve">, </w:t>
-      </w:r>
-      <w:r>
-        <w:rPr>
-          <w:rFonts w:ascii="Times New Roman" w:hAnsi="Times New Roman" w:cs="Times New Roman"/>
-          <w:b/>
-          <w:sz w:val="20"/>
-          <w:szCs w:val="20"/>
-        </w:rPr>
-        <w:t>Machine Learning</w:t>
-      </w:r>
-      <w:r>
-        <w:rPr>
-          <w:rFonts w:ascii="Times New Roman" w:hAnsi="Times New Roman" w:cs="Times New Roman"/>
-          <w:sz w:val="20"/>
-          <w:szCs w:val="20"/>
-        </w:rPr>
-        <w:t xml:space="preserve">, Machine Learning for Trading, </w:t>
-      </w:r>
-      <w:r>
-        <w:rPr>
-          <w:rFonts w:ascii="Times New Roman" w:hAnsi="Times New Roman" w:cs="Times New Roman"/>
-          <w:b/>
-          <w:sz w:val="20"/>
-          <w:szCs w:val="20"/>
-        </w:rPr>
-        <w:t>Computer Vision</w:t>
-      </w:r>
-      <w:r>
-        <w:rPr>
-          <w:rFonts w:ascii="Times New Roman" w:hAnsi="Times New Roman" w:cs="Times New Roman"/>
-          <w:sz w:val="20"/>
-          <w:szCs w:val="20"/>
-        </w:rPr>
-        <w:t>,</w:t>
+      <w:proofErr w:type="spellStart"/>
+      <w:r>
+        <w:rPr>
+          <w:rFonts w:ascii="Times New Roman" w:hAnsi="Times New Roman" w:cs="Times New Roman"/>
+          <w:b/>
+          <w:sz w:val="20"/>
+          <w:szCs w:val="20"/>
+        </w:rPr>
+        <w:t>Udacity</w:t>
+      </w:r>
+      <w:proofErr w:type="spellEnd"/>
+      <w:r>
+        <w:rPr>
+          <w:rFonts w:ascii="Times New Roman" w:hAnsi="Times New Roman" w:cs="Times New Roman"/>
+          <w:b/>
+          <w:sz w:val="20"/>
+          <w:szCs w:val="20"/>
+        </w:rPr>
+        <w:t xml:space="preserve"> Deep Reinforcement Learning </w:t>
+      </w:r>
+      <w:r>
+        <w:rPr>
+          <w:rFonts w:ascii="Times New Roman" w:hAnsi="Times New Roman" w:cs="Times New Roman"/>
+          <w:sz w:val="20"/>
+          <w:szCs w:val="20"/>
+        </w:rPr>
+        <w:t xml:space="preserve">and </w:t>
+      </w:r>
+      <w:r>
+        <w:rPr>
+          <w:rFonts w:ascii="Times New Roman" w:hAnsi="Times New Roman" w:cs="Times New Roman"/>
+          <w:b/>
+          <w:sz w:val="20"/>
+          <w:szCs w:val="20"/>
+        </w:rPr>
+        <w:t>Data Scientist</w:t>
       </w:r>
       <w:r>
         <w:rPr>
@@ -1922,49 +2291,49 @@
       <w:r>
         <w:rPr>
           <w:rFonts w:ascii="Times New Roman" w:hAnsi="Times New Roman" w:cs="Times New Roman"/>
-          <w:sz w:val="20"/>
-          <w:szCs w:val="20"/>
-        </w:rPr>
-        <w:t xml:space="preserve">Data and Visual Analytics. Currently taking </w:t>
-      </w:r>
-      <w:r>
-        <w:rPr>
-          <w:rFonts w:ascii="Times New Roman" w:hAnsi="Times New Roman" w:cs="Times New Roman"/>
-          <w:b/>
-          <w:sz w:val="20"/>
-          <w:szCs w:val="20"/>
-        </w:rPr>
-        <w:t>Big Data in HealthCare</w:t>
-      </w:r>
-      <w:r>
-        <w:rPr>
-          <w:rFonts w:ascii="Times New Roman" w:hAnsi="Times New Roman" w:cs="Times New Roman"/>
-          <w:sz w:val="20"/>
-          <w:szCs w:val="20"/>
-        </w:rPr>
-        <w:t xml:space="preserve"> and </w:t>
-      </w:r>
-      <w:r>
-        <w:rPr>
-          <w:rFonts w:ascii="Times New Roman" w:hAnsi="Times New Roman" w:cs="Times New Roman"/>
-          <w:b/>
-          <w:sz w:val="20"/>
-          <w:szCs w:val="20"/>
-        </w:rPr>
-        <w:t>Deep Learning</w:t>
-      </w:r>
-      <w:r>
-        <w:rPr>
-          <w:rFonts w:ascii="Times New Roman" w:hAnsi="Times New Roman" w:cs="Times New Roman"/>
-          <w:sz w:val="20"/>
-          <w:szCs w:val="20"/>
-        </w:rPr>
-        <w:t>, and Text Mining</w:t>
+          <w:b/>
+          <w:sz w:val="20"/>
+          <w:szCs w:val="20"/>
+        </w:rPr>
+        <w:t>Nanodegree</w:t>
+      </w:r>
+      <w:r>
+        <w:rPr>
+          <w:rFonts w:ascii="Times New Roman" w:hAnsi="Times New Roman" w:cs="Times New Roman"/>
+          <w:b/>
+          <w:sz w:val="20"/>
+          <w:szCs w:val="20"/>
+        </w:rPr>
+        <w:t>s</w:t>
       </w:r>
     </w:p>
     <w:p>
       <w:pPr>
         <w:pStyle w:val="ListParagraph"/>
+        <w:numPr>
+          <w:ilvl w:val="1"/>
+          <w:numId w:val="2"/>
+        </w:numPr>
+        <w:ind w:right="-720"/>
+        <w:rPr>
+          <w:rFonts w:ascii="Times New Roman" w:hAnsi="Times New Roman" w:cs="Times New Roman"/>
+          <w:sz w:val="20"/>
+          <w:szCs w:val="20"/>
+        </w:rPr>
+      </w:pPr>
+      <w:r>
+        <w:rPr>
+          <w:rFonts w:ascii="Times New Roman" w:hAnsi="Times New Roman" w:cs="Times New Roman"/>
+          <w:b/>
+          <w:sz w:val="20"/>
+          <w:szCs w:val="20"/>
+        </w:rPr>
+        <w:t>Coursera Deep Learning.ai Specialization</w:t>
+      </w:r>
+    </w:p>
+    <w:p>
+      <w:pPr>
+        <w:pStyle w:val="ListParagraph"/>
         <w:ind w:left="-630" w:right="-720"/>
         <w:rPr>
           <w:rFonts w:ascii="Times New Roman" w:hAnsi="Times New Roman" w:cs="Times New Roman"/>
@@ -1982,7 +2351,7 @@
           <w:szCs w:val="20"/>
           <w:u w:val="single"/>
         </w:rPr>
-        <w:t>Project Experience</w:t>
+        <w:t>Experience</w:t>
       </w:r>
       <w:r>
         <w:rPr>
@@ -2136,7 +2505,34 @@
           <w:sz w:val="20"/>
           <w:szCs w:val="20"/>
         </w:rPr>
-        <w:t>SafeDriving</w:t>
+        <w:t xml:space="preserve">Time Series Data Analytics </w:t>
+      </w:r>
+      <w:r>
+        <w:rPr>
+          <w:rFonts w:ascii="Times New Roman" w:hAnsi="Times New Roman" w:cs="Times New Roman"/>
+          <w:b/>
+          <w:sz w:val="20"/>
+          <w:szCs w:val="20"/>
+        </w:rPr>
+        <w:t xml:space="preserve">Platform </w:t>
+      </w:r>
+      <w:r>
+        <w:rPr>
+          <w:rFonts w:ascii="Times New Roman" w:hAnsi="Times New Roman" w:cs="Times New Roman"/>
+          <w:b/>
+          <w:sz w:val="20"/>
+          <w:szCs w:val="20"/>
+        </w:rPr>
+        <w:t>for Logging</w:t>
+      </w:r>
+      <w:r>
+        <w:rPr>
+          <w:rFonts w:ascii="Times New Roman" w:hAnsi="Times New Roman" w:cs="Times New Roman"/>
+          <w:b/>
+          <w:sz w:val="20"/>
+          <w:szCs w:val="20"/>
+        </w:rPr>
+        <w:t xml:space="preserve"> Data</w:t>
       </w:r>
       <w:r>
         <w:rPr>
@@ -2149,30 +2545,13 @@
       <w:r>
         <w:rPr>
           <w:rFonts w:ascii="Times New Roman" w:hAnsi="Times New Roman" w:cs="Times New Roman"/>
-          <w:b/>
-          <w:sz w:val="20"/>
-          <w:szCs w:val="20"/>
-        </w:rPr>
-        <w:t>Driver Detection and Recognition application for AirWatch Research</w:t>
-      </w:r>
-      <w:r>
-        <w:rPr>
-          <w:rFonts w:ascii="Times New Roman" w:hAnsi="Times New Roman" w:cs="Times New Roman"/>
-          <w:b/>
-          <w:sz w:val="20"/>
-          <w:szCs w:val="20"/>
-        </w:rPr>
-        <w:t xml:space="preserve"> </w:t>
-      </w:r>
-      <w:r>
-        <w:rPr>
-          <w:rFonts w:ascii="Times New Roman" w:hAnsi="Times New Roman" w:cs="Times New Roman"/>
           <w:i/>
           <w:sz w:val="20"/>
           <w:szCs w:val="20"/>
         </w:rPr>
-        <w:t>(Android,</w:t>
-      </w:r>
+        <w:t>(</w:t>
+      </w:r>
+      <w:proofErr w:type="spellStart"/>
       <w:r>
         <w:rPr>
           <w:rFonts w:ascii="Times New Roman" w:hAnsi="Times New Roman" w:cs="Times New Roman"/>
@@ -2180,8 +2559,9 @@
           <w:sz w:val="20"/>
           <w:szCs w:val="20"/>
         </w:rPr>
-        <w:t xml:space="preserve"> Java, Python</w:t>
-      </w:r>
+        <w:t>Tensorflow</w:t>
+      </w:r>
+      <w:proofErr w:type="spellEnd"/>
       <w:r>
         <w:rPr>
           <w:rFonts w:ascii="Times New Roman" w:hAnsi="Times New Roman" w:cs="Times New Roman"/>
@@ -2189,8 +2569,9 @@
           <w:sz w:val="20"/>
           <w:szCs w:val="20"/>
         </w:rPr>
-        <w:t>, ML</w:t>
-      </w:r>
+        <w:t xml:space="preserve">, Pandas, Python-Flask, </w:t>
+      </w:r>
+      <w:proofErr w:type="spellStart"/>
       <w:r>
         <w:rPr>
           <w:rFonts w:ascii="Times New Roman" w:hAnsi="Times New Roman" w:cs="Times New Roman"/>
@@ -2198,16 +2579,17 @@
           <w:sz w:val="20"/>
           <w:szCs w:val="20"/>
         </w:rPr>
+        <w:t>Redis</w:t>
+      </w:r>
+      <w:proofErr w:type="spellEnd"/>
+      <w:r>
+        <w:rPr>
+          <w:rFonts w:ascii="Times New Roman" w:hAnsi="Times New Roman" w:cs="Times New Roman"/>
+          <w:i/>
+          <w:sz w:val="20"/>
+          <w:szCs w:val="20"/>
+        </w:rPr>
         <w:t>)</w:t>
-      </w:r>
-      <w:r>
-        <w:rPr>
-          <w:rFonts w:ascii="Times New Roman" w:hAnsi="Times New Roman" w:cs="Times New Roman"/>
-          <w:i/>
-          <w:sz w:val="20"/>
-          <w:szCs w:val="20"/>
-        </w:rPr>
-        <w:t xml:space="preserve"> </w:t>
       </w:r>
     </w:p>
     <w:p>
@@ -2230,7 +2612,102 @@
           <w:sz w:val="20"/>
           <w:szCs w:val="20"/>
         </w:rPr>
-        <w:t xml:space="preserve">Researched and implemented an application for detecting and recognizing vehicle drivers while they are using mobile devices. The application used Machine Learning to train on device sensor and GPS information, in order to build a model that can distinguish between drivers and passengers. </w:t>
+        <w:t xml:space="preserve">Trained Time Series models to learn </w:t>
+      </w:r>
+      <w:r>
+        <w:rPr>
+          <w:rFonts w:ascii="Times New Roman" w:hAnsi="Times New Roman" w:cs="Times New Roman"/>
+          <w:sz w:val="20"/>
+          <w:szCs w:val="20"/>
+        </w:rPr>
+        <w:t xml:space="preserve">behavioral </w:t>
+      </w:r>
+      <w:r>
+        <w:rPr>
+          <w:rFonts w:ascii="Times New Roman" w:hAnsi="Times New Roman" w:cs="Times New Roman"/>
+          <w:sz w:val="20"/>
+          <w:szCs w:val="20"/>
+        </w:rPr>
+        <w:t>patterns in streaming logs</w:t>
+      </w:r>
+      <w:r>
+        <w:rPr>
+          <w:rFonts w:ascii="Times New Roman" w:hAnsi="Times New Roman" w:cs="Times New Roman"/>
+          <w:sz w:val="20"/>
+          <w:szCs w:val="20"/>
+        </w:rPr>
+        <w:t xml:space="preserve"> for devices. Multiple models were trained, from using continuous online data to retrain, and static models to learn from bulk data. Models were deployed on a Flask Server with a REST API to allow for retraining and with a micro-service based architecture on AWS.</w:t>
+      </w:r>
+    </w:p>
+    <w:p>
+      <w:pPr>
+        <w:pStyle w:val="ListParagraph"/>
+        <w:numPr>
+          <w:ilvl w:val="0"/>
+          <w:numId w:val="4"/>
+        </w:numPr>
+        <w:ind w:right="-720" w:hanging="404"/>
+        <w:rPr>
+          <w:rFonts w:ascii="Times New Roman" w:hAnsi="Times New Roman" w:cs="Times New Roman"/>
+          <w:b/>
+          <w:sz w:val="20"/>
+          <w:szCs w:val="20"/>
+        </w:rPr>
+      </w:pPr>
+      <w:r>
+        <w:rPr>
+          <w:rFonts w:ascii="Times New Roman" w:hAnsi="Times New Roman" w:cs="Times New Roman"/>
+          <w:b/>
+          <w:sz w:val="20"/>
+          <w:szCs w:val="20"/>
+        </w:rPr>
+        <w:t>Workspace One Intelligent Hub Chatbot Experience</w:t>
+      </w:r>
+      <w:r>
+        <w:rPr>
+          <w:rFonts w:ascii="Times New Roman" w:hAnsi="Times New Roman" w:cs="Times New Roman"/>
+          <w:sz w:val="20"/>
+          <w:szCs w:val="20"/>
+        </w:rPr>
+        <w:t xml:space="preserve"> </w:t>
+      </w:r>
+      <w:r>
+        <w:rPr>
+          <w:rFonts w:ascii="Times New Roman" w:hAnsi="Times New Roman" w:cs="Times New Roman"/>
+          <w:i/>
+          <w:sz w:val="20"/>
+          <w:szCs w:val="20"/>
+        </w:rPr>
+        <w:t>(</w:t>
+      </w:r>
+      <w:r>
+        <w:rPr>
+          <w:rFonts w:ascii="Times New Roman" w:hAnsi="Times New Roman" w:cs="Times New Roman"/>
+          <w:i/>
+          <w:sz w:val="20"/>
+          <w:szCs w:val="20"/>
+        </w:rPr>
+        <w:t xml:space="preserve">Java-Spring, IBM Watson </w:t>
+      </w:r>
+      <w:proofErr w:type="spellStart"/>
+      <w:r>
+        <w:rPr>
+          <w:rFonts w:ascii="Times New Roman" w:hAnsi="Times New Roman" w:cs="Times New Roman"/>
+          <w:i/>
+          <w:sz w:val="20"/>
+          <w:szCs w:val="20"/>
+        </w:rPr>
+        <w:t>DialogFlow</w:t>
+      </w:r>
+      <w:proofErr w:type="spellEnd"/>
+      <w:r>
+        <w:rPr>
+          <w:rFonts w:ascii="Times New Roman" w:hAnsi="Times New Roman" w:cs="Times New Roman"/>
+          <w:i/>
+          <w:sz w:val="20"/>
+          <w:szCs w:val="20"/>
+        </w:rPr>
+        <w:t>)</w:t>
       </w:r>
     </w:p>
     <w:p>
@@ -2253,6 +2730,214 @@
           <w:sz w:val="20"/>
           <w:szCs w:val="20"/>
         </w:rPr>
+        <w:t>Work</w:t>
+      </w:r>
+      <w:r>
+        <w:rPr>
+          <w:rFonts w:ascii="Times New Roman" w:hAnsi="Times New Roman" w:cs="Times New Roman"/>
+          <w:sz w:val="20"/>
+          <w:szCs w:val="20"/>
+        </w:rPr>
+        <w:t>ed</w:t>
+      </w:r>
+      <w:r>
+        <w:rPr>
+          <w:rFonts w:ascii="Times New Roman" w:hAnsi="Times New Roman" w:cs="Times New Roman"/>
+          <w:sz w:val="20"/>
+          <w:szCs w:val="20"/>
+        </w:rPr>
+        <w:t xml:space="preserve"> on the WS1 Chatbot for Intelligent Hub, building data connectors for content-providers, and handlers for dialogue using IBM Watson services. Helped design the architecture for the Chatbot, which is now available as a product offering from VMWare.</w:t>
+      </w:r>
+    </w:p>
+    <w:p>
+      <w:pPr>
+        <w:pStyle w:val="ListParagraph"/>
+        <w:numPr>
+          <w:ilvl w:val="1"/>
+          <w:numId w:val="4"/>
+        </w:numPr>
+        <w:ind w:right="-720"/>
+        <w:rPr>
+          <w:rFonts w:ascii="Times New Roman" w:hAnsi="Times New Roman" w:cs="Times New Roman"/>
+          <w:sz w:val="20"/>
+          <w:szCs w:val="20"/>
+        </w:rPr>
+      </w:pPr>
+      <w:r>
+        <w:rPr>
+          <w:rFonts w:ascii="Times New Roman" w:hAnsi="Times New Roman" w:cs="Times New Roman"/>
+          <w:sz w:val="20"/>
+          <w:szCs w:val="20"/>
+        </w:rPr>
+        <w:t>Other Natural Language work has included training models for Intent and Entity classifications, NLU on Customer Feedback data, and device-based NLP M</w:t>
+      </w:r>
+      <w:r>
+        <w:rPr>
+          <w:rFonts w:ascii="Times New Roman" w:hAnsi="Times New Roman" w:cs="Times New Roman"/>
+          <w:sz w:val="20"/>
+          <w:szCs w:val="20"/>
+        </w:rPr>
+        <w:t xml:space="preserve">odels on iOS 13 with </w:t>
+      </w:r>
+      <w:proofErr w:type="spellStart"/>
+      <w:r>
+        <w:rPr>
+          <w:rFonts w:ascii="Times New Roman" w:hAnsi="Times New Roman" w:cs="Times New Roman"/>
+          <w:sz w:val="20"/>
+          <w:szCs w:val="20"/>
+        </w:rPr>
+        <w:t>CoreML</w:t>
+      </w:r>
+      <w:proofErr w:type="spellEnd"/>
+      <w:r>
+        <w:rPr>
+          <w:rFonts w:ascii="Times New Roman" w:hAnsi="Times New Roman" w:cs="Times New Roman"/>
+          <w:sz w:val="20"/>
+          <w:szCs w:val="20"/>
+        </w:rPr>
+        <w:t>.</w:t>
+      </w:r>
+    </w:p>
+    <w:p>
+      <w:pPr>
+        <w:pStyle w:val="ListParagraph"/>
+        <w:numPr>
+          <w:ilvl w:val="0"/>
+          <w:numId w:val="4"/>
+        </w:numPr>
+        <w:ind w:right="-720" w:hanging="404"/>
+        <w:rPr>
+          <w:rFonts w:ascii="Times New Roman" w:hAnsi="Times New Roman" w:cs="Times New Roman"/>
+          <w:sz w:val="20"/>
+          <w:szCs w:val="20"/>
+        </w:rPr>
+      </w:pPr>
+      <w:proofErr w:type="spellStart"/>
+      <w:r>
+        <w:rPr>
+          <w:rFonts w:ascii="Times New Roman" w:hAnsi="Times New Roman" w:cs="Times New Roman"/>
+          <w:b/>
+          <w:sz w:val="20"/>
+          <w:szCs w:val="20"/>
+        </w:rPr>
+        <w:t>SafeDriving</w:t>
+      </w:r>
+      <w:proofErr w:type="spellEnd"/>
+      <w:r>
+        <w:rPr>
+          <w:rFonts w:ascii="Times New Roman" w:hAnsi="Times New Roman" w:cs="Times New Roman"/>
+          <w:sz w:val="20"/>
+          <w:szCs w:val="20"/>
+        </w:rPr>
+        <w:t xml:space="preserve"> </w:t>
+      </w:r>
+      <w:r>
+        <w:rPr>
+          <w:rFonts w:ascii="Times New Roman" w:hAnsi="Times New Roman" w:cs="Times New Roman"/>
+          <w:b/>
+          <w:sz w:val="20"/>
+          <w:szCs w:val="20"/>
+        </w:rPr>
+        <w:t>Driver Detection and Recognition application for AirWatch Research</w:t>
+      </w:r>
+      <w:r>
+        <w:rPr>
+          <w:rFonts w:ascii="Times New Roman" w:hAnsi="Times New Roman" w:cs="Times New Roman"/>
+          <w:b/>
+          <w:sz w:val="20"/>
+          <w:szCs w:val="20"/>
+        </w:rPr>
+        <w:t xml:space="preserve"> </w:t>
+      </w:r>
+      <w:r>
+        <w:rPr>
+          <w:rFonts w:ascii="Times New Roman" w:hAnsi="Times New Roman" w:cs="Times New Roman"/>
+          <w:i/>
+          <w:sz w:val="20"/>
+          <w:szCs w:val="20"/>
+        </w:rPr>
+        <w:t>(Android,</w:t>
+      </w:r>
+      <w:r>
+        <w:rPr>
+          <w:rFonts w:ascii="Times New Roman" w:hAnsi="Times New Roman" w:cs="Times New Roman"/>
+          <w:i/>
+          <w:sz w:val="20"/>
+          <w:szCs w:val="20"/>
+        </w:rPr>
+        <w:t xml:space="preserve"> Java, Python</w:t>
+      </w:r>
+      <w:r>
+        <w:rPr>
+          <w:rFonts w:ascii="Times New Roman" w:hAnsi="Times New Roman" w:cs="Times New Roman"/>
+          <w:i/>
+          <w:sz w:val="20"/>
+          <w:szCs w:val="20"/>
+        </w:rPr>
+        <w:t>, ML</w:t>
+      </w:r>
+      <w:r>
+        <w:rPr>
+          <w:rFonts w:ascii="Times New Roman" w:hAnsi="Times New Roman" w:cs="Times New Roman"/>
+          <w:i/>
+          <w:sz w:val="20"/>
+          <w:szCs w:val="20"/>
+        </w:rPr>
+        <w:t>)</w:t>
+      </w:r>
+      <w:r>
+        <w:rPr>
+          <w:rFonts w:ascii="Times New Roman" w:hAnsi="Times New Roman" w:cs="Times New Roman"/>
+          <w:i/>
+          <w:sz w:val="20"/>
+          <w:szCs w:val="20"/>
+        </w:rPr>
+        <w:t xml:space="preserve"> </w:t>
+      </w:r>
+    </w:p>
+    <w:p>
+      <w:pPr>
+        <w:pStyle w:val="ListParagraph"/>
+        <w:numPr>
+          <w:ilvl w:val="1"/>
+          <w:numId w:val="4"/>
+        </w:numPr>
+        <w:ind w:right="-720"/>
+        <w:rPr>
+          <w:rFonts w:ascii="Times New Roman" w:hAnsi="Times New Roman" w:cs="Times New Roman"/>
+          <w:sz w:val="20"/>
+          <w:szCs w:val="20"/>
+        </w:rPr>
+      </w:pPr>
+      <w:r>
+        <w:rPr>
+          <w:rFonts w:ascii="Times New Roman" w:hAnsi="Times New Roman" w:cs="Times New Roman"/>
+          <w:sz w:val="20"/>
+          <w:szCs w:val="20"/>
+        </w:rPr>
+        <w:t xml:space="preserve">Researched and implemented an application for detecting and recognizing vehicle drivers while they are using mobile devices. The application used Machine Learning to train on device sensor and GPS information, in order to build a model that can distinguish between drivers and passengers. </w:t>
+      </w:r>
+    </w:p>
+    <w:p>
+      <w:pPr>
+        <w:pStyle w:val="ListParagraph"/>
+        <w:numPr>
+          <w:ilvl w:val="1"/>
+          <w:numId w:val="4"/>
+        </w:numPr>
+        <w:ind w:right="-720"/>
+        <w:rPr>
+          <w:rFonts w:ascii="Times New Roman" w:hAnsi="Times New Roman" w:cs="Times New Roman"/>
+          <w:sz w:val="20"/>
+          <w:szCs w:val="20"/>
+        </w:rPr>
+      </w:pPr>
+      <w:r>
+        <w:rPr>
+          <w:rFonts w:ascii="Times New Roman" w:hAnsi="Times New Roman" w:cs="Times New Roman"/>
+          <w:sz w:val="20"/>
+          <w:szCs w:val="20"/>
+        </w:rPr>
         <w:t>The ap</w:t>
       </w:r>
       <w:r>
@@ -2287,6 +2972,19 @@
         </w:rPr>
         <w:t>. The application was able to achieve higher than 95% accuracy in distinguishing drivers from passengers.</w:t>
       </w:r>
+      <w:bookmarkStart w:id="2" w:name="_GoBack"/>
+      <w:bookmarkEnd w:id="2"/>
+    </w:p>
+    <w:p>
+      <w:pPr>
+        <w:pStyle w:val="ListParagraph"/>
+        <w:ind w:left="540" w:right="-720"/>
+        <w:rPr>
+          <w:rFonts w:ascii="Times New Roman" w:hAnsi="Times New Roman" w:cs="Times New Roman"/>
+          <w:sz w:val="20"/>
+          <w:szCs w:val="20"/>
+        </w:rPr>
+      </w:pPr>
     </w:p>
     <w:p>
       <w:pPr>
@@ -2310,6 +3008,7 @@
           <w:sz w:val="20"/>
           <w:szCs w:val="20"/>
         </w:rPr>
+        <w:lastRenderedPageBreak/>
         <w:t xml:space="preserve">Using Deep </w:t>
       </w:r>
       <w:r>
@@ -2857,15 +3556,7 @@
           <w:sz w:val="20"/>
           <w:szCs w:val="20"/>
         </w:rPr>
-        <w:t>Developed the Social Hub, an in-game section for enabling user-communication, as part of a team for Zynga Poker. Developed important services and features for the app, including work on the Back</w:t>
-      </w:r>
-      <w:r>
-        <w:rPr>
-          <w:rFonts w:ascii="Times New Roman" w:hAnsi="Times New Roman" w:cs="Times New Roman"/>
-          <w:sz w:val="20"/>
-          <w:szCs w:val="20"/>
-        </w:rPr>
-        <w:t>end API and Front-end Interface.</w:t>
+        <w:t>Developed the Social Hub, an in-game section for enabling user-communication, as part of a team for Zynga Poker. Developed important services and features for the app, including work on the Backend API and Front-end Interface.</w:t>
       </w:r>
     </w:p>
     <w:p>
@@ -3123,7 +3814,6 @@
                         </w:p>
                         <w:p>
                           <w:pPr>
-                            <w:pStyle w:val="Header"/>
                             <w:ind w:left="90"/>
                             <w:rPr>
                               <w:rFonts w:ascii="Times New Roman" w:hAnsi="Times New Roman" w:cs="Times New Roman"/>
@@ -3137,16 +3827,7 @@
                               <w:sz w:val="22"/>
                               <w:szCs w:val="22"/>
                             </w:rPr>
-                            <w:t>3900 RiverLook Parkway, Unit 104</w:t>
-                          </w:r>
-                          <w:r>
-                            <w:rPr>
-                              <w:rFonts w:ascii="Times New Roman" w:hAnsi="Times New Roman" w:cs="Times New Roman"/>
-                              <w:sz w:val="22"/>
-                              <w:szCs w:val="22"/>
-                            </w:rPr>
-                            <w:tab/>
-                            <w:t xml:space="preserve"> </w:t>
+                            <w:t>4292 Perimeter Park E,</w:t>
                           </w:r>
                         </w:p>
                         <w:p>
@@ -3164,7 +3845,7 @@
                               <w:sz w:val="22"/>
                               <w:szCs w:val="22"/>
                             </w:rPr>
-                            <w:t>Marietta, GA, 30067</w:t>
+                            <w:t>Chamblee, GA, 30341</w:t>
                           </w:r>
                         </w:p>
                         <w:p>
@@ -3184,7 +3865,7 @@
                               <w:sz w:val="22"/>
                               <w:szCs w:val="22"/>
                             </w:rPr>
-                            <w:t>Green Card Holder</w:t>
+                            <w:t>Work Authorization: US Citizen</w:t>
                           </w:r>
                         </w:p>
                         <w:p>
@@ -3259,7 +3940,6 @@
                   </w:p>
                   <w:p>
                     <w:pPr>
-                      <w:pStyle w:val="Header"/>
                       <w:ind w:left="90"/>
                       <w:rPr>
                         <w:rFonts w:ascii="Times New Roman" w:hAnsi="Times New Roman" w:cs="Times New Roman"/>
@@ -3273,16 +3953,7 @@
                         <w:sz w:val="22"/>
                         <w:szCs w:val="22"/>
                       </w:rPr>
-                      <w:t>3900 RiverLook Parkway, Unit 104</w:t>
-                    </w:r>
-                    <w:r>
-                      <w:rPr>
-                        <w:rFonts w:ascii="Times New Roman" w:hAnsi="Times New Roman" w:cs="Times New Roman"/>
-                        <w:sz w:val="22"/>
-                        <w:szCs w:val="22"/>
-                      </w:rPr>
-                      <w:tab/>
-                      <w:t xml:space="preserve"> </w:t>
+                      <w:t>4292 Perimeter Park E,</w:t>
                     </w:r>
                   </w:p>
                   <w:p>
@@ -3300,7 +3971,7 @@
                         <w:sz w:val="22"/>
                         <w:szCs w:val="22"/>
                       </w:rPr>
-                      <w:t>Marietta, GA, 30067</w:t>
+                      <w:t>Chamblee, GA, 30341</w:t>
                     </w:r>
                   </w:p>
                   <w:p>
@@ -3320,7 +3991,7 @@
                         <w:sz w:val="22"/>
                         <w:szCs w:val="22"/>
                       </w:rPr>
-                      <w:t>Green Card Holder</w:t>
+                      <w:t>Work Authorization: US Citizen</w:t>
                     </w:r>
                   </w:p>
                   <w:p>
@@ -3441,17 +4112,9 @@
                                 <w:sz w:val="22"/>
                                 <w:szCs w:val="22"/>
                               </w:rPr>
-                              <w:t>rchawla@gatech.edu</w:t>
+                              <w:t>ravishchawla@gmail.com</w:t>
                             </w:r>
                           </w:hyperlink>
-                          <w:r>
-                            <w:rPr>
-                              <w:rFonts w:ascii="Times New Roman" w:hAnsi="Times New Roman" w:cs="Times New Roman"/>
-                              <w:sz w:val="22"/>
-                              <w:szCs w:val="22"/>
-                            </w:rPr>
-                            <w:t xml:space="preserve"> </w:t>
-                          </w:r>
                         </w:p>
                         <w:p>
                           <w:pPr>
@@ -3467,7 +4130,15 @@
                               <w:sz w:val="22"/>
                               <w:szCs w:val="22"/>
                             </w:rPr>
-                            <w:t xml:space="preserve">Portfolio: </w:t>
+                            <w:t>Tech Blog</w:t>
+                          </w:r>
+                          <w:r>
+                            <w:rPr>
+                              <w:rFonts w:ascii="Times New Roman" w:hAnsi="Times New Roman" w:cs="Times New Roman"/>
+                              <w:sz w:val="22"/>
+                              <w:szCs w:val="22"/>
+                            </w:rPr>
+                            <w:t xml:space="preserve">: </w:t>
                           </w:r>
                           <w:hyperlink r:id="rId2" w:history="1">
                             <w:r>
@@ -3477,17 +4148,9 @@
                                 <w:sz w:val="22"/>
                                 <w:szCs w:val="22"/>
                               </w:rPr>
-                              <w:t>www.ravishchawla.com</w:t>
+                              <w:t>http://medium.com/ml2vec</w:t>
                             </w:r>
                           </w:hyperlink>
-                          <w:r>
-                            <w:rPr>
-                              <w:rFonts w:ascii="Times New Roman" w:hAnsi="Times New Roman" w:cs="Times New Roman"/>
-                              <w:sz w:val="22"/>
-                              <w:szCs w:val="22"/>
-                            </w:rPr>
-                            <w:t xml:space="preserve"> </w:t>
-                          </w:r>
                         </w:p>
                         <w:p>
                           <w:pPr>
@@ -3588,17 +4251,9 @@
                           <w:sz w:val="22"/>
                           <w:szCs w:val="22"/>
                         </w:rPr>
-                        <w:t>rchawla@gatech.edu</w:t>
+                        <w:t>ravishchawla@gmail.com</w:t>
                       </w:r>
                     </w:hyperlink>
-                    <w:r>
-                      <w:rPr>
-                        <w:rFonts w:ascii="Times New Roman" w:hAnsi="Times New Roman" w:cs="Times New Roman"/>
-                        <w:sz w:val="22"/>
-                        <w:szCs w:val="22"/>
-                      </w:rPr>
-                      <w:t xml:space="preserve"> </w:t>
-                    </w:r>
                   </w:p>
                   <w:p>
                     <w:pPr>
@@ -3614,7 +4269,15 @@
                         <w:sz w:val="22"/>
                         <w:szCs w:val="22"/>
                       </w:rPr>
-                      <w:t xml:space="preserve">Portfolio: </w:t>
+                      <w:t>Tech Blog</w:t>
+                    </w:r>
+                    <w:r>
+                      <w:rPr>
+                        <w:rFonts w:ascii="Times New Roman" w:hAnsi="Times New Roman" w:cs="Times New Roman"/>
+                        <w:sz w:val="22"/>
+                        <w:szCs w:val="22"/>
+                      </w:rPr>
+                      <w:t xml:space="preserve">: </w:t>
                     </w:r>
                     <w:hyperlink r:id="rId5" w:history="1">
                       <w:r>
@@ -3624,17 +4287,9 @@
                           <w:sz w:val="22"/>
                           <w:szCs w:val="22"/>
                         </w:rPr>
-                        <w:t>www.ravishchawla.com</w:t>
+                        <w:t>http://medium.com/ml2vec</w:t>
                       </w:r>
                     </w:hyperlink>
-                    <w:r>
-                      <w:rPr>
-                        <w:rFonts w:ascii="Times New Roman" w:hAnsi="Times New Roman" w:cs="Times New Roman"/>
-                        <w:sz w:val="22"/>
-                        <w:szCs w:val="22"/>
-                      </w:rPr>
-                      <w:t xml:space="preserve"> </w:t>
-                    </w:r>
                   </w:p>
                   <w:p>
                     <w:pPr>
@@ -3960,7 +4615,7 @@
   <w:abstractNum w:abstractNumId="2">
     <w:nsid w:val="31D33BA7"/>
     <w:multiLevelType w:val="hybridMultilevel"/>
-    <w:tmpl w:val="8EAE4230"/>
+    <w:tmpl w:val="3B0EDF34"/>
     <w:lvl w:ilvl="0" w:tplc="04090001">
       <w:start w:val="1"/>
       <w:numFmt w:val="bullet"/>
@@ -4093,6 +4748,119 @@
       <w:lvlJc w:val="left"/>
       <w:pPr>
         <w:ind w:left="450" w:hanging="360"/>
+      </w:pPr>
+      <w:rPr>
+        <w:rFonts w:ascii="Courier New" w:hAnsi="Courier New" w:cs="Courier New" w:hint="default"/>
+      </w:rPr>
+    </w:lvl>
+    <w:lvl w:ilvl="2" w:tplc="04090005" w:tentative="1">
+      <w:start w:val="1"/>
+      <w:numFmt w:val="bullet"/>
+      <w:lvlText w:val=""/>
+      <w:lvlJc w:val="left"/>
+      <w:pPr>
+        <w:ind w:left="1530" w:hanging="360"/>
+      </w:pPr>
+      <w:rPr>
+        <w:rFonts w:ascii="Wingdings" w:hAnsi="Wingdings" w:hint="default"/>
+      </w:rPr>
+    </w:lvl>
+    <w:lvl w:ilvl="3" w:tplc="04090001" w:tentative="1">
+      <w:start w:val="1"/>
+      <w:numFmt w:val="bullet"/>
+      <w:lvlText w:val=""/>
+      <w:lvlJc w:val="left"/>
+      <w:pPr>
+        <w:ind w:left="2250" w:hanging="360"/>
+      </w:pPr>
+      <w:rPr>
+        <w:rFonts w:ascii="Symbol" w:hAnsi="Symbol" w:hint="default"/>
+      </w:rPr>
+    </w:lvl>
+    <w:lvl w:ilvl="4" w:tplc="04090003" w:tentative="1">
+      <w:start w:val="1"/>
+      <w:numFmt w:val="bullet"/>
+      <w:lvlText w:val="o"/>
+      <w:lvlJc w:val="left"/>
+      <w:pPr>
+        <w:ind w:left="2970" w:hanging="360"/>
+      </w:pPr>
+      <w:rPr>
+        <w:rFonts w:ascii="Courier New" w:hAnsi="Courier New" w:cs="Courier New" w:hint="default"/>
+      </w:rPr>
+    </w:lvl>
+    <w:lvl w:ilvl="5" w:tplc="04090005" w:tentative="1">
+      <w:start w:val="1"/>
+      <w:numFmt w:val="bullet"/>
+      <w:lvlText w:val=""/>
+      <w:lvlJc w:val="left"/>
+      <w:pPr>
+        <w:ind w:left="3690" w:hanging="360"/>
+      </w:pPr>
+      <w:rPr>
+        <w:rFonts w:ascii="Wingdings" w:hAnsi="Wingdings" w:hint="default"/>
+      </w:rPr>
+    </w:lvl>
+    <w:lvl w:ilvl="6" w:tplc="04090001" w:tentative="1">
+      <w:start w:val="1"/>
+      <w:numFmt w:val="bullet"/>
+      <w:lvlText w:val=""/>
+      <w:lvlJc w:val="left"/>
+      <w:pPr>
+        <w:ind w:left="4410" w:hanging="360"/>
+      </w:pPr>
+      <w:rPr>
+        <w:rFonts w:ascii="Symbol" w:hAnsi="Symbol" w:hint="default"/>
+      </w:rPr>
+    </w:lvl>
+    <w:lvl w:ilvl="7" w:tplc="04090003" w:tentative="1">
+      <w:start w:val="1"/>
+      <w:numFmt w:val="bullet"/>
+      <w:lvlText w:val="o"/>
+      <w:lvlJc w:val="left"/>
+      <w:pPr>
+        <w:ind w:left="5130" w:hanging="360"/>
+      </w:pPr>
+      <w:rPr>
+        <w:rFonts w:ascii="Courier New" w:hAnsi="Courier New" w:cs="Courier New" w:hint="default"/>
+      </w:rPr>
+    </w:lvl>
+    <w:lvl w:ilvl="8" w:tplc="04090005" w:tentative="1">
+      <w:start w:val="1"/>
+      <w:numFmt w:val="bullet"/>
+      <w:lvlText w:val=""/>
+      <w:lvlJc w:val="left"/>
+      <w:pPr>
+        <w:ind w:left="5850" w:hanging="360"/>
+      </w:pPr>
+      <w:rPr>
+        <w:rFonts w:ascii="Wingdings" w:hAnsi="Wingdings" w:hint="default"/>
+      </w:rPr>
+    </w:lvl>
+  </w:abstractNum>
+  <w:abstractNum w:abstractNumId="4">
+    <w:nsid w:val="50EA681A"/>
+    <w:multiLevelType w:val="hybridMultilevel"/>
+    <w:tmpl w:val="F340654E"/>
+    <w:lvl w:ilvl="0" w:tplc="04090001">
+      <w:start w:val="1"/>
+      <w:numFmt w:val="bullet"/>
+      <w:lvlText w:val=""/>
+      <w:lvlJc w:val="left"/>
+      <w:pPr>
+        <w:ind w:left="90" w:hanging="360"/>
+      </w:pPr>
+      <w:rPr>
+        <w:rFonts w:ascii="Symbol" w:hAnsi="Symbol" w:hint="default"/>
+      </w:rPr>
+    </w:lvl>
+    <w:lvl w:ilvl="1" w:tplc="04090003" w:tentative="1">
+      <w:start w:val="1"/>
+      <w:numFmt w:val="bullet"/>
+      <w:lvlText w:val="o"/>
+      <w:lvlJc w:val="left"/>
+      <w:pPr>
+        <w:ind w:left="810" w:hanging="360"/>
       </w:pPr>
       <w:rPr>
         <w:rFonts w:ascii="Courier New" w:hAnsi="Courier New" w:cs="Courier New" w:hint="default"/>
@@ -4194,6 +4962,9 @@
   </w:num>
   <w:num w:numId="4">
     <w:abstractNumId w:val="2"/>
+  </w:num>
+  <w:num w:numId="5">
+    <w:abstractNumId w:val="4"/>
   </w:num>
 </w:numbering>
 </file>

</xml_diff>

<commit_message>
added spacing to the resume
</commit_message>
<xml_diff>
--- a/Ravish_Chawla_resume.docx
+++ b/Ravish_Chawla_resume.docx
@@ -113,7 +113,23 @@
                 <w:b/>
                 <w:i/>
               </w:rPr>
-              <w:t xml:space="preserve"> Science in Computer Science and Specialization in Machine Learning : GPA 3.87 / 4.0</w:t>
+              <w:t xml:space="preserve"> Science in Computer Science and Specialization in Machine </w:t>
+            </w:r>
+            <w:proofErr w:type="gramStart"/>
+            <w:r>
+              <w:rPr>
+                <w:b/>
+                <w:i/>
+              </w:rPr>
+              <w:t>Learning :</w:t>
+            </w:r>
+            <w:proofErr w:type="gramEnd"/>
+            <w:r>
+              <w:rPr>
+                <w:b/>
+                <w:i/>
+              </w:rPr>
+              <w:t xml:space="preserve"> GPA 3.87 / 4.0</w:t>
             </w:r>
             <w:r>
               <w:rPr>
@@ -331,14 +347,30 @@
                 <w:b/>
                 <w:i/>
               </w:rPr>
-              <w:t xml:space="preserve"> Computer Science</w:t>
-            </w:r>
+              <w:t xml:space="preserve"> Computer </w:t>
+            </w:r>
+            <w:proofErr w:type="gramStart"/>
             <w:r>
               <w:rPr>
                 <w:b/>
                 <w:i/>
               </w:rPr>
-              <w:t xml:space="preserve"> : GPA 3.83 / 4.0 (Highest Honors)</w:t>
+              <w:t>Science</w:t>
+            </w:r>
+            <w:r>
+              <w:rPr>
+                <w:b/>
+                <w:i/>
+              </w:rPr>
+              <w:t xml:space="preserve"> :</w:t>
+            </w:r>
+            <w:proofErr w:type="gramEnd"/>
+            <w:r>
+              <w:rPr>
+                <w:b/>
+                <w:i/>
+              </w:rPr>
+              <w:t xml:space="preserve"> GPA 3.83 / 4.0 (Highest Honors)</w:t>
             </w:r>
           </w:p>
         </w:tc>
@@ -572,11 +604,16 @@
           <w:p>
             <w:pPr>
               <w:pStyle w:val="detailswbullets1"/>
-              <w:ind w:left="350" w:hanging="360"/>
-            </w:pPr>
-            <w:r>
-              <w:t>Created an end-to-end product for Data Analytics using Time Series Analysis on live streaming data, Natural Language Processing for real customer feedback data, and Category Classification on bulk logging data.</w:t>
-            </w:r>
+              <w:numPr>
+                <w:ilvl w:val="0"/>
+                <w:numId w:val="0"/>
+              </w:numPr>
+              <w:ind w:left="350"/>
+              <w:rPr>
+                <w:sz w:val="8"/>
+                <w:szCs w:val="8"/>
+              </w:rPr>
+            </w:pPr>
           </w:p>
           <w:p>
             <w:pPr>
@@ -584,8 +621,21 @@
               <w:ind w:left="350" w:hanging="360"/>
             </w:pPr>
             <w:r>
-              <w:t>Created integrations for security partners Lookout and Carbon Black, which became part of a new product – VMWare Trust Network, a platform for intelligently managing security by collaboratively gathering threats from multiple sources.</w:t>
-            </w:r>
+              <w:t>Created an end-to-end product for Data Analytics using Time Series Analysis on live streaming data, Natural Language Processing for real customer feedback data, and Category Classification on bulk logging data.</w:t>
+            </w:r>
+          </w:p>
+          <w:p>
+            <w:pPr>
+              <w:pStyle w:val="detailswbullets1"/>
+              <w:numPr>
+                <w:ilvl w:val="0"/>
+                <w:numId w:val="0"/>
+              </w:numPr>
+              <w:rPr>
+                <w:sz w:val="8"/>
+                <w:szCs w:val="12"/>
+              </w:rPr>
+            </w:pPr>
           </w:p>
           <w:p>
             <w:pPr>
@@ -593,11 +643,21 @@
               <w:ind w:left="350" w:hanging="360"/>
             </w:pPr>
             <w:r>
-              <w:t xml:space="preserve">Developed serverless connectors, led architecture design, and </w:t>
-            </w:r>
-            <w:r>
-              <w:t>wrote components for the original use case for a new product – Workspace One Hub Chatbot with Watson, a service that is now offered to all customers as part of Workspace One.</w:t>
-            </w:r>
+              <w:t>Created integrations for security partners Lookout and Carbon Black, which became part of a new product – VMWare Trust Network, a platform for intelligently managing security by collaboratively gathering threats from multiple sources.</w:t>
+            </w:r>
+          </w:p>
+          <w:p>
+            <w:pPr>
+              <w:pStyle w:val="detailswbullets1"/>
+              <w:numPr>
+                <w:ilvl w:val="0"/>
+                <w:numId w:val="0"/>
+              </w:numPr>
+              <w:rPr>
+                <w:sz w:val="8"/>
+                <w:szCs w:val="12"/>
+              </w:rPr>
+            </w:pPr>
           </w:p>
           <w:p>
             <w:pPr>
@@ -605,6 +665,31 @@
               <w:ind w:left="350" w:hanging="360"/>
             </w:pPr>
             <w:r>
+              <w:t xml:space="preserve">Developed serverless connectors, led architecture design, and </w:t>
+            </w:r>
+            <w:r>
+              <w:t>wrote components for the original use case for a new product – Workspace One Hub Chatbot with Watson, a service that is now offered to all customers as part of Workspace One.</w:t>
+            </w:r>
+          </w:p>
+          <w:p>
+            <w:pPr>
+              <w:pStyle w:val="detailswbullets1"/>
+              <w:numPr>
+                <w:ilvl w:val="0"/>
+                <w:numId w:val="0"/>
+              </w:numPr>
+              <w:rPr>
+                <w:sz w:val="8"/>
+                <w:szCs w:val="12"/>
+              </w:rPr>
+            </w:pPr>
+          </w:p>
+          <w:p>
+            <w:pPr>
+              <w:pStyle w:val="detailswbullets1"/>
+              <w:ind w:left="350" w:hanging="360"/>
+            </w:pPr>
+            <w:r>
               <w:t xml:space="preserve">Submitted 3 publications to </w:t>
             </w:r>
             <w:r>
@@ -616,6 +701,19 @@
             <w:r>
               <w:t>, corresponding to Innovation Work and research.</w:t>
             </w:r>
+          </w:p>
+          <w:p>
+            <w:pPr>
+              <w:pStyle w:val="detailswbullets1"/>
+              <w:numPr>
+                <w:ilvl w:val="0"/>
+                <w:numId w:val="0"/>
+              </w:numPr>
+              <w:rPr>
+                <w:sz w:val="8"/>
+                <w:szCs w:val="12"/>
+              </w:rPr>
+            </w:pPr>
           </w:p>
           <w:p>
             <w:pPr>
@@ -751,8 +849,30 @@
               <w:ind w:left="350" w:hanging="360"/>
             </w:pPr>
             <w:r>
-              <w:t>Developed a Machine Learning algorithm to learn and predict behavior of vehicle drivers from device sensor and status data collected by mobile devices, and created a corresponding Android app to enforce restrictions inferred by the algorithm.</w:t>
-            </w:r>
+              <w:t xml:space="preserve">Developed a Machine Learning algorithm to learn and predict behavior of vehicle drivers from device sensor and status data collected by mobile </w:t>
+            </w:r>
+            <w:proofErr w:type="gramStart"/>
+            <w:r>
+              <w:t>devices, and</w:t>
+            </w:r>
+            <w:proofErr w:type="gramEnd"/>
+            <w:r>
+              <w:t xml:space="preserve"> created a corresponding Android app to enforce restrictions inferred by the algorithm.</w:t>
+            </w:r>
+          </w:p>
+          <w:p>
+            <w:pPr>
+              <w:pStyle w:val="detailswbullets1"/>
+              <w:numPr>
+                <w:ilvl w:val="0"/>
+                <w:numId w:val="0"/>
+              </w:numPr>
+              <w:ind w:left="-10"/>
+              <w:rPr>
+                <w:sz w:val="8"/>
+                <w:szCs w:val="12"/>
+              </w:rPr>
+            </w:pPr>
           </w:p>
           <w:p>
             <w:pPr>
@@ -1077,16 +1197,6 @@
               <w:t>SKILLS AND KNOWLEDGE</w:t>
             </w:r>
           </w:p>
-          <w:p>
-            <w:pPr>
-              <w:jc w:val="center"/>
-              <w:rPr>
-                <w:b/>
-                <w:sz w:val="22"/>
-                <w:szCs w:val="22"/>
-              </w:rPr>
-            </w:pPr>
-          </w:p>
         </w:tc>
       </w:tr>
       <w:tr>
@@ -1135,7 +1245,87 @@
                 <w:sz w:val="20"/>
                 <w:szCs w:val="20"/>
               </w:rPr>
-              <w:t xml:space="preserve">Python, Tensorflow, Keras, PyTorch, SKLearn, </w:t>
+              <w:t xml:space="preserve">Python, </w:t>
+            </w:r>
+            <w:proofErr w:type="spellStart"/>
+            <w:r>
+              <w:rPr>
+                <w:rFonts w:ascii="Times New Roman" w:hAnsi="Times New Roman"/>
+                <w:b/>
+                <w:sz w:val="20"/>
+                <w:szCs w:val="20"/>
+              </w:rPr>
+              <w:t>Tensorflow</w:t>
+            </w:r>
+            <w:proofErr w:type="spellEnd"/>
+            <w:r>
+              <w:rPr>
+                <w:rFonts w:ascii="Times New Roman" w:hAnsi="Times New Roman"/>
+                <w:b/>
+                <w:sz w:val="20"/>
+                <w:szCs w:val="20"/>
+              </w:rPr>
+              <w:t xml:space="preserve">, </w:t>
+            </w:r>
+            <w:proofErr w:type="spellStart"/>
+            <w:r>
+              <w:rPr>
+                <w:rFonts w:ascii="Times New Roman" w:hAnsi="Times New Roman"/>
+                <w:b/>
+                <w:sz w:val="20"/>
+                <w:szCs w:val="20"/>
+              </w:rPr>
+              <w:t>Keras</w:t>
+            </w:r>
+            <w:proofErr w:type="spellEnd"/>
+            <w:r>
+              <w:rPr>
+                <w:rFonts w:ascii="Times New Roman" w:hAnsi="Times New Roman"/>
+                <w:b/>
+                <w:sz w:val="20"/>
+                <w:szCs w:val="20"/>
+              </w:rPr>
+              <w:t xml:space="preserve">, </w:t>
+            </w:r>
+            <w:proofErr w:type="spellStart"/>
+            <w:r>
+              <w:rPr>
+                <w:rFonts w:ascii="Times New Roman" w:hAnsi="Times New Roman"/>
+                <w:b/>
+                <w:sz w:val="20"/>
+                <w:szCs w:val="20"/>
+              </w:rPr>
+              <w:t>PyTorch</w:t>
+            </w:r>
+            <w:proofErr w:type="spellEnd"/>
+            <w:r>
+              <w:rPr>
+                <w:rFonts w:ascii="Times New Roman" w:hAnsi="Times New Roman"/>
+                <w:b/>
+                <w:sz w:val="20"/>
+                <w:szCs w:val="20"/>
+              </w:rPr>
+              <w:t xml:space="preserve">, </w:t>
+            </w:r>
+            <w:proofErr w:type="spellStart"/>
+            <w:r>
+              <w:rPr>
+                <w:rFonts w:ascii="Times New Roman" w:hAnsi="Times New Roman"/>
+                <w:b/>
+                <w:sz w:val="20"/>
+                <w:szCs w:val="20"/>
+              </w:rPr>
+              <w:t>SKLearn</w:t>
+            </w:r>
+            <w:proofErr w:type="spellEnd"/>
+            <w:r>
+              <w:rPr>
+                <w:rFonts w:ascii="Times New Roman" w:hAnsi="Times New Roman"/>
+                <w:b/>
+                <w:sz w:val="20"/>
+                <w:szCs w:val="20"/>
+              </w:rPr>
+              <w:t xml:space="preserve">, </w:t>
             </w:r>
             <w:r>
               <w:rPr>
@@ -1154,6 +1344,17 @@
               </w:rPr>
               <w:t>Pandas</w:t>
             </w:r>
+          </w:p>
+          <w:p>
+            <w:pPr>
+              <w:pStyle w:val="ListParagraph"/>
+              <w:ind w:left="360" w:right="-720"/>
+              <w:rPr>
+                <w:rFonts w:ascii="Times New Roman" w:hAnsi="Times New Roman"/>
+                <w:sz w:val="8"/>
+                <w:szCs w:val="8"/>
+              </w:rPr>
+            </w:pPr>
           </w:p>
           <w:p>
             <w:pPr>
@@ -1228,6 +1429,7 @@
               </w:rPr>
               <w:t xml:space="preserve">, and </w:t>
             </w:r>
+            <w:proofErr w:type="spellStart"/>
             <w:r>
               <w:rPr>
                 <w:rFonts w:ascii="Times New Roman" w:hAnsi="Times New Roman"/>
@@ -1237,6 +1439,16 @@
               </w:rPr>
               <w:t>GraphQL</w:t>
             </w:r>
+            <w:proofErr w:type="spellEnd"/>
+          </w:p>
+          <w:p>
+            <w:pPr>
+              <w:ind w:right="-720"/>
+              <w:rPr>
+                <w:sz w:val="8"/>
+                <w:szCs w:val="8"/>
+              </w:rPr>
+            </w:pPr>
           </w:p>
           <w:p>
             <w:pPr>
@@ -1390,16 +1602,6 @@
               <w:t>ADDITIONAL INFORMATION</w:t>
             </w:r>
           </w:p>
-          <w:p>
-            <w:pPr>
-              <w:jc w:val="center"/>
-              <w:rPr>
-                <w:b/>
-                <w:sz w:val="16"/>
-                <w:szCs w:val="16"/>
-              </w:rPr>
-            </w:pPr>
-          </w:p>
         </w:tc>
       </w:tr>
       <w:tr>
@@ -1442,6 +1644,20 @@
           <w:p>
             <w:pPr>
               <w:pStyle w:val="detailswbullets1"/>
+              <w:numPr>
+                <w:ilvl w:val="0"/>
+                <w:numId w:val="0"/>
+              </w:numPr>
+              <w:ind w:left="360"/>
+              <w:rPr>
+                <w:sz w:val="8"/>
+                <w:szCs w:val="12"/>
+              </w:rPr>
+            </w:pPr>
+          </w:p>
+          <w:p>
+            <w:pPr>
+              <w:pStyle w:val="detailswbullets1"/>
               <w:ind w:hanging="370"/>
             </w:pPr>
             <w:r>
@@ -1462,6 +1678,19 @@
             <w:r>
               <w:t xml:space="preserve"> a president of this organization, I manage a team of 6 officers and 30 club members, managing various tasks including the club’s ongoing growth, achieving a president’s distinguished status within the global Toastmasters organization, and more recently, leading the club’s migration to an online educational curriculum and meetings.</w:t>
             </w:r>
+          </w:p>
+          <w:p>
+            <w:pPr>
+              <w:pStyle w:val="detailswbullets1"/>
+              <w:numPr>
+                <w:ilvl w:val="0"/>
+                <w:numId w:val="0"/>
+              </w:numPr>
+              <w:rPr>
+                <w:sz w:val="8"/>
+                <w:szCs w:val="12"/>
+              </w:rPr>
+            </w:pPr>
           </w:p>
           <w:p>
             <w:pPr>
@@ -4211,7 +4440,7 @@
 </file>
 
 <file path=customXml/itemProps1.xml><?xml version="1.0" encoding="utf-8"?>
-<ds:datastoreItem xmlns:ds="http://schemas.openxmlformats.org/officeDocument/2006/customXml" ds:itemID="{078D5698-F496-42A1-8E76-30B9B0954200}">
+<ds:datastoreItem xmlns:ds="http://schemas.openxmlformats.org/officeDocument/2006/customXml" ds:itemID="{F719CCB3-43AB-4264-81DE-8625F8B1F0ED}">
   <ds:schemaRefs>
     <ds:schemaRef ds:uri="http://schemas.openxmlformats.org/officeDocument/2006/bibliography"/>
   </ds:schemaRefs>

</xml_diff>